<commit_message>
Changes panel references in captions, changed order of predictions 3 and 4
</commit_message>
<xml_diff>
--- a/output/papers/Cognition-Round2/reply to reviewers.docx
+++ b/output/papers/Cognition-Round2/reply to reviewers.docx
@@ -777,14 +777,7 @@
           <w:sz w:val="22"/>
           <w:szCs w:val="22"/>
         </w:rPr>
-        <w:t>Whether exposure affects subsequent perception relative to some other exposure conditions</w:t>
-      </w:r>
-      <w:r>
-        <w:rPr>
-          <w:sz w:val="22"/>
-          <w:szCs w:val="22"/>
-        </w:rPr>
-        <w:t xml:space="preserve">, without any prediction about the direction of the effect (e.g., accuracy after exposure </w:t>
+        <w:t xml:space="preserve">Whether exposure affects subsequent perception relative to some other exposure conditions, without any prediction about the direction of the effect (e.g., accuracy after exposure </w:t>
       </w:r>
       <w:proofErr w:type="gramStart"/>
       <w:r>
@@ -837,28 +830,7 @@
           <w:sz w:val="22"/>
           <w:szCs w:val="22"/>
         </w:rPr>
-        <w:t xml:space="preserve">e.g., accuracy after exposure A </w:t>
-      </w:r>
-      <w:r>
-        <w:rPr>
-          <w:sz w:val="22"/>
-          <w:szCs w:val="22"/>
-        </w:rPr>
-        <w:t>&gt;</w:t>
-      </w:r>
-      <w:r>
-        <w:rPr>
-          <w:sz w:val="22"/>
-          <w:szCs w:val="22"/>
-        </w:rPr>
-        <w:t xml:space="preserve"> accuracy of after exposure B</w:t>
-      </w:r>
-      <w:r>
-        <w:rPr>
-          <w:sz w:val="22"/>
-          <w:szCs w:val="22"/>
-        </w:rPr>
-        <w:t>).</w:t>
+        <w:t>e.g., accuracy after exposure A &gt; accuracy of after exposure B).</w:t>
       </w:r>
     </w:p>
     <w:p>
@@ -1287,14 +1259,7 @@
           <w:sz w:val="22"/>
           <w:szCs w:val="22"/>
         </w:rPr>
-        <w:t>These</w:t>
-      </w:r>
-      <w:r>
-        <w:rPr>
-          <w:sz w:val="22"/>
-          <w:szCs w:val="22"/>
-        </w:rPr>
-        <w:t xml:space="preserve"> types of studies provided important proofs of concepts that distributional learning is broadly compatible with the available data. They do, however, provide rather weak tests of the hypothesis that distributional learning is the</w:t>
+        <w:t>These types of studies provided important proofs of concepts that distributional learning is broadly compatible with the available data. They do, however, provide rather weak tests of the hypothesis that distributional learning is the</w:t>
       </w:r>
       <w:r>
         <w:rPr>
@@ -1310,49 +1275,7 @@
           <w:sz w:val="22"/>
           <w:szCs w:val="22"/>
         </w:rPr>
-        <w:t>core mechanism underlying rapid changes in speech perception (a hypothesis that has been explicitly called into question).</w:t>
-      </w:r>
-      <w:r>
-        <w:rPr>
-          <w:sz w:val="22"/>
-          <w:szCs w:val="22"/>
-        </w:rPr>
-        <w:t xml:space="preserve"> As others have pointed out long before us</w:t>
-      </w:r>
-      <w:r>
-        <w:rPr>
-          <w:sz w:val="22"/>
-          <w:szCs w:val="22"/>
-        </w:rPr>
-        <w:t xml:space="preserve"> (e.g., Newell; Platt; Yarkoni; etc.), there a times in a field when </w:t>
-      </w:r>
-      <w:r>
-        <w:rPr>
-          <w:sz w:val="22"/>
-          <w:szCs w:val="22"/>
-        </w:rPr>
-        <w:t xml:space="preserve">binary </w:t>
-      </w:r>
-      <w:r>
-        <w:rPr>
-          <w:sz w:val="22"/>
-          <w:szCs w:val="22"/>
-        </w:rPr>
-        <w:t xml:space="preserve">tests </w:t>
-      </w:r>
-      <w:r>
-        <w:rPr>
-          <w:sz w:val="22"/>
-          <w:szCs w:val="22"/>
-        </w:rPr>
-        <w:t>like those in 2 and 3 above (what Newell calls the “game of 20 questions”)</w:t>
-      </w:r>
-      <w:r>
-        <w:rPr>
-          <w:sz w:val="22"/>
-          <w:szCs w:val="22"/>
-        </w:rPr>
-        <w:t xml:space="preserve"> cannot forcefully advance theory. </w:t>
+        <w:t xml:space="preserve">core mechanism underlying rapid changes in speech perception (a hypothesis that has been explicitly called into question). As others have pointed out long before us (e.g., Newell; Platt; Yarkoni; etc.), there a times in a field when binary tests like those in 2 and 3 above (what Newell calls the “game of 20 questions”) cannot forcefully advance theory. </w:t>
       </w:r>
     </w:p>
     <w:p>
@@ -2686,78 +2609,80 @@
         <w:rPr>
           <w:sz w:val="22"/>
           <w:szCs w:val="22"/>
-        </w:rPr>
-        <w:t xml:space="preserve">We anticipate the unexpected finding (‘premature convergence’) and its potential explanation in the abstract </w:t>
-      </w:r>
-      <w:r>
-        <w:rPr>
-          <w:sz w:val="22"/>
-          <w:szCs w:val="22"/>
-        </w:rPr>
-        <w:t>&amp;</w:t>
-      </w:r>
-      <w:r>
-        <w:rPr>
-          <w:sz w:val="22"/>
-          <w:szCs w:val="22"/>
-        </w:rPr>
-        <w:t xml:space="preserve"> introduction (following </w:t>
-      </w:r>
-      <w:r>
-        <w:rPr>
-          <w:sz w:val="22"/>
-          <w:szCs w:val="22"/>
-        </w:rPr>
-        <w:t xml:space="preserve">R1’s </w:t>
-      </w:r>
-      <w:r>
-        <w:rPr>
-          <w:sz w:val="22"/>
-          <w:szCs w:val="22"/>
-        </w:rPr>
-        <w:t xml:space="preserve">advice). </w:t>
-      </w:r>
-      <w:r>
-        <w:rPr>
-          <w:sz w:val="22"/>
-          <w:szCs w:val="22"/>
-        </w:rPr>
-        <w:t xml:space="preserve">We also clarify early on that </w:t>
-      </w:r>
-      <w:r>
-        <w:rPr>
-          <w:sz w:val="22"/>
-          <w:szCs w:val="22"/>
           <w:u w:val="single"/>
         </w:rPr>
-        <w:t>prediction 3 is indeed the prediction we are most interested in</w:t>
-      </w:r>
-      <w:r>
-        <w:rPr>
-          <w:sz w:val="22"/>
-          <w:szCs w:val="22"/>
-        </w:rPr>
-        <w:t xml:space="preserve"> (as surmised by R3).</w:t>
-      </w:r>
-    </w:p>
-    <w:p>
-      <w:pPr>
-        <w:pStyle w:val="ListParagraph"/>
-        <w:numPr>
-          <w:ilvl w:val="0"/>
-          <w:numId w:val="57"/>
-        </w:numPr>
-        <w:rPr>
-          <w:sz w:val="22"/>
-          <w:szCs w:val="22"/>
-        </w:rPr>
-      </w:pPr>
-      <w:r>
-        <w:rPr>
-          <w:sz w:val="22"/>
-          <w:szCs w:val="22"/>
-        </w:rPr>
-        <w:t>Methods:</w:t>
+        <w:t>For presentational reasons, w</w:t>
+      </w:r>
+      <w:r>
+        <w:rPr>
+          <w:sz w:val="22"/>
+          <w:szCs w:val="22"/>
+          <w:u w:val="single"/>
+        </w:rPr>
+        <w:t xml:space="preserve">e </w:t>
+      </w:r>
+      <w:r>
+        <w:rPr>
+          <w:sz w:val="22"/>
+          <w:szCs w:val="22"/>
+          <w:u w:val="single"/>
+        </w:rPr>
+        <w:t>switched</w:t>
+      </w:r>
+      <w:r>
+        <w:rPr>
+          <w:sz w:val="22"/>
+          <w:szCs w:val="22"/>
+          <w:u w:val="single"/>
+        </w:rPr>
+        <w:t xml:space="preserve"> the number of predictions </w:t>
+      </w:r>
+      <w:r>
+        <w:rPr>
+          <w:sz w:val="22"/>
+          <w:szCs w:val="22"/>
+          <w:u w:val="single"/>
+        </w:rPr>
+        <w:t>3 and 4</w:t>
+      </w:r>
+      <w:r>
+        <w:rPr>
+          <w:sz w:val="22"/>
+          <w:szCs w:val="22"/>
+        </w:rPr>
+        <w:t xml:space="preserve">. Prediction 3 now refers to the </w:t>
+      </w:r>
+      <w:r>
+        <w:rPr>
+          <w:i/>
+          <w:iCs/>
+          <w:sz w:val="22"/>
+          <w:szCs w:val="22"/>
+        </w:rPr>
+        <w:t>diminishing returns/power law of learning</w:t>
+      </w:r>
+      <w:r>
+        <w:rPr>
+          <w:sz w:val="22"/>
+          <w:szCs w:val="22"/>
+        </w:rPr>
+        <w:t xml:space="preserve">. Prediction 4 refers to </w:t>
+      </w:r>
+      <w:r>
+        <w:rPr>
+          <w:i/>
+          <w:iCs/>
+          <w:sz w:val="22"/>
+          <w:szCs w:val="22"/>
+        </w:rPr>
+        <w:t>premature convergence</w:t>
+      </w:r>
+      <w:r>
+        <w:rPr>
+          <w:sz w:val="22"/>
+          <w:szCs w:val="22"/>
+        </w:rPr>
+        <w:t>.</w:t>
       </w:r>
     </w:p>
     <w:p>
@@ -2778,7 +2703,42 @@
           <w:sz w:val="22"/>
           <w:szCs w:val="22"/>
         </w:rPr>
-        <w:t xml:space="preserve">We </w:t>
+        <w:t xml:space="preserve">We anticipate the unexpected finding (‘premature convergence’) and its potential explanation in the abstract </w:t>
+      </w:r>
+      <w:r>
+        <w:rPr>
+          <w:sz w:val="22"/>
+          <w:szCs w:val="22"/>
+        </w:rPr>
+        <w:t>&amp;</w:t>
+      </w:r>
+      <w:r>
+        <w:rPr>
+          <w:sz w:val="22"/>
+          <w:szCs w:val="22"/>
+        </w:rPr>
+        <w:t xml:space="preserve"> introduction (following </w:t>
+      </w:r>
+      <w:r>
+        <w:rPr>
+          <w:sz w:val="22"/>
+          <w:szCs w:val="22"/>
+        </w:rPr>
+        <w:t xml:space="preserve">R1’s </w:t>
+      </w:r>
+      <w:r>
+        <w:rPr>
+          <w:sz w:val="22"/>
+          <w:szCs w:val="22"/>
+        </w:rPr>
+        <w:t xml:space="preserve">advice). </w:t>
+      </w:r>
+      <w:r>
+        <w:rPr>
+          <w:sz w:val="22"/>
+          <w:szCs w:val="22"/>
+        </w:rPr>
+        <w:t xml:space="preserve">We also clarify early on that </w:t>
       </w:r>
       <w:r>
         <w:rPr>
@@ -2786,29 +2746,42 @@
           <w:szCs w:val="22"/>
           <w:u w:val="single"/>
         </w:rPr>
-        <w:t>motivate our design decisions in the Methods section</w:t>
-      </w:r>
-      <w:r>
-        <w:rPr>
-          <w:sz w:val="22"/>
-          <w:szCs w:val="22"/>
-        </w:rPr>
-        <w:t xml:space="preserve">, linking back to the predictions and overarching goals described in the introduction (following advice from </w:t>
-      </w:r>
-      <w:r>
-        <w:rPr>
-          <w:sz w:val="22"/>
-          <w:szCs w:val="22"/>
-          <w:highlight w:val="yellow"/>
-        </w:rPr>
-        <w:t>R1 &amp; R3</w:t>
-      </w:r>
-      <w:r>
-        <w:rPr>
-          <w:sz w:val="22"/>
-          <w:szCs w:val="22"/>
-        </w:rPr>
-        <w:t>).</w:t>
+        <w:t>this</w:t>
+      </w:r>
+      <w:r>
+        <w:rPr>
+          <w:sz w:val="22"/>
+          <w:szCs w:val="22"/>
+          <w:u w:val="single"/>
+        </w:rPr>
+        <w:t xml:space="preserve"> is indeed the prediction we are most interested in</w:t>
+      </w:r>
+      <w:r>
+        <w:rPr>
+          <w:sz w:val="22"/>
+          <w:szCs w:val="22"/>
+        </w:rPr>
+        <w:t xml:space="preserve"> (as surmised by R3).</w:t>
+      </w:r>
+    </w:p>
+    <w:p>
+      <w:pPr>
+        <w:pStyle w:val="ListParagraph"/>
+        <w:numPr>
+          <w:ilvl w:val="0"/>
+          <w:numId w:val="57"/>
+        </w:numPr>
+        <w:rPr>
+          <w:sz w:val="22"/>
+          <w:szCs w:val="22"/>
+        </w:rPr>
+      </w:pPr>
+      <w:r>
+        <w:rPr>
+          <w:sz w:val="22"/>
+          <w:szCs w:val="22"/>
+        </w:rPr>
+        <w:t>Methods:</w:t>
       </w:r>
     </w:p>
     <w:p>
@@ -2837,14 +2810,14 @@
           <w:szCs w:val="22"/>
           <w:u w:val="single"/>
         </w:rPr>
-        <w:t>introduce the idealized listener and learner models in the Methods section</w:t>
-      </w:r>
-      <w:r>
-        <w:rPr>
-          <w:sz w:val="22"/>
-          <w:szCs w:val="22"/>
-        </w:rPr>
-        <w:t>, so that they are common ground before we discuss the results (following R</w:t>
+        <w:t>motivate our design decisions in the Methods section</w:t>
+      </w:r>
+      <w:r>
+        <w:rPr>
+          <w:sz w:val="22"/>
+          <w:szCs w:val="22"/>
+        </w:rPr>
+        <w:t xml:space="preserve">, linking back to the predictions and overarching goals described in the introduction (following advice from </w:t>
       </w:r>
       <w:r>
         <w:rPr>
@@ -2852,14 +2825,14 @@
           <w:szCs w:val="22"/>
           <w:highlight w:val="yellow"/>
         </w:rPr>
-        <w:t>XXX</w:t>
-      </w:r>
-      <w:r>
-        <w:rPr>
-          <w:sz w:val="22"/>
-          <w:szCs w:val="22"/>
-        </w:rPr>
-        <w:t>)</w:t>
+        <w:t>R1 &amp; R3</w:t>
+      </w:r>
+      <w:r>
+        <w:rPr>
+          <w:sz w:val="22"/>
+          <w:szCs w:val="22"/>
+        </w:rPr>
+        <w:t>).</w:t>
       </w:r>
     </w:p>
     <w:p>
@@ -2888,66 +2861,29 @@
           <w:szCs w:val="22"/>
           <w:u w:val="single"/>
         </w:rPr>
-        <w:t xml:space="preserve">renamed the </w:t>
-      </w:r>
-      <w:r>
-        <w:rPr>
-          <w:sz w:val="22"/>
-          <w:szCs w:val="22"/>
-          <w:u w:val="single"/>
-        </w:rPr>
-        <w:t xml:space="preserve">exposure </w:t>
-      </w:r>
-      <w:r>
-        <w:rPr>
-          <w:sz w:val="22"/>
-          <w:szCs w:val="22"/>
-          <w:u w:val="single"/>
-        </w:rPr>
-        <w:t>conditions</w:t>
-      </w:r>
-      <w:r>
-        <w:rPr>
-          <w:sz w:val="22"/>
-          <w:szCs w:val="22"/>
-        </w:rPr>
-        <w:t xml:space="preserve"> (following R2’s advice) and clarified in more places that exposure was manipulated </w:t>
-      </w:r>
-      <w:r>
-        <w:rPr>
-          <w:i/>
-          <w:iCs/>
-          <w:sz w:val="22"/>
-          <w:szCs w:val="22"/>
-        </w:rPr>
-        <w:t>between</w:t>
-      </w:r>
-      <w:r>
-        <w:rPr>
-          <w:sz w:val="22"/>
-          <w:szCs w:val="22"/>
-        </w:rPr>
-        <w:t xml:space="preserve"> participants (addressing R3’s questions).</w:t>
-      </w:r>
-    </w:p>
-    <w:p>
-      <w:pPr>
-        <w:pStyle w:val="ListParagraph"/>
-        <w:numPr>
-          <w:ilvl w:val="0"/>
-          <w:numId w:val="57"/>
-        </w:numPr>
-        <w:rPr>
-          <w:sz w:val="22"/>
-          <w:szCs w:val="22"/>
-        </w:rPr>
-      </w:pPr>
-      <w:r>
-        <w:rPr>
-          <w:sz w:val="22"/>
-          <w:szCs w:val="22"/>
-        </w:rPr>
-        <w:t>Results:</w:t>
+        <w:t>introduce the idealized listener and learner models in the Methods section</w:t>
+      </w:r>
+      <w:r>
+        <w:rPr>
+          <w:sz w:val="22"/>
+          <w:szCs w:val="22"/>
+        </w:rPr>
+        <w:t>, so that they are common ground before we discuss the results (following R</w:t>
+      </w:r>
+      <w:r>
+        <w:rPr>
+          <w:sz w:val="22"/>
+          <w:szCs w:val="22"/>
+          <w:highlight w:val="yellow"/>
+        </w:rPr>
+        <w:t>XXX</w:t>
+      </w:r>
+      <w:r>
+        <w:rPr>
+          <w:sz w:val="22"/>
+          <w:szCs w:val="22"/>
+        </w:rPr>
+        <w:t>)</w:t>
       </w:r>
     </w:p>
     <w:p>
@@ -2976,7 +2912,7 @@
           <w:szCs w:val="22"/>
           <w:u w:val="single"/>
         </w:rPr>
-        <w:t xml:space="preserve">moved the </w:t>
+        <w:t xml:space="preserve">renamed the </w:t>
       </w:r>
       <w:r>
         <w:rPr>
@@ -2984,7 +2920,7 @@
           <w:szCs w:val="22"/>
           <w:u w:val="single"/>
         </w:rPr>
-        <w:t xml:space="preserve">comparison of the </w:t>
+        <w:t xml:space="preserve">exposure </w:t>
       </w:r>
       <w:r>
         <w:rPr>
@@ -2992,121 +2928,14 @@
           <w:szCs w:val="22"/>
           <w:u w:val="single"/>
         </w:rPr>
-        <w:t xml:space="preserve">ideal adaptor </w:t>
-      </w:r>
-      <w:r>
-        <w:rPr>
-          <w:sz w:val="22"/>
-          <w:szCs w:val="22"/>
-          <w:u w:val="single"/>
-        </w:rPr>
-        <w:t xml:space="preserve">(distributional learning) </w:t>
-      </w:r>
-      <w:r>
-        <w:rPr>
-          <w:sz w:val="22"/>
-          <w:szCs w:val="22"/>
-          <w:u w:val="single"/>
-        </w:rPr>
-        <w:t>model from the general discussion into a</w:t>
-      </w:r>
-      <w:r>
-        <w:rPr>
-          <w:sz w:val="22"/>
-          <w:szCs w:val="22"/>
-          <w:u w:val="single"/>
-        </w:rPr>
-        <w:t xml:space="preserve">n early </w:t>
-      </w:r>
-      <w:r>
-        <w:rPr>
-          <w:sz w:val="22"/>
-          <w:szCs w:val="22"/>
-          <w:u w:val="single"/>
-        </w:rPr>
-        <w:t>result section</w:t>
-      </w:r>
-      <w:r>
-        <w:rPr>
-          <w:sz w:val="22"/>
-          <w:szCs w:val="22"/>
-        </w:rPr>
-        <w:t xml:space="preserve">. </w:t>
-      </w:r>
-      <w:commentRangeStart w:id="5"/>
-      <w:r>
-        <w:rPr>
-          <w:sz w:val="22"/>
-          <w:szCs w:val="22"/>
-        </w:rPr>
-        <w:t xml:space="preserve">This new section now explains the model in more </w:t>
-      </w:r>
-      <w:proofErr w:type="gramStart"/>
-      <w:r>
-        <w:rPr>
-          <w:sz w:val="22"/>
-          <w:szCs w:val="22"/>
-        </w:rPr>
-        <w:t xml:space="preserve">detail, </w:t>
-      </w:r>
-      <w:r>
-        <w:rPr>
-          <w:sz w:val="22"/>
-          <w:szCs w:val="22"/>
-        </w:rPr>
-        <w:t>and</w:t>
-      </w:r>
-      <w:proofErr w:type="gramEnd"/>
-      <w:r>
-        <w:rPr>
-          <w:sz w:val="22"/>
-          <w:szCs w:val="22"/>
-        </w:rPr>
-        <w:t xml:space="preserve"> presents new tests that confirm the premature convergence result </w:t>
-      </w:r>
-      <w:r>
-        <w:rPr>
-          <w:sz w:val="22"/>
-          <w:szCs w:val="22"/>
-        </w:rPr>
-        <w:lastRenderedPageBreak/>
-        <w:t xml:space="preserve">(requested by </w:t>
-      </w:r>
-      <w:r>
-        <w:rPr>
-          <w:sz w:val="22"/>
-          <w:szCs w:val="22"/>
-          <w:highlight w:val="yellow"/>
-        </w:rPr>
-        <w:t>R3</w:t>
-      </w:r>
-      <w:r>
-        <w:rPr>
-          <w:sz w:val="22"/>
-          <w:szCs w:val="22"/>
-        </w:rPr>
-        <w:t>).</w:t>
-      </w:r>
-      <w:commentRangeEnd w:id="5"/>
-      <w:r>
-        <w:rPr>
-          <w:rStyle w:val="CommentReference"/>
-        </w:rPr>
-        <w:commentReference w:id="5"/>
-      </w:r>
-      <w:r>
-        <w:rPr>
-          <w:sz w:val="22"/>
-          <w:szCs w:val="22"/>
-        </w:rPr>
-        <w:t xml:space="preserve"> We</w:t>
-      </w:r>
-      <w:r>
-        <w:rPr>
-          <w:sz w:val="22"/>
-          <w:szCs w:val="22"/>
-        </w:rPr>
-        <w:t xml:space="preserve"> hope this helps to clarify </w:t>
+        <w:t>conditions</w:t>
+      </w:r>
+      <w:r>
+        <w:rPr>
+          <w:sz w:val="22"/>
+          <w:szCs w:val="22"/>
+        </w:rPr>
+        <w:t xml:space="preserve"> (following R2’s advice) and clarified in more places that exposure was manipulated </w:t>
       </w:r>
       <w:r>
         <w:rPr>
@@ -3115,29 +2944,34 @@
           <w:sz w:val="22"/>
           <w:szCs w:val="22"/>
         </w:rPr>
-        <w:t>how</w:t>
-      </w:r>
-      <w:r>
-        <w:rPr>
-          <w:sz w:val="22"/>
-          <w:szCs w:val="22"/>
-        </w:rPr>
-        <w:t xml:space="preserve"> the </w:t>
-      </w:r>
-      <w:r>
-        <w:rPr>
-          <w:sz w:val="22"/>
-          <w:szCs w:val="22"/>
-          <w:highlight w:val="yellow"/>
-        </w:rPr>
-        <w:t>XXX</w:t>
-      </w:r>
-      <w:r>
-        <w:rPr>
-          <w:sz w:val="22"/>
-          <w:szCs w:val="22"/>
-        </w:rPr>
-        <w:t xml:space="preserve"> measurements we collect help to identify previously unknown constraints on distributional learning.</w:t>
+        <w:t>between</w:t>
+      </w:r>
+      <w:r>
+        <w:rPr>
+          <w:sz w:val="22"/>
+          <w:szCs w:val="22"/>
+        </w:rPr>
+        <w:t xml:space="preserve"> participants (addressing R3’s questions).</w:t>
+      </w:r>
+    </w:p>
+    <w:p>
+      <w:pPr>
+        <w:pStyle w:val="ListParagraph"/>
+        <w:numPr>
+          <w:ilvl w:val="0"/>
+          <w:numId w:val="57"/>
+        </w:numPr>
+        <w:rPr>
+          <w:sz w:val="22"/>
+          <w:szCs w:val="22"/>
+        </w:rPr>
+      </w:pPr>
+      <w:r>
+        <w:rPr>
+          <w:sz w:val="22"/>
+          <w:szCs w:val="22"/>
+        </w:rPr>
+        <w:t>Results:</w:t>
       </w:r>
     </w:p>
     <w:p>
@@ -3158,27 +2992,169 @@
           <w:sz w:val="22"/>
           <w:szCs w:val="22"/>
         </w:rPr>
-        <w:t>The new structure of the result section—the fact that we first present general data analysis (through our Bayesian mixed-effects psychometric models), followed by additional computational modeling is anticipated at the start of the Results section.</w:t>
-      </w:r>
-    </w:p>
-    <w:p>
-      <w:pPr>
-        <w:pStyle w:val="ListParagraph"/>
-        <w:numPr>
-          <w:ilvl w:val="0"/>
-          <w:numId w:val="57"/>
-        </w:numPr>
-        <w:rPr>
-          <w:sz w:val="22"/>
-          <w:szCs w:val="22"/>
-        </w:rPr>
-      </w:pPr>
-      <w:r>
-        <w:rPr>
-          <w:sz w:val="22"/>
-          <w:szCs w:val="22"/>
-        </w:rPr>
-        <w:t>General discussion:</w:t>
+        <w:lastRenderedPageBreak/>
+        <w:t xml:space="preserve">We </w:t>
+      </w:r>
+      <w:r>
+        <w:rPr>
+          <w:sz w:val="22"/>
+          <w:szCs w:val="22"/>
+          <w:u w:val="single"/>
+        </w:rPr>
+        <w:t xml:space="preserve">moved the </w:t>
+      </w:r>
+      <w:r>
+        <w:rPr>
+          <w:sz w:val="22"/>
+          <w:szCs w:val="22"/>
+          <w:u w:val="single"/>
+        </w:rPr>
+        <w:t xml:space="preserve">comparison of the </w:t>
+      </w:r>
+      <w:r>
+        <w:rPr>
+          <w:sz w:val="22"/>
+          <w:szCs w:val="22"/>
+          <w:u w:val="single"/>
+        </w:rPr>
+        <w:t xml:space="preserve">ideal adaptor </w:t>
+      </w:r>
+      <w:r>
+        <w:rPr>
+          <w:sz w:val="22"/>
+          <w:szCs w:val="22"/>
+          <w:u w:val="single"/>
+        </w:rPr>
+        <w:t xml:space="preserve">(distributional learning) </w:t>
+      </w:r>
+      <w:r>
+        <w:rPr>
+          <w:sz w:val="22"/>
+          <w:szCs w:val="22"/>
+          <w:u w:val="single"/>
+        </w:rPr>
+        <w:t>model from the general discussion into a</w:t>
+      </w:r>
+      <w:r>
+        <w:rPr>
+          <w:sz w:val="22"/>
+          <w:szCs w:val="22"/>
+          <w:u w:val="single"/>
+        </w:rPr>
+        <w:t xml:space="preserve">n early </w:t>
+      </w:r>
+      <w:r>
+        <w:rPr>
+          <w:sz w:val="22"/>
+          <w:szCs w:val="22"/>
+          <w:u w:val="single"/>
+        </w:rPr>
+        <w:t>result section</w:t>
+      </w:r>
+      <w:r>
+        <w:rPr>
+          <w:sz w:val="22"/>
+          <w:szCs w:val="22"/>
+        </w:rPr>
+        <w:t xml:space="preserve">. </w:t>
+      </w:r>
+      <w:commentRangeStart w:id="5"/>
+      <w:r>
+        <w:rPr>
+          <w:sz w:val="22"/>
+          <w:szCs w:val="22"/>
+        </w:rPr>
+        <w:t xml:space="preserve">This new section now explains the model in more </w:t>
+      </w:r>
+      <w:proofErr w:type="gramStart"/>
+      <w:r>
+        <w:rPr>
+          <w:sz w:val="22"/>
+          <w:szCs w:val="22"/>
+        </w:rPr>
+        <w:t xml:space="preserve">detail, </w:t>
+      </w:r>
+      <w:r>
+        <w:rPr>
+          <w:sz w:val="22"/>
+          <w:szCs w:val="22"/>
+        </w:rPr>
+        <w:t>and</w:t>
+      </w:r>
+      <w:proofErr w:type="gramEnd"/>
+      <w:r>
+        <w:rPr>
+          <w:sz w:val="22"/>
+          <w:szCs w:val="22"/>
+        </w:rPr>
+        <w:t xml:space="preserve"> presents new tests that confirm the premature convergence result (requested by </w:t>
+      </w:r>
+      <w:r>
+        <w:rPr>
+          <w:sz w:val="22"/>
+          <w:szCs w:val="22"/>
+          <w:highlight w:val="yellow"/>
+        </w:rPr>
+        <w:t>R3</w:t>
+      </w:r>
+      <w:r>
+        <w:rPr>
+          <w:sz w:val="22"/>
+          <w:szCs w:val="22"/>
+        </w:rPr>
+        <w:t>).</w:t>
+      </w:r>
+      <w:commentRangeEnd w:id="5"/>
+      <w:r>
+        <w:rPr>
+          <w:rStyle w:val="CommentReference"/>
+        </w:rPr>
+        <w:commentReference w:id="5"/>
+      </w:r>
+      <w:r>
+        <w:rPr>
+          <w:sz w:val="22"/>
+          <w:szCs w:val="22"/>
+        </w:rPr>
+        <w:t xml:space="preserve"> We</w:t>
+      </w:r>
+      <w:r>
+        <w:rPr>
+          <w:sz w:val="22"/>
+          <w:szCs w:val="22"/>
+        </w:rPr>
+        <w:t xml:space="preserve"> hope this helps to clarify </w:t>
+      </w:r>
+      <w:r>
+        <w:rPr>
+          <w:i/>
+          <w:iCs/>
+          <w:sz w:val="22"/>
+          <w:szCs w:val="22"/>
+        </w:rPr>
+        <w:t>how</w:t>
+      </w:r>
+      <w:r>
+        <w:rPr>
+          <w:sz w:val="22"/>
+          <w:szCs w:val="22"/>
+        </w:rPr>
+        <w:t xml:space="preserve"> the </w:t>
+      </w:r>
+      <w:r>
+        <w:rPr>
+          <w:sz w:val="22"/>
+          <w:szCs w:val="22"/>
+          <w:highlight w:val="yellow"/>
+        </w:rPr>
+        <w:t>XXX</w:t>
+      </w:r>
+      <w:r>
+        <w:rPr>
+          <w:sz w:val="22"/>
+          <w:szCs w:val="22"/>
+        </w:rPr>
+        <w:t xml:space="preserve"> measurements we collect help to identify previously unknown constraints on distributional learning.</w:t>
       </w:r>
     </w:p>
     <w:p>
@@ -3199,6 +3175,47 @@
           <w:sz w:val="22"/>
           <w:szCs w:val="22"/>
         </w:rPr>
+        <w:t>The new structure of the result section—the fact that we first present general data analysis (through our Bayesian mixed-effects psychometric models), followed by additional computational modeling is anticipated at the start of the Results section.</w:t>
+      </w:r>
+    </w:p>
+    <w:p>
+      <w:pPr>
+        <w:pStyle w:val="ListParagraph"/>
+        <w:numPr>
+          <w:ilvl w:val="0"/>
+          <w:numId w:val="57"/>
+        </w:numPr>
+        <w:rPr>
+          <w:sz w:val="22"/>
+          <w:szCs w:val="22"/>
+        </w:rPr>
+      </w:pPr>
+      <w:r>
+        <w:rPr>
+          <w:sz w:val="22"/>
+          <w:szCs w:val="22"/>
+        </w:rPr>
+        <w:t>General discussion:</w:t>
+      </w:r>
+    </w:p>
+    <w:p>
+      <w:pPr>
+        <w:pStyle w:val="ListParagraph"/>
+        <w:numPr>
+          <w:ilvl w:val="1"/>
+          <w:numId w:val="57"/>
+        </w:numPr>
+        <w:ind w:left="720"/>
+        <w:rPr>
+          <w:sz w:val="22"/>
+          <w:szCs w:val="22"/>
+        </w:rPr>
+      </w:pPr>
+      <w:r>
+        <w:rPr>
+          <w:sz w:val="22"/>
+          <w:szCs w:val="22"/>
+        </w:rPr>
         <w:t>We discuss</w:t>
       </w:r>
       <w:commentRangeStart w:id="6"/>
@@ -3803,6 +3820,7 @@
           <w:sz w:val="22"/>
           <w:szCs w:val="22"/>
         </w:rPr>
+        <w:lastRenderedPageBreak/>
         <w:t>2.</w:t>
       </w:r>
       <w:r>
@@ -3819,16 +3837,7 @@
           <w:sz w:val="22"/>
           <w:szCs w:val="22"/>
         </w:rPr>
-        <w:t xml:space="preserve">In the abstract, the experimental paradigm is described as completely novel. While it is true that the precise format of this study has not been performed previously, it is a bit of an overstatement to claim this is a completely novel experiment (aspects of the study are conducted across many </w:t>
-      </w:r>
-      <w:r>
-        <w:rPr>
-          <w:rFonts w:ascii="Times New Roman" w:hAnsi="Times New Roman"/>
-          <w:sz w:val="22"/>
-          <w:szCs w:val="22"/>
-        </w:rPr>
-        <w:lastRenderedPageBreak/>
-        <w:t>different adaptation studies). The paper is very strong without this claim - I recommend not overstating the novelty of the experimental design.</w:t>
+        <w:t>In the abstract, the experimental paradigm is described as completely novel. While it is true that the precise format of this study has not been performed previously, it is a bit of an overstatement to claim this is a completely novel experiment (aspects of the study are conducted across many different adaptation studies). The paper is very strong without this claim - I recommend not overstating the novelty of the experimental design.</w:t>
       </w:r>
     </w:p>
     <w:p>
@@ -4316,6 +4325,7 @@
           <w:sz w:val="22"/>
           <w:szCs w:val="22"/>
         </w:rPr>
+        <w:lastRenderedPageBreak/>
         <w:t xml:space="preserve">We thank the reviewer for the balanced assessment. As described </w:t>
       </w:r>
       <w:r>
@@ -4334,17 +4344,7 @@
           <w:sz w:val="22"/>
           <w:szCs w:val="22"/>
         </w:rPr>
-        <w:t xml:space="preserve"> we have completely revised the introduction to clarify the contributions of our paper, which—as the reviewer correctly points out below—do not lie in the novelty of the paradigm, but in the strength </w:t>
-      </w:r>
-      <w:r>
-        <w:rPr>
-          <w:rFonts w:ascii="Times New Roman" w:hAnsi="Times New Roman"/>
-          <w:color w:val="00B050"/>
-          <w:sz w:val="22"/>
-          <w:szCs w:val="22"/>
-        </w:rPr>
-        <w:lastRenderedPageBreak/>
-        <w:t xml:space="preserve">of the tests afforded by the novel combination of paradigm, analyses, and model-guided interpretation. </w:t>
+        <w:t xml:space="preserve"> we have completely revised the introduction to clarify the contributions of our paper, which—as the reviewer correctly points out below—do not lie in the novelty of the paradigm, but in the strength of the tests afforded by the novel combination of paradigm, analyses, and model-guided interpretation. </w:t>
       </w:r>
     </w:p>
     <w:p>
@@ -4801,6 +4801,7 @@
           <w:sz w:val="22"/>
           <w:szCs w:val="22"/>
         </w:rPr>
+        <w:lastRenderedPageBreak/>
         <w:t>2.</w:t>
       </w:r>
       <w:r>
@@ -4817,370 +4818,371 @@
           <w:sz w:val="22"/>
           <w:szCs w:val="22"/>
         </w:rPr>
-        <w:t xml:space="preserve">While I think this new experiment would make for a better paper, I don't think the current experiment is unpublishable without it and so I will not insist that this new experiment be added. But I do think the current paper needs to be substantially revised, in three ways. First, I think the Chodroff and Wilson data should be presented much earlier, either in the Methods section or </w:t>
-      </w:r>
-      <w:r>
-        <w:rPr>
-          <w:rFonts w:ascii="Times New Roman" w:hAnsi="Times New Roman"/>
+        <w:t>While I think this new experiment would make for a better paper, I don't think the current experiment is unpublishable without it and so I will not insist that this new experiment be added. But I do think the current paper needs to be substantially revised, in three ways. First, I think the Chodroff and Wilson data should be presented much earlier, either in the Methods section or perhaps best in the Introduction. Second, stimulus selection needs to be motivated relative to these data. Maybe there is a motivation for why the current "baseline" condition deserves the special status of "baseline" that I am missing, but if not (and especially if there is also no strong motivation for +10 and +40) I would suggest (in line with my suggested experiment above) that the current +10 condition be referred to as the "baseline" and the other two as -10 and +30. The reason for this is that, as shown in Figure 6, the means for the current +10 condition are both not at the tails of the Chodroff and Wilson distributions, while the /d/-means for baseline and +40 are at the left and right tails, respectively, of the /d/ distribution. There is then at least the motivation, with respect to /d/, that the current "baseline" has an extremely low mean, and the current "+40" has an extremely high mean. This motivation doesn't work for /t/, but it might be enough to help clarify to the reader (earlier than the results section) how the conditions relate to prior knowledge. Third, if these changes are made, the entire results section would need to be re-done, with new condition labels. While these changes may appear superficial (the results themselves won't change), I believe there would be substantial gains in clarification of what the results are and what they mean with better up-front motivation of the conditions relative to (the best estimate of) prior knowledge.</w:t>
+      </w:r>
+    </w:p>
+    <w:p>
+      <w:pPr>
+        <w:ind w:firstLine="0"/>
+        <w:rPr>
+          <w:rFonts w:ascii="Times New Roman" w:hAnsi="Times New Roman"/>
+          <w:sz w:val="22"/>
+          <w:szCs w:val="22"/>
+        </w:rPr>
+      </w:pPr>
+    </w:p>
+    <w:p>
+      <w:pPr>
+        <w:ind w:firstLine="0"/>
+        <w:rPr>
+          <w:rFonts w:ascii="Times New Roman" w:hAnsi="Times New Roman"/>
+          <w:color w:val="00B050"/>
+          <w:sz w:val="22"/>
+          <w:szCs w:val="22"/>
+        </w:rPr>
+      </w:pPr>
+      <w:r>
+        <w:rPr>
+          <w:rFonts w:ascii="Times New Roman" w:hAnsi="Times New Roman"/>
+          <w:color w:val="00B050"/>
+          <w:sz w:val="22"/>
+          <w:szCs w:val="22"/>
+          <w:u w:val="single"/>
+        </w:rPr>
+        <w:t xml:space="preserve">We </w:t>
+      </w:r>
+      <w:proofErr w:type="gramStart"/>
+      <w:r>
+        <w:rPr>
+          <w:rFonts w:ascii="Times New Roman" w:hAnsi="Times New Roman"/>
+          <w:color w:val="00B050"/>
+          <w:sz w:val="22"/>
+          <w:szCs w:val="22"/>
+          <w:u w:val="single"/>
+        </w:rPr>
+        <w:t>agree, and</w:t>
+      </w:r>
+      <w:proofErr w:type="gramEnd"/>
+      <w:r>
+        <w:rPr>
+          <w:rFonts w:ascii="Times New Roman" w:hAnsi="Times New Roman"/>
+          <w:color w:val="00B050"/>
+          <w:sz w:val="22"/>
+          <w:szCs w:val="22"/>
+          <w:u w:val="single"/>
+        </w:rPr>
+        <w:t xml:space="preserve"> have more or less followed the condition naming suggestion of the reviewer</w:t>
+      </w:r>
+      <w:r>
+        <w:rPr>
+          <w:rFonts w:ascii="Times New Roman" w:hAnsi="Times New Roman"/>
+          <w:color w:val="00B050"/>
+          <w:sz w:val="22"/>
+          <w:szCs w:val="22"/>
+        </w:rPr>
+        <w:t>. We believe</w:t>
+      </w:r>
+      <w:r>
+        <w:rPr>
+          <w:rFonts w:ascii="Times New Roman" w:hAnsi="Times New Roman"/>
+          <w:color w:val="00B050"/>
+          <w:sz w:val="22"/>
+          <w:szCs w:val="22"/>
+        </w:rPr>
+        <w:t xml:space="preserve"> it </w:t>
+      </w:r>
+      <w:r>
+        <w:rPr>
+          <w:rFonts w:ascii="Times New Roman" w:hAnsi="Times New Roman"/>
+          <w:color w:val="00B050"/>
+          <w:sz w:val="22"/>
+          <w:szCs w:val="22"/>
+        </w:rPr>
+        <w:t>has made</w:t>
+      </w:r>
+      <w:r>
+        <w:rPr>
+          <w:rFonts w:ascii="Times New Roman" w:hAnsi="Times New Roman"/>
+          <w:color w:val="00B050"/>
+          <w:sz w:val="22"/>
+          <w:szCs w:val="22"/>
+        </w:rPr>
+        <w:t xml:space="preserve"> the paper more accessible. Thank you! </w:t>
+      </w:r>
+    </w:p>
+    <w:p>
+      <w:pPr>
+        <w:ind w:firstLine="0"/>
+        <w:rPr>
+          <w:rFonts w:ascii="Times New Roman" w:hAnsi="Times New Roman"/>
+          <w:color w:val="00B050"/>
+          <w:sz w:val="22"/>
+          <w:szCs w:val="22"/>
+        </w:rPr>
+      </w:pPr>
+    </w:p>
+    <w:p>
+      <w:pPr>
+        <w:ind w:firstLine="0"/>
+        <w:rPr>
+          <w:rFonts w:ascii="Times New Roman" w:hAnsi="Times New Roman"/>
+          <w:color w:val="00B050"/>
+          <w:sz w:val="22"/>
+          <w:szCs w:val="22"/>
+        </w:rPr>
+      </w:pPr>
+      <w:r>
+        <w:rPr>
+          <w:rFonts w:ascii="Times New Roman" w:hAnsi="Times New Roman"/>
+          <w:color w:val="00B050"/>
+          <w:sz w:val="22"/>
+          <w:szCs w:val="22"/>
+        </w:rPr>
+        <w:t xml:space="preserve">We note that the naming of conditions is based on the predicted PSE relative to prior experience (rather than the means of the /d/ and /t/ category relative to prior experience), since this is the </w:t>
+      </w:r>
+      <w:proofErr w:type="gramStart"/>
+      <w:r>
+        <w:rPr>
+          <w:rFonts w:ascii="Times New Roman" w:hAnsi="Times New Roman"/>
+          <w:color w:val="00B050"/>
+          <w:sz w:val="22"/>
+          <w:szCs w:val="22"/>
+        </w:rPr>
+        <w:t>measure</w:t>
+      </w:r>
+      <w:proofErr w:type="gramEnd"/>
+      <w:r>
+        <w:rPr>
+          <w:rFonts w:ascii="Times New Roman" w:hAnsi="Times New Roman"/>
+          <w:color w:val="00B050"/>
+          <w:sz w:val="22"/>
+          <w:szCs w:val="22"/>
+        </w:rPr>
+        <w:t xml:space="preserve"> we use to compare human behavior against the distributional learning model.</w:t>
+      </w:r>
+    </w:p>
+    <w:p>
+      <w:pPr>
+        <w:ind w:firstLine="0"/>
+        <w:rPr>
+          <w:rFonts w:ascii="Times New Roman" w:hAnsi="Times New Roman"/>
+          <w:sz w:val="22"/>
+          <w:szCs w:val="22"/>
+        </w:rPr>
+      </w:pPr>
+    </w:p>
+    <w:p>
+      <w:pPr>
+        <w:ind w:firstLine="0"/>
+        <w:rPr>
+          <w:rFonts w:ascii="Times New Roman" w:hAnsi="Times New Roman"/>
+          <w:sz w:val="22"/>
+          <w:szCs w:val="22"/>
+        </w:rPr>
+      </w:pPr>
+      <w:r>
+        <w:rPr>
+          <w:rFonts w:ascii="Times New Roman" w:hAnsi="Times New Roman"/>
+          <w:sz w:val="22"/>
+          <w:szCs w:val="22"/>
+        </w:rPr>
+        <w:t>3.</w:t>
+      </w:r>
+      <w:r>
+        <w:rPr>
+          <w:rFonts w:ascii="Times New Roman" w:hAnsi="Times New Roman"/>
+          <w:sz w:val="22"/>
+          <w:szCs w:val="22"/>
+        </w:rPr>
+        <w:t xml:space="preserve"> </w:t>
+      </w:r>
+      <w:r>
+        <w:rPr>
+          <w:rFonts w:ascii="Times New Roman" w:hAnsi="Times New Roman"/>
+          <w:sz w:val="22"/>
+          <w:szCs w:val="22"/>
+        </w:rPr>
+        <w:t xml:space="preserve">Prior literature. Even though a broad array of prior studies is discussed, I felt that there was insufficient acknowledgement of the research on which the current study is built, and that these acknowledgements needed to be made in the Introduction to set the experiment up. First, and more generally, I think there needs to be more discussion of the work that has been done on distributional learning underlying the acquisition of novel sound categories in non-native languages. Although this work is mentioned (e.g. in Footnote 2), this brief discussion does not do sufficient justice to the literature which has explored issues that are addressed in the current work (e.g. Best's PAM addresses the powerful constraints that prior knowledge about the distribution of phonetic cues in L1 can have on learning about L2 categories; see e.g. Escudero et al., 2011, on effects of the experiment-internal distribution). Second, and more specifically, the ways in which the questions addressed in the current study are introduced appear incomplete. In the </w:t>
+      </w:r>
+      <w:proofErr w:type="gramStart"/>
+      <w:r>
+        <w:rPr>
+          <w:rFonts w:ascii="Times New Roman" w:hAnsi="Times New Roman"/>
+          <w:sz w:val="22"/>
+          <w:szCs w:val="22"/>
+        </w:rPr>
+        <w:t>lexically-guided</w:t>
+      </w:r>
+      <w:proofErr w:type="gramEnd"/>
+      <w:r>
+        <w:rPr>
+          <w:rFonts w:ascii="Times New Roman" w:hAnsi="Times New Roman"/>
+          <w:sz w:val="22"/>
+          <w:szCs w:val="22"/>
+        </w:rPr>
+        <w:t xml:space="preserve"> perceptual learning literature, several studies on the amount of exposure required for learning to take place are not cited (Kraljic &amp; Samuel, 2007; </w:t>
+      </w:r>
+      <w:proofErr w:type="spellStart"/>
+      <w:r>
+        <w:rPr>
+          <w:rFonts w:ascii="Times New Roman" w:hAnsi="Times New Roman"/>
+          <w:sz w:val="22"/>
+          <w:szCs w:val="22"/>
+        </w:rPr>
+        <w:t>Poellmann</w:t>
+      </w:r>
+      <w:proofErr w:type="spellEnd"/>
+      <w:r>
+        <w:rPr>
+          <w:rFonts w:ascii="Times New Roman" w:hAnsi="Times New Roman"/>
+          <w:sz w:val="22"/>
+          <w:szCs w:val="22"/>
+        </w:rPr>
+        <w:t xml:space="preserve"> et al., 2011). Similarly, earlier work on the effects of prior knowledge in accent learning (e.g., Witteman et al., 2013) and the effects of exposure distributions in learning L1 categories (e.g. Zhang and Holt, 2018) should be acknowledged. The bottom line is that, while the earlier work may have manipulations that may not always be as fine grained as those that are tested here, nor are they </w:t>
+      </w:r>
+      <w:proofErr w:type="gramStart"/>
+      <w:r>
+        <w:rPr>
+          <w:rFonts w:ascii="Times New Roman" w:hAnsi="Times New Roman"/>
+          <w:sz w:val="22"/>
+          <w:szCs w:val="22"/>
+        </w:rPr>
+        <w:t>exactly the same</w:t>
+      </w:r>
+      <w:proofErr w:type="gramEnd"/>
+      <w:r>
+        <w:rPr>
+          <w:rFonts w:ascii="Times New Roman" w:hAnsi="Times New Roman"/>
+          <w:sz w:val="22"/>
+          <w:szCs w:val="22"/>
+        </w:rPr>
+        <w:t xml:space="preserve"> manipulations, that earlier work should nevertheless be acknowledged as providing motivation and context for the current study.</w:t>
+      </w:r>
+    </w:p>
+    <w:p>
+      <w:pPr>
+        <w:ind w:firstLine="0"/>
+        <w:rPr>
+          <w:rFonts w:ascii="Times New Roman" w:hAnsi="Times New Roman"/>
+          <w:sz w:val="22"/>
+          <w:szCs w:val="22"/>
+        </w:rPr>
+      </w:pPr>
+    </w:p>
+    <w:p>
+      <w:pPr>
+        <w:ind w:firstLine="0"/>
+        <w:rPr>
+          <w:rFonts w:ascii="Times New Roman" w:hAnsi="Times New Roman"/>
+          <w:color w:val="00B050"/>
+          <w:sz w:val="22"/>
+          <w:szCs w:val="22"/>
+        </w:rPr>
+      </w:pPr>
+      <w:r>
+        <w:rPr>
+          <w:rFonts w:ascii="Times New Roman" w:hAnsi="Times New Roman"/>
+          <w:color w:val="00B050"/>
+          <w:sz w:val="22"/>
+          <w:szCs w:val="22"/>
+        </w:rPr>
+        <w:t>Thank you for the pointers to these additional papers</w:t>
+      </w:r>
+      <w:r>
+        <w:rPr>
+          <w:rFonts w:ascii="Times New Roman" w:hAnsi="Times New Roman"/>
+          <w:color w:val="00B050"/>
+          <w:sz w:val="22"/>
+          <w:szCs w:val="22"/>
+        </w:rPr>
+        <w:t xml:space="preserve"> (some, but not all of which, we were aware of). </w:t>
+      </w:r>
+      <w:r>
+        <w:rPr>
+          <w:rFonts w:ascii="Times New Roman" w:hAnsi="Times New Roman"/>
+          <w:color w:val="00B050"/>
+          <w:sz w:val="22"/>
+          <w:szCs w:val="22"/>
+        </w:rPr>
+        <w:t xml:space="preserve">We have </w:t>
+      </w:r>
+      <w:r>
+        <w:rPr>
+          <w:rFonts w:ascii="Times New Roman" w:hAnsi="Times New Roman"/>
+          <w:color w:val="00B050"/>
+          <w:sz w:val="22"/>
+          <w:szCs w:val="22"/>
+          <w:u w:val="single"/>
+        </w:rPr>
+        <w:t>integrated some of these papers into the introduction</w:t>
+      </w:r>
+      <w:r>
+        <w:rPr>
+          <w:rFonts w:ascii="Times New Roman" w:hAnsi="Times New Roman"/>
+          <w:color w:val="00B050"/>
+          <w:sz w:val="22"/>
+          <w:szCs w:val="22"/>
+        </w:rPr>
+        <w:t xml:space="preserve"> where appropriate. </w:t>
+      </w:r>
+    </w:p>
+    <w:p>
+      <w:pPr>
+        <w:ind w:firstLine="0"/>
+        <w:rPr>
+          <w:rFonts w:ascii="Times New Roman" w:hAnsi="Times New Roman"/>
+          <w:color w:val="00B050"/>
+          <w:sz w:val="22"/>
+          <w:szCs w:val="22"/>
+        </w:rPr>
+      </w:pPr>
+    </w:p>
+    <w:p>
+      <w:pPr>
+        <w:ind w:firstLine="0"/>
+        <w:rPr>
+          <w:rFonts w:ascii="Times New Roman" w:hAnsi="Times New Roman"/>
+          <w:color w:val="00B050"/>
+          <w:sz w:val="22"/>
+          <w:szCs w:val="22"/>
+        </w:rPr>
+      </w:pPr>
+      <w:r>
+        <w:rPr>
+          <w:rFonts w:ascii="Times New Roman" w:hAnsi="Times New Roman"/>
+          <w:color w:val="00B050"/>
+          <w:sz w:val="22"/>
+          <w:szCs w:val="22"/>
+        </w:rPr>
+        <w:t xml:space="preserve">We note that </w:t>
+      </w:r>
+      <w:r>
+        <w:rPr>
+          <w:rFonts w:ascii="Times New Roman" w:hAnsi="Times New Roman"/>
+          <w:color w:val="00B050"/>
+          <w:sz w:val="22"/>
+          <w:szCs w:val="22"/>
+        </w:rPr>
+        <w:t>the</w:t>
+      </w:r>
+      <w:r>
+        <w:rPr>
+          <w:rFonts w:ascii="Times New Roman" w:hAnsi="Times New Roman"/>
+          <w:color w:val="00B050"/>
+          <w:sz w:val="22"/>
+          <w:szCs w:val="22"/>
+        </w:rPr>
+        <w:t xml:space="preserve"> studies referenced by the reviewer present qualitative tests of the effects of prior knowledge and exposure distributions. None of these studies tests to what extent a model of </w:t>
+      </w:r>
+      <w:r>
+        <w:rPr>
+          <w:rFonts w:ascii="Times New Roman" w:hAnsi="Times New Roman"/>
+          <w:color w:val="00B050"/>
           <w:sz w:val="22"/>
           <w:szCs w:val="22"/>
         </w:rPr>
         <w:lastRenderedPageBreak/>
-        <w:t>perhaps best in the Introduction. Second, stimulus selection needs to be motivated relative to these data. Maybe there is a motivation for why the current "baseline" condition deserves the special status of "baseline" that I am missing, but if not (and especially if there is also no strong motivation for +10 and +40) I would suggest (in line with my suggested experiment above) that the current +10 condition be referred to as the "baseline" and the other two as -10 and +30. The reason for this is that, as shown in Figure 6, the means for the current +10 condition are both not at the tails of the Chodroff and Wilson distributions, while the /d/-means for baseline and +40 are at the left and right tails, respectively, of the /d/ distribution. There is then at least the motivation, with respect to /d/, that the current "baseline" has an extremely low mean, and the current "+40" has an extremely high mean. This motivation doesn't work for /t/, but it might be enough to help clarify to the reader (earlier than the results section) how the conditions relate to prior knowledge. Third, if these changes are made, the entire results section would need to be re-done, with new condition labels. While these changes may appear superficial (the results themselves won't change), I believe there would be substantial gains in clarification of what the results are and what they mean with better up-front motivation of the conditions relative to (the best estimate of) prior knowledge.</w:t>
-      </w:r>
-    </w:p>
-    <w:p>
-      <w:pPr>
-        <w:ind w:firstLine="0"/>
-        <w:rPr>
-          <w:rFonts w:ascii="Times New Roman" w:hAnsi="Times New Roman"/>
-          <w:sz w:val="22"/>
-          <w:szCs w:val="22"/>
-        </w:rPr>
-      </w:pPr>
-    </w:p>
-    <w:p>
-      <w:pPr>
-        <w:ind w:firstLine="0"/>
-        <w:rPr>
-          <w:rFonts w:ascii="Times New Roman" w:hAnsi="Times New Roman"/>
-          <w:color w:val="00B050"/>
-          <w:sz w:val="22"/>
-          <w:szCs w:val="22"/>
-        </w:rPr>
-      </w:pPr>
-      <w:r>
-        <w:rPr>
-          <w:rFonts w:ascii="Times New Roman" w:hAnsi="Times New Roman"/>
-          <w:color w:val="00B050"/>
-          <w:sz w:val="22"/>
-          <w:szCs w:val="22"/>
-          <w:u w:val="single"/>
-        </w:rPr>
-        <w:t xml:space="preserve">We </w:t>
-      </w:r>
-      <w:proofErr w:type="gramStart"/>
-      <w:r>
-        <w:rPr>
-          <w:rFonts w:ascii="Times New Roman" w:hAnsi="Times New Roman"/>
-          <w:color w:val="00B050"/>
-          <w:sz w:val="22"/>
-          <w:szCs w:val="22"/>
-          <w:u w:val="single"/>
-        </w:rPr>
-        <w:t>agree, and</w:t>
-      </w:r>
-      <w:proofErr w:type="gramEnd"/>
-      <w:r>
-        <w:rPr>
-          <w:rFonts w:ascii="Times New Roman" w:hAnsi="Times New Roman"/>
-          <w:color w:val="00B050"/>
-          <w:sz w:val="22"/>
-          <w:szCs w:val="22"/>
-          <w:u w:val="single"/>
-        </w:rPr>
-        <w:t xml:space="preserve"> have more or less followed the condition naming suggestion of the reviewer</w:t>
-      </w:r>
-      <w:r>
-        <w:rPr>
-          <w:rFonts w:ascii="Times New Roman" w:hAnsi="Times New Roman"/>
-          <w:color w:val="00B050"/>
-          <w:sz w:val="22"/>
-          <w:szCs w:val="22"/>
-        </w:rPr>
-        <w:t>. We believe</w:t>
-      </w:r>
-      <w:r>
-        <w:rPr>
-          <w:rFonts w:ascii="Times New Roman" w:hAnsi="Times New Roman"/>
-          <w:color w:val="00B050"/>
-          <w:sz w:val="22"/>
-          <w:szCs w:val="22"/>
-        </w:rPr>
-        <w:t xml:space="preserve"> it </w:t>
-      </w:r>
-      <w:r>
-        <w:rPr>
-          <w:rFonts w:ascii="Times New Roman" w:hAnsi="Times New Roman"/>
-          <w:color w:val="00B050"/>
-          <w:sz w:val="22"/>
-          <w:szCs w:val="22"/>
-        </w:rPr>
-        <w:t>has made</w:t>
-      </w:r>
-      <w:r>
-        <w:rPr>
-          <w:rFonts w:ascii="Times New Roman" w:hAnsi="Times New Roman"/>
-          <w:color w:val="00B050"/>
-          <w:sz w:val="22"/>
-          <w:szCs w:val="22"/>
-        </w:rPr>
-        <w:t xml:space="preserve"> the paper more accessible. Thank you! </w:t>
-      </w:r>
-    </w:p>
-    <w:p>
-      <w:pPr>
-        <w:ind w:firstLine="0"/>
-        <w:rPr>
-          <w:rFonts w:ascii="Times New Roman" w:hAnsi="Times New Roman"/>
-          <w:color w:val="00B050"/>
-          <w:sz w:val="22"/>
-          <w:szCs w:val="22"/>
-        </w:rPr>
-      </w:pPr>
-    </w:p>
-    <w:p>
-      <w:pPr>
-        <w:ind w:firstLine="0"/>
-        <w:rPr>
-          <w:rFonts w:ascii="Times New Roman" w:hAnsi="Times New Roman"/>
-          <w:color w:val="00B050"/>
-          <w:sz w:val="22"/>
-          <w:szCs w:val="22"/>
-        </w:rPr>
-      </w:pPr>
-      <w:r>
-        <w:rPr>
-          <w:rFonts w:ascii="Times New Roman" w:hAnsi="Times New Roman"/>
-          <w:color w:val="00B050"/>
-          <w:sz w:val="22"/>
-          <w:szCs w:val="22"/>
-        </w:rPr>
-        <w:t xml:space="preserve">We note that the naming of conditions is based on the predicted PSE relative to prior experience (rather than the means of the /d/ and /t/ category relative to prior experience), since this is the </w:t>
-      </w:r>
-      <w:proofErr w:type="gramStart"/>
-      <w:r>
-        <w:rPr>
-          <w:rFonts w:ascii="Times New Roman" w:hAnsi="Times New Roman"/>
-          <w:color w:val="00B050"/>
-          <w:sz w:val="22"/>
-          <w:szCs w:val="22"/>
-        </w:rPr>
-        <w:t>measure</w:t>
-      </w:r>
-      <w:proofErr w:type="gramEnd"/>
-      <w:r>
-        <w:rPr>
-          <w:rFonts w:ascii="Times New Roman" w:hAnsi="Times New Roman"/>
-          <w:color w:val="00B050"/>
-          <w:sz w:val="22"/>
-          <w:szCs w:val="22"/>
-        </w:rPr>
-        <w:t xml:space="preserve"> we use to compare human behavior against the distributional learning model.</w:t>
-      </w:r>
-    </w:p>
-    <w:p>
-      <w:pPr>
-        <w:ind w:firstLine="0"/>
-        <w:rPr>
-          <w:rFonts w:ascii="Times New Roman" w:hAnsi="Times New Roman"/>
-          <w:sz w:val="22"/>
-          <w:szCs w:val="22"/>
-        </w:rPr>
-      </w:pPr>
-    </w:p>
-    <w:p>
-      <w:pPr>
-        <w:ind w:firstLine="0"/>
-        <w:rPr>
-          <w:rFonts w:ascii="Times New Roman" w:hAnsi="Times New Roman"/>
-          <w:sz w:val="22"/>
-          <w:szCs w:val="22"/>
-        </w:rPr>
-      </w:pPr>
-      <w:r>
-        <w:rPr>
-          <w:rFonts w:ascii="Times New Roman" w:hAnsi="Times New Roman"/>
-          <w:sz w:val="22"/>
-          <w:szCs w:val="22"/>
-        </w:rPr>
-        <w:t>3.</w:t>
-      </w:r>
-      <w:r>
-        <w:rPr>
-          <w:rFonts w:ascii="Times New Roman" w:hAnsi="Times New Roman"/>
-          <w:sz w:val="22"/>
-          <w:szCs w:val="22"/>
-        </w:rPr>
-        <w:t xml:space="preserve"> </w:t>
-      </w:r>
-      <w:r>
-        <w:rPr>
-          <w:rFonts w:ascii="Times New Roman" w:hAnsi="Times New Roman"/>
-          <w:sz w:val="22"/>
-          <w:szCs w:val="22"/>
-        </w:rPr>
-        <w:t xml:space="preserve">Prior literature. Even though a broad array of prior studies is discussed, I felt that there was insufficient acknowledgement of the research on which the current study is built, and that these acknowledgements needed to be made in the Introduction to set the experiment up. First, and more generally, I think there needs to be more discussion of the work that has been done on distributional learning underlying the acquisition of novel sound categories in non-native languages. Although this work is mentioned (e.g. in Footnote 2), this brief discussion does not do sufficient justice to the literature which has explored issues that are addressed in the current work (e.g. Best's PAM addresses the powerful constraints that prior knowledge about the distribution of phonetic cues in L1 can have on learning about L2 categories; see e.g. Escudero et al., 2011, on effects of the experiment-internal distribution). Second, and more specifically, the ways in which the questions addressed in the current study are introduced appear incomplete. In the </w:t>
-      </w:r>
-      <w:proofErr w:type="gramStart"/>
-      <w:r>
-        <w:rPr>
-          <w:rFonts w:ascii="Times New Roman" w:hAnsi="Times New Roman"/>
-          <w:sz w:val="22"/>
-          <w:szCs w:val="22"/>
-        </w:rPr>
-        <w:t>lexically-guided</w:t>
-      </w:r>
-      <w:proofErr w:type="gramEnd"/>
-      <w:r>
-        <w:rPr>
-          <w:rFonts w:ascii="Times New Roman" w:hAnsi="Times New Roman"/>
-          <w:sz w:val="22"/>
-          <w:szCs w:val="22"/>
-        </w:rPr>
-        <w:t xml:space="preserve"> perceptual learning literature, several studies on the amount of exposure required for learning to take place are not cited (Kraljic &amp; Samuel, 2007; </w:t>
-      </w:r>
-      <w:proofErr w:type="spellStart"/>
-      <w:r>
-        <w:rPr>
-          <w:rFonts w:ascii="Times New Roman" w:hAnsi="Times New Roman"/>
-          <w:sz w:val="22"/>
-          <w:szCs w:val="22"/>
-        </w:rPr>
-        <w:t>Poellmann</w:t>
-      </w:r>
-      <w:proofErr w:type="spellEnd"/>
-      <w:r>
-        <w:rPr>
-          <w:rFonts w:ascii="Times New Roman" w:hAnsi="Times New Roman"/>
-          <w:sz w:val="22"/>
-          <w:szCs w:val="22"/>
-        </w:rPr>
-        <w:t xml:space="preserve"> et al., 2011). Similarly, earlier work on the effects of prior knowledge in accent learning (e.g., Witteman et al., 2013) and the effects of exposure distributions in learning L1 categories (e.g. Zhang and Holt, 2018) should be acknowledged. The bottom line is that, while the earlier work may have manipulations that may not always be as fine grained as those that are tested here, nor are they </w:t>
-      </w:r>
-      <w:proofErr w:type="gramStart"/>
-      <w:r>
-        <w:rPr>
-          <w:rFonts w:ascii="Times New Roman" w:hAnsi="Times New Roman"/>
-          <w:sz w:val="22"/>
-          <w:szCs w:val="22"/>
-        </w:rPr>
-        <w:t>exactly the same</w:t>
-      </w:r>
-      <w:proofErr w:type="gramEnd"/>
-      <w:r>
-        <w:rPr>
-          <w:rFonts w:ascii="Times New Roman" w:hAnsi="Times New Roman"/>
-          <w:sz w:val="22"/>
-          <w:szCs w:val="22"/>
-        </w:rPr>
-        <w:t xml:space="preserve"> manipulations, that earlier work should nevertheless be acknowledged as providing motivation and context for the current study.</w:t>
-      </w:r>
-    </w:p>
-    <w:p>
-      <w:pPr>
-        <w:ind w:firstLine="0"/>
-        <w:rPr>
-          <w:rFonts w:ascii="Times New Roman" w:hAnsi="Times New Roman"/>
-          <w:sz w:val="22"/>
-          <w:szCs w:val="22"/>
-        </w:rPr>
-      </w:pPr>
-    </w:p>
-    <w:p>
-      <w:pPr>
-        <w:ind w:firstLine="0"/>
-        <w:rPr>
-          <w:rFonts w:ascii="Times New Roman" w:hAnsi="Times New Roman"/>
-          <w:color w:val="00B050"/>
-          <w:sz w:val="22"/>
-          <w:szCs w:val="22"/>
-        </w:rPr>
-      </w:pPr>
-      <w:r>
-        <w:rPr>
-          <w:rFonts w:ascii="Times New Roman" w:hAnsi="Times New Roman"/>
-          <w:color w:val="00B050"/>
-          <w:sz w:val="22"/>
-          <w:szCs w:val="22"/>
-        </w:rPr>
-        <w:t>Thank you for the pointers to these additional papers</w:t>
-      </w:r>
-      <w:r>
-        <w:rPr>
-          <w:rFonts w:ascii="Times New Roman" w:hAnsi="Times New Roman"/>
-          <w:color w:val="00B050"/>
-          <w:sz w:val="22"/>
-          <w:szCs w:val="22"/>
-        </w:rPr>
-        <w:t xml:space="preserve"> (some, but not all of which, we were aware of). </w:t>
-      </w:r>
-      <w:r>
-        <w:rPr>
-          <w:rFonts w:ascii="Times New Roman" w:hAnsi="Times New Roman"/>
-          <w:color w:val="00B050"/>
-          <w:sz w:val="22"/>
-          <w:szCs w:val="22"/>
-        </w:rPr>
-        <w:t xml:space="preserve">We have </w:t>
-      </w:r>
-      <w:r>
-        <w:rPr>
-          <w:rFonts w:ascii="Times New Roman" w:hAnsi="Times New Roman"/>
-          <w:color w:val="00B050"/>
-          <w:sz w:val="22"/>
-          <w:szCs w:val="22"/>
-          <w:u w:val="single"/>
-        </w:rPr>
-        <w:t>integrated some of these papers into the introduction</w:t>
-      </w:r>
-      <w:r>
-        <w:rPr>
-          <w:rFonts w:ascii="Times New Roman" w:hAnsi="Times New Roman"/>
-          <w:color w:val="00B050"/>
-          <w:sz w:val="22"/>
-          <w:szCs w:val="22"/>
-        </w:rPr>
-        <w:t xml:space="preserve"> where appropriate. </w:t>
-      </w:r>
-    </w:p>
-    <w:p>
-      <w:pPr>
-        <w:ind w:firstLine="0"/>
-        <w:rPr>
-          <w:rFonts w:ascii="Times New Roman" w:hAnsi="Times New Roman"/>
-          <w:color w:val="00B050"/>
-          <w:sz w:val="22"/>
-          <w:szCs w:val="22"/>
-        </w:rPr>
-      </w:pPr>
-    </w:p>
-    <w:p>
-      <w:pPr>
-        <w:ind w:firstLine="0"/>
-        <w:rPr>
-          <w:rFonts w:ascii="Times New Roman" w:hAnsi="Times New Roman"/>
-          <w:color w:val="00B050"/>
-          <w:sz w:val="22"/>
-          <w:szCs w:val="22"/>
-        </w:rPr>
-      </w:pPr>
-      <w:r>
-        <w:rPr>
-          <w:rFonts w:ascii="Times New Roman" w:hAnsi="Times New Roman"/>
-          <w:color w:val="00B050"/>
-          <w:sz w:val="22"/>
-          <w:szCs w:val="22"/>
-        </w:rPr>
-        <w:t xml:space="preserve">We note that </w:t>
-      </w:r>
-      <w:r>
-        <w:rPr>
-          <w:rFonts w:ascii="Times New Roman" w:hAnsi="Times New Roman"/>
-          <w:color w:val="00B050"/>
-          <w:sz w:val="22"/>
-          <w:szCs w:val="22"/>
-        </w:rPr>
-        <w:t>the</w:t>
-      </w:r>
-      <w:r>
-        <w:rPr>
-          <w:rFonts w:ascii="Times New Roman" w:hAnsi="Times New Roman"/>
-          <w:color w:val="00B050"/>
-          <w:sz w:val="22"/>
-          <w:szCs w:val="22"/>
-        </w:rPr>
-        <w:t xml:space="preserve"> studies referenced by the reviewer present qualitative tests of the effects of prior knowledge and exposure distributions. None of these studies tests to what extent a model of distributional learning can explain the results</w:t>
+        <w:t>distributional learning can explain the results</w:t>
       </w:r>
       <w:r>
         <w:rPr>
@@ -5945,6 +5947,7 @@
           <w:sz w:val="22"/>
           <w:szCs w:val="22"/>
         </w:rPr>
+        <w:lastRenderedPageBreak/>
         <w:t>Similar to</w:t>
       </w:r>
       <w:proofErr w:type="gramEnd"/>
@@ -5991,17 +5994,7 @@
           <w:sz w:val="22"/>
           <w:szCs w:val="22"/>
         </w:rPr>
-        <w:t xml:space="preserve">. However, as also pointed out by R3, we cannot simply assume this to be the case. </w:t>
-      </w:r>
-      <w:r>
-        <w:rPr>
-          <w:rFonts w:ascii="Times New Roman" w:hAnsi="Times New Roman"/>
-          <w:color w:val="00B050"/>
-          <w:sz w:val="22"/>
-          <w:szCs w:val="22"/>
-        </w:rPr>
-        <w:lastRenderedPageBreak/>
-        <w:t xml:space="preserve">For instance, a common criticism of distributional learning theories is that they raise unaddressed questions about the ability to maintain and integrate exposure information across time (an area where, e.g., exemplar theory and ideal adaptor theory differ in important ways). But these questions do not </w:t>
+        <w:t xml:space="preserve">. However, as also pointed out by R3, we cannot simply assume this to be the case. For instance, a common criticism of distributional learning theories is that they raise unaddressed questions about the ability to maintain and integrate exposure information across time (an area where, e.g., exemplar theory and ideal adaptor theory differ in important ways). But these questions do not </w:t>
       </w:r>
       <w:r>
         <w:rPr>
@@ -6627,38 +6620,49 @@
           <w:sz w:val="22"/>
           <w:szCs w:val="22"/>
         </w:rPr>
-        <w:t xml:space="preserve"> context is not always available. Especially with unfamiliar accents, listeners often have uncertainty about the word sequences they are hearing, reducing the labeling information available to them. Here, we thus struck a compromise between never or always labeling the input.</w:t>
-      </w:r>
-    </w:p>
-    <w:p>
-      <w:pPr>
-        <w:ind w:firstLine="0"/>
-        <w:rPr>
-          <w:rFonts w:ascii="Times New Roman" w:hAnsi="Times New Roman"/>
-          <w:color w:val="00B050"/>
-          <w:sz w:val="22"/>
-          <w:szCs w:val="22"/>
-        </w:rPr>
-      </w:pPr>
-    </w:p>
-    <w:p>
-      <w:pPr>
-        <w:ind w:firstLine="0"/>
-        <w:rPr>
-          <w:rFonts w:ascii="Times New Roman" w:hAnsi="Times New Roman"/>
-          <w:color w:val="00B050"/>
-          <w:sz w:val="22"/>
-          <w:szCs w:val="22"/>
-        </w:rPr>
-      </w:pPr>
-      <w:r>
-        <w:rPr>
-          <w:rFonts w:ascii="Times New Roman" w:hAnsi="Times New Roman"/>
+        <w:t xml:space="preserve"> context is not always available. Especially with unfamiliar accents, </w:t>
+      </w:r>
+      <w:r>
+        <w:rPr>
+          <w:rFonts w:ascii="Times New Roman" w:hAnsi="Times New Roman"/>
+          <w:i/>
+          <w:iCs/>
           <w:color w:val="00B050"/>
           <w:sz w:val="22"/>
           <w:szCs w:val="22"/>
         </w:rPr>
         <w:lastRenderedPageBreak/>
+        <w:t>listeners often have uncertainty about the word sequences they are hearing, reducing the labeling information available to them. Here, we thus struck a compromise between never or always labeling the input.</w:t>
+      </w:r>
+    </w:p>
+    <w:p>
+      <w:pPr>
+        <w:ind w:firstLine="0"/>
+        <w:rPr>
+          <w:rFonts w:ascii="Times New Roman" w:hAnsi="Times New Roman"/>
+          <w:color w:val="00B050"/>
+          <w:sz w:val="22"/>
+          <w:szCs w:val="22"/>
+        </w:rPr>
+      </w:pPr>
+    </w:p>
+    <w:p>
+      <w:pPr>
+        <w:ind w:firstLine="0"/>
+        <w:rPr>
+          <w:rFonts w:ascii="Times New Roman" w:hAnsi="Times New Roman"/>
+          <w:color w:val="00B050"/>
+          <w:sz w:val="22"/>
+          <w:szCs w:val="22"/>
+        </w:rPr>
+      </w:pPr>
+      <w:r>
+        <w:rPr>
+          <w:rFonts w:ascii="Times New Roman" w:hAnsi="Times New Roman"/>
+          <w:color w:val="00B050"/>
+          <w:sz w:val="22"/>
+          <w:szCs w:val="22"/>
+        </w:rPr>
         <w:t xml:space="preserve">This passage refers to the availability of lexical labeling in “everyday speech perception”, i.e., outside of experiments. The paragraph is meant to motivate why we used a mixture of both labeled and unlabeled exposure (though results from </w:t>
       </w:r>
       <w:r>
@@ -7605,7 +7609,7 @@
           <w:sz w:val="22"/>
           <w:szCs w:val="22"/>
         </w:rPr>
-        <w:t xml:space="preserve">One of the hottest areas in speech perception of the last decade or two has been the astonishing plasticity of the system. There has been a very large number of demonstrations that adult perceivers are highly plastic and can rapidly retune their perceptual systems to cope with new contexts. The present study offers a very carefully done contribution to this literature. They took a comprehensive look at the whole process, starting from a pre-test of the initial category structure, and then several rounds of "training" followed by test to see how the learning unfolds over time. This was done in a distributional learning framework, which is importantly different (and potentially more general) </w:t>
+        <w:t xml:space="preserve">One of the hottest areas in speech perception of the last decade or two has been the astonishing plasticity of the system. There has been a very large number of demonstrations that adult perceivers are highly plastic and can rapidly retune their perceptual systems to cope with new contexts. The </w:t>
       </w:r>
       <w:r>
         <w:rPr>
@@ -7614,7 +7618,7 @@
           <w:szCs w:val="22"/>
         </w:rPr>
         <w:lastRenderedPageBreak/>
-        <w:t>than the lexically guided retuning paradigm which has dominated most recent work. It is analyzed with very nice psychometric approach and the analysis is strengthened by the inclusion of a variety of ideal observer type models that help establish what to expect with input</w:t>
+        <w:t>present study offers a very carefully done contribution to this literature. They took a comprehensive look at the whole process, starting from a pre-test of the initial category structure, and then several rounds of "training" followed by test to see how the learning unfolds over time. This was done in a distributional learning framework, which is importantly different (and potentially more general) than the lexically guided retuning paradigm which has dominated most recent work. It is analyzed with very nice psychometric approach and the analysis is strengthened by the inclusion of a variety of ideal observer type models that help establish what to expect with input</w:t>
       </w:r>
     </w:p>
     <w:p>
@@ -8123,7 +8127,17 @@
           <w:sz w:val="22"/>
           <w:szCs w:val="22"/>
         </w:rPr>
-        <w:t xml:space="preserve"> It is precisely this more detailed evaluation that also ultimately reveals the most interesting of our findings—the premature convergence.</w:t>
+        <w:t xml:space="preserve"> It is precisely </w:t>
+      </w:r>
+      <w:r>
+        <w:rPr>
+          <w:rFonts w:ascii="Times New Roman" w:hAnsi="Times New Roman"/>
+          <w:color w:val="00B050"/>
+          <w:sz w:val="22"/>
+          <w:szCs w:val="22"/>
+        </w:rPr>
+        <w:lastRenderedPageBreak/>
+        <w:t>this more detailed evaluation that also ultimately reveals the most interesting of our findings—the premature convergence.</w:t>
       </w:r>
     </w:p>
     <w:p>
@@ -8217,17 +8231,7 @@
           <w:sz w:val="22"/>
           <w:szCs w:val="22"/>
         </w:rPr>
-        <w:t xml:space="preserve"> we </w:t>
-      </w:r>
-      <w:r>
-        <w:rPr>
-          <w:rFonts w:ascii="Times New Roman" w:hAnsi="Times New Roman"/>
-          <w:color w:val="00B050"/>
-          <w:sz w:val="22"/>
-          <w:szCs w:val="22"/>
-        </w:rPr>
-        <w:lastRenderedPageBreak/>
-        <w:t xml:space="preserve">hope that the reviewer doesn’t mind us pointing to the following in evaluating our contribution: </w:t>
+        <w:t xml:space="preserve"> we hope that the reviewer doesn’t mind us pointing to the following in evaluating our contribution: </w:t>
       </w:r>
       <w:r>
         <w:rPr>
@@ -8717,7 +8721,116 @@
           <w:sz w:val="22"/>
           <w:szCs w:val="22"/>
         </w:rPr>
-        <w:t xml:space="preserve"> now state up front that prediction 3 about the convergence against the exposure statistics is the one of primary interest to us. But it’s basically impossible to test that prediction without also testing predictions 1 and 2a-b over an incremental paradigm (and that in turn means one gets a test of prediction 4 for ‘free’).</w:t>
+        <w:t xml:space="preserve"> now state up front that prediction </w:t>
+      </w:r>
+      <w:r>
+        <w:rPr>
+          <w:rFonts w:ascii="Times New Roman" w:hAnsi="Times New Roman"/>
+          <w:color w:val="00B050"/>
+          <w:sz w:val="22"/>
+          <w:szCs w:val="22"/>
+        </w:rPr>
+        <w:t xml:space="preserve">4 </w:t>
+      </w:r>
+      <w:r>
+        <w:rPr>
+          <w:rFonts w:ascii="Times New Roman" w:hAnsi="Times New Roman"/>
+          <w:color w:val="00B050"/>
+          <w:sz w:val="22"/>
+          <w:szCs w:val="22"/>
+        </w:rPr>
+        <w:t xml:space="preserve">about the convergence against the exposure statistics </w:t>
+      </w:r>
+      <w:r>
+        <w:rPr>
+          <w:rFonts w:ascii="Times New Roman" w:hAnsi="Times New Roman"/>
+          <w:color w:val="00B050"/>
+          <w:sz w:val="22"/>
+          <w:szCs w:val="22"/>
+        </w:rPr>
+        <w:t>(formerly prediction 3)</w:t>
+      </w:r>
+      <w:r>
+        <w:rPr>
+          <w:rFonts w:ascii="Times New Roman" w:hAnsi="Times New Roman"/>
+          <w:color w:val="00B050"/>
+          <w:sz w:val="22"/>
+          <w:szCs w:val="22"/>
+        </w:rPr>
+        <w:t xml:space="preserve"> </w:t>
+      </w:r>
+      <w:r>
+        <w:rPr>
+          <w:rFonts w:ascii="Times New Roman" w:hAnsi="Times New Roman"/>
+          <w:color w:val="00B050"/>
+          <w:sz w:val="22"/>
+          <w:szCs w:val="22"/>
+        </w:rPr>
+        <w:t xml:space="preserve">is the one of primary </w:t>
+      </w:r>
+      <w:r>
+        <w:rPr>
+          <w:rFonts w:ascii="Times New Roman" w:hAnsi="Times New Roman"/>
+          <w:color w:val="00B050"/>
+          <w:sz w:val="22"/>
+          <w:szCs w:val="22"/>
+        </w:rPr>
+        <w:lastRenderedPageBreak/>
+        <w:t>interest to us. But it’s basically impossible to test that prediction without also testing predictions 1 and 2a-b over an incremental paradigm (and th</w:t>
+      </w:r>
+      <w:r>
+        <w:rPr>
+          <w:rFonts w:ascii="Times New Roman" w:hAnsi="Times New Roman"/>
+          <w:color w:val="00B050"/>
+          <w:sz w:val="22"/>
+          <w:szCs w:val="22"/>
+        </w:rPr>
+        <w:t xml:space="preserve">is </w:t>
+      </w:r>
+      <w:r>
+        <w:rPr>
+          <w:rFonts w:ascii="Times New Roman" w:hAnsi="Times New Roman"/>
+          <w:color w:val="00B050"/>
+          <w:sz w:val="22"/>
+          <w:szCs w:val="22"/>
+        </w:rPr>
+        <w:t xml:space="preserve">in turn means </w:t>
+      </w:r>
+      <w:r>
+        <w:rPr>
+          <w:rFonts w:ascii="Times New Roman" w:hAnsi="Times New Roman"/>
+          <w:color w:val="00B050"/>
+          <w:sz w:val="22"/>
+          <w:szCs w:val="22"/>
+        </w:rPr>
+        <w:t xml:space="preserve">that </w:t>
+      </w:r>
+      <w:r>
+        <w:rPr>
+          <w:rFonts w:ascii="Times New Roman" w:hAnsi="Times New Roman"/>
+          <w:color w:val="00B050"/>
+          <w:sz w:val="22"/>
+          <w:szCs w:val="22"/>
+        </w:rPr>
+        <w:t xml:space="preserve">one gets a test of </w:t>
+      </w:r>
+      <w:r>
+        <w:rPr>
+          <w:rFonts w:ascii="Times New Roman" w:hAnsi="Times New Roman"/>
+          <w:color w:val="00B050"/>
+          <w:sz w:val="22"/>
+          <w:szCs w:val="22"/>
+        </w:rPr>
+        <w:t>the power law of learning—prediction 3—</w:t>
+      </w:r>
+      <w:r>
+        <w:rPr>
+          <w:rFonts w:ascii="Times New Roman" w:hAnsi="Times New Roman"/>
+          <w:color w:val="00B050"/>
+          <w:sz w:val="22"/>
+          <w:szCs w:val="22"/>
+        </w:rPr>
+        <w:t>for ‘free’).</w:t>
       </w:r>
     </w:p>
     <w:p>
@@ -8882,18 +8995,7 @@
           <w:szCs w:val="22"/>
           <w:u w:val="single"/>
         </w:rPr>
-        <w:t xml:space="preserve"> novel points, including methodologically, </w:t>
-      </w:r>
-      <w:r>
-        <w:rPr>
-          <w:rFonts w:ascii="Times New Roman" w:hAnsi="Times New Roman"/>
-          <w:color w:val="00B050"/>
-          <w:sz w:val="22"/>
-          <w:szCs w:val="22"/>
-          <w:u w:val="single"/>
-        </w:rPr>
-        <w:lastRenderedPageBreak/>
-        <w:t>empirically, and theoretically.</w:t>
+        <w:t xml:space="preserve"> novel points, including methodologically, empirically, and theoretically.</w:t>
       </w:r>
       <w:r>
         <w:rPr>
@@ -9428,7 +9530,16 @@
           <w:sz w:val="22"/>
           <w:szCs w:val="22"/>
         </w:rPr>
-        <w:t xml:space="preserve"> it would be very useful to include a sensitivity/minimum detectable effect analysis to help the reader understand what kind of effects could be detected.</w:t>
+        <w:t xml:space="preserve"> it would be </w:t>
+      </w:r>
+      <w:r>
+        <w:rPr>
+          <w:rFonts w:ascii="Times New Roman" w:hAnsi="Times New Roman"/>
+          <w:sz w:val="22"/>
+          <w:szCs w:val="22"/>
+        </w:rPr>
+        <w:lastRenderedPageBreak/>
+        <w:t>very useful to include a sensitivity/minimum detectable effect analysis to help the reader understand what kind of effects could be detected.</w:t>
       </w:r>
     </w:p>
     <w:p>
@@ -9498,7 +9609,6 @@
           <w:sz w:val="22"/>
           <w:szCs w:val="22"/>
         </w:rPr>
-        <w:lastRenderedPageBreak/>
         <w:t xml:space="preserve">To clarify our perspective on the value of power analyses for </w:t>
       </w:r>
       <w:r>
@@ -10032,17 +10142,7 @@
           <w:sz w:val="22"/>
           <w:szCs w:val="22"/>
         </w:rPr>
-        <w:t xml:space="preserve">of the type that they might be more familiar with from previous work </w:t>
-      </w:r>
-      <w:r>
-        <w:rPr>
-          <w:rFonts w:ascii="Times New Roman" w:hAnsi="Times New Roman"/>
-          <w:color w:val="00B050"/>
-          <w:sz w:val="22"/>
-          <w:szCs w:val="22"/>
-        </w:rPr>
-        <w:lastRenderedPageBreak/>
-        <w:t>(Predictions 1-4)</w:t>
+        <w:t>of the type that they might be more familiar with from previous work (Predictions 1-4)</w:t>
       </w:r>
       <w:r>
         <w:rPr>
@@ -10406,7 +10506,16 @@
           <w:sz w:val="22"/>
           <w:szCs w:val="22"/>
         </w:rPr>
-        <w:t xml:space="preserve"> way to introduce a cognitive science paper: explain how hard the problem and then present the mystery of how most people solve it. I've used it myself maybe 20 times or more! But I don't really buy it anymore. Something like 10-20% of people have developmental language disorder or dyslexia (both of which impact hearing loss). Speech perception doesn't fully develop until you are 20 (so that rules out most kids), and it starts declining in your 60s maybe (ruling out many adults), and then there is hearing loss. And bilinguals? Bilinguals perceive and adapt to speech differently in both the L1 and the L2. That's like 60% of the population. I know this whole paragraph is a kind of throwaway line to pique the readers' interest, but the fact is, that many of not most people probably don't solve this problem effortlessly. </w:t>
+        <w:t xml:space="preserve"> way to introduce a cognitive science paper: explain how hard the problem and then present the mystery of how most people solve it. I've used it myself maybe 20 times or more! But I don't really buy it anymore. Something like 10-20% of people have developmental language disorder or dyslexia (both of which impact hearing loss). Speech perception doesn't fully develop until you are 20 (so that rules out most kids), and it starts declining </w:t>
+      </w:r>
+      <w:r>
+        <w:rPr>
+          <w:rFonts w:ascii="Times New Roman" w:hAnsi="Times New Roman"/>
+          <w:sz w:val="22"/>
+          <w:szCs w:val="22"/>
+        </w:rPr>
+        <w:lastRenderedPageBreak/>
+        <w:t xml:space="preserve">in your 60s maybe (ruling out many adults), and then there is hearing loss. And bilinguals? Bilinguals perceive and adapt to speech differently in both the L1 and the L2. That's like 60% of the population. I know this whole paragraph is a kind of throwaway line to pique the readers' interest, but the fact is, that many of not most people probably don't solve this problem effortlessly. </w:t>
       </w:r>
       <w:proofErr w:type="spellStart"/>
       <w:r>
@@ -10444,7 +10553,6 @@
           <w:sz w:val="22"/>
           <w:szCs w:val="22"/>
         </w:rPr>
-        <w:lastRenderedPageBreak/>
         <w:t xml:space="preserve">Fair point. This </w:t>
       </w:r>
       <w:r>
@@ -10475,7 +10583,409 @@
           <w:szCs w:val="22"/>
           <w:u w:val="single"/>
         </w:rPr>
-        <w:t>We have changed the sentence to “</w:t>
+        <w:t xml:space="preserve">We have changed the sentence to “healthy young adult listeners …”. </w:t>
+      </w:r>
+      <w:r>
+        <w:rPr>
+          <w:rFonts w:ascii="Times New Roman" w:hAnsi="Times New Roman"/>
+          <w:color w:val="00B050"/>
+          <w:sz w:val="22"/>
+          <w:szCs w:val="22"/>
+        </w:rPr>
+        <w:t xml:space="preserve">We’re open to additional suggestions (e.g., perhaps “neurotypical” would be preferred?). </w:t>
+      </w:r>
+    </w:p>
+    <w:p>
+      <w:pPr>
+        <w:ind w:firstLine="0"/>
+        <w:rPr>
+          <w:rFonts w:ascii="Times New Roman" w:hAnsi="Times New Roman"/>
+          <w:sz w:val="22"/>
+          <w:szCs w:val="22"/>
+        </w:rPr>
+      </w:pPr>
+    </w:p>
+    <w:p>
+      <w:pPr>
+        <w:ind w:firstLine="0"/>
+        <w:rPr>
+          <w:rFonts w:ascii="Times New Roman" w:hAnsi="Times New Roman"/>
+          <w:sz w:val="22"/>
+          <w:szCs w:val="22"/>
+        </w:rPr>
+      </w:pPr>
+      <w:r>
+        <w:rPr>
+          <w:rFonts w:ascii="Times New Roman" w:hAnsi="Times New Roman"/>
+          <w:sz w:val="22"/>
+          <w:szCs w:val="22"/>
+        </w:rPr>
+        <w:t xml:space="preserve">* Figure 1A, B: the long dashes make it </w:t>
+      </w:r>
+      <w:proofErr w:type="gramStart"/>
+      <w:r>
+        <w:rPr>
+          <w:rFonts w:ascii="Times New Roman" w:hAnsi="Times New Roman"/>
+          <w:sz w:val="22"/>
+          <w:szCs w:val="22"/>
+        </w:rPr>
+        <w:t>really hard</w:t>
+      </w:r>
+      <w:proofErr w:type="gramEnd"/>
+      <w:r>
+        <w:rPr>
+          <w:rFonts w:ascii="Times New Roman" w:hAnsi="Times New Roman"/>
+          <w:sz w:val="22"/>
+          <w:szCs w:val="22"/>
+        </w:rPr>
+        <w:t xml:space="preserve"> to read the figures? Maybe dots? Or dash-dots?</w:t>
+      </w:r>
+    </w:p>
+    <w:p>
+      <w:pPr>
+        <w:ind w:firstLine="0"/>
+        <w:rPr>
+          <w:rFonts w:ascii="Times New Roman" w:hAnsi="Times New Roman"/>
+          <w:sz w:val="22"/>
+          <w:szCs w:val="22"/>
+        </w:rPr>
+      </w:pPr>
+    </w:p>
+    <w:p>
+      <w:pPr>
+        <w:ind w:firstLine="0"/>
+        <w:rPr>
+          <w:rFonts w:ascii="Times New Roman" w:hAnsi="Times New Roman"/>
+          <w:color w:val="00B050"/>
+          <w:sz w:val="22"/>
+          <w:szCs w:val="22"/>
+        </w:rPr>
+      </w:pPr>
+      <w:r>
+        <w:rPr>
+          <w:rFonts w:ascii="Times New Roman" w:hAnsi="Times New Roman"/>
+          <w:color w:val="00B050"/>
+          <w:sz w:val="22"/>
+          <w:szCs w:val="22"/>
+        </w:rPr>
+        <w:t xml:space="preserve">Thanks. </w:t>
+      </w:r>
+      <w:commentRangeStart w:id="9"/>
+      <w:r>
+        <w:rPr>
+          <w:rFonts w:ascii="Times New Roman" w:hAnsi="Times New Roman"/>
+          <w:color w:val="00B050"/>
+          <w:sz w:val="22"/>
+          <w:szCs w:val="22"/>
+        </w:rPr>
+        <w:t>We have followed the reviewer’s suggestion.</w:t>
+      </w:r>
+      <w:commentRangeEnd w:id="9"/>
+      <w:r>
+        <w:rPr>
+          <w:rStyle w:val="CommentReference"/>
+        </w:rPr>
+        <w:commentReference w:id="9"/>
+      </w:r>
+    </w:p>
+    <w:p>
+      <w:pPr>
+        <w:ind w:firstLine="0"/>
+        <w:rPr>
+          <w:rFonts w:ascii="Times New Roman" w:hAnsi="Times New Roman"/>
+          <w:sz w:val="22"/>
+          <w:szCs w:val="22"/>
+        </w:rPr>
+      </w:pPr>
+    </w:p>
+    <w:p>
+      <w:pPr>
+        <w:ind w:firstLine="0"/>
+        <w:rPr>
+          <w:rFonts w:ascii="Times New Roman" w:hAnsi="Times New Roman"/>
+          <w:sz w:val="22"/>
+          <w:szCs w:val="22"/>
+        </w:rPr>
+      </w:pPr>
+      <w:r>
+        <w:rPr>
+          <w:rFonts w:ascii="Times New Roman" w:hAnsi="Times New Roman"/>
+          <w:sz w:val="22"/>
+          <w:szCs w:val="22"/>
+        </w:rPr>
+        <w:t xml:space="preserve">* Figure 1D: Given that VOT is on the X axis of the top panels, would </w:t>
+      </w:r>
+      <w:proofErr w:type="gramStart"/>
+      <w:r>
+        <w:rPr>
+          <w:rFonts w:ascii="Times New Roman" w:hAnsi="Times New Roman"/>
+          <w:sz w:val="22"/>
+          <w:szCs w:val="22"/>
+        </w:rPr>
+        <w:t>these work</w:t>
+      </w:r>
+      <w:proofErr w:type="gramEnd"/>
+      <w:r>
+        <w:rPr>
+          <w:rFonts w:ascii="Times New Roman" w:hAnsi="Times New Roman"/>
+          <w:sz w:val="22"/>
+          <w:szCs w:val="22"/>
+        </w:rPr>
+        <w:t xml:space="preserve"> better transposed with VOT on the X axis? One less mental rotation for the reader.</w:t>
+      </w:r>
+    </w:p>
+    <w:p>
+      <w:pPr>
+        <w:ind w:firstLine="0"/>
+        <w:rPr>
+          <w:rFonts w:ascii="Times New Roman" w:hAnsi="Times New Roman"/>
+          <w:sz w:val="22"/>
+          <w:szCs w:val="22"/>
+        </w:rPr>
+      </w:pPr>
+    </w:p>
+    <w:p>
+      <w:pPr>
+        <w:ind w:firstLine="0"/>
+        <w:rPr>
+          <w:rFonts w:ascii="Times New Roman" w:hAnsi="Times New Roman"/>
+          <w:color w:val="00B050"/>
+          <w:sz w:val="22"/>
+          <w:szCs w:val="22"/>
+        </w:rPr>
+      </w:pPr>
+      <w:r>
+        <w:rPr>
+          <w:rFonts w:ascii="Times New Roman" w:hAnsi="Times New Roman"/>
+          <w:color w:val="00B050"/>
+          <w:sz w:val="22"/>
+          <w:szCs w:val="22"/>
+        </w:rPr>
+        <w:t xml:space="preserve">We appreciate the reviewer’s suggestion. However, the remainder of the paper plots PSEs on the y-axis (anything else would force us to plot blocks along the y-axis, which would feel even less intuitive). </w:t>
+      </w:r>
+    </w:p>
+    <w:p>
+      <w:pPr>
+        <w:ind w:firstLine="0"/>
+        <w:rPr>
+          <w:rFonts w:ascii="Times New Roman" w:hAnsi="Times New Roman"/>
+          <w:sz w:val="22"/>
+          <w:szCs w:val="22"/>
+        </w:rPr>
+      </w:pPr>
+    </w:p>
+    <w:p>
+      <w:pPr>
+        <w:ind w:firstLine="0"/>
+        <w:rPr>
+          <w:rFonts w:ascii="Times New Roman" w:hAnsi="Times New Roman"/>
+          <w:sz w:val="22"/>
+          <w:szCs w:val="22"/>
+        </w:rPr>
+      </w:pPr>
+      <w:r>
+        <w:rPr>
+          <w:rFonts w:ascii="Times New Roman" w:hAnsi="Times New Roman"/>
+          <w:sz w:val="22"/>
+          <w:szCs w:val="22"/>
+        </w:rPr>
+        <w:t xml:space="preserve">* Line 94: "both error-driven theories (Harmon et al., 2019; </w:t>
+      </w:r>
+      <w:proofErr w:type="spellStart"/>
+      <w:r>
+        <w:rPr>
+          <w:rFonts w:ascii="Times New Roman" w:hAnsi="Times New Roman"/>
+          <w:sz w:val="22"/>
+          <w:szCs w:val="22"/>
+        </w:rPr>
+        <w:t>Olejarczuk</w:t>
+      </w:r>
+      <w:proofErr w:type="spellEnd"/>
+      <w:r>
+        <w:rPr>
+          <w:rFonts w:ascii="Times New Roman" w:hAnsi="Times New Roman"/>
+          <w:sz w:val="22"/>
+          <w:szCs w:val="22"/>
+        </w:rPr>
+        <w:t xml:space="preserve"> et al., 2018; Sohoglu &amp; Davis, 2016) and theories of ideal information integration (Kleinschmidt, 2020b; Kleinschmidt &amp; Jaeger, 2015) predict that adaptation initially proceeds quickly and then slows down as the listener approaches the correct mapping from the acoustic signal to phonetic categories (prediction 4 - diminishing returns)." This is not just a property of models of speech perception - "diminishing returns" is a central feature of the power law of learning (Anderson, 1982; Heathcote et al., 2000), and almost all associative theories of learning (e.g., from the animal learning literature) (Rescorla, 1988). This is not a huge problem, but given the ubiquity of diminishing returns in virtually all of learning, it begs the question as to whether this </w:t>
+      </w:r>
+      <w:proofErr w:type="gramStart"/>
+      <w:r>
+        <w:rPr>
+          <w:rFonts w:ascii="Times New Roman" w:hAnsi="Times New Roman"/>
+          <w:sz w:val="22"/>
+          <w:szCs w:val="22"/>
+        </w:rPr>
+        <w:t>particular aspect</w:t>
+      </w:r>
+      <w:proofErr w:type="gramEnd"/>
+      <w:r>
+        <w:rPr>
+          <w:rFonts w:ascii="Times New Roman" w:hAnsi="Times New Roman"/>
+          <w:sz w:val="22"/>
+          <w:szCs w:val="22"/>
+        </w:rPr>
+        <w:t xml:space="preserve"> of perceptual learning of speech really requires us to test it empirically, and if it needs an explanation,</w:t>
+      </w:r>
+    </w:p>
+    <w:p>
+      <w:pPr>
+        <w:ind w:firstLine="0"/>
+        <w:rPr>
+          <w:rFonts w:ascii="Times New Roman" w:hAnsi="Times New Roman"/>
+          <w:sz w:val="22"/>
+          <w:szCs w:val="22"/>
+        </w:rPr>
+      </w:pPr>
+    </w:p>
+    <w:p>
+      <w:pPr>
+        <w:ind w:firstLine="0"/>
+        <w:rPr>
+          <w:rFonts w:ascii="Times New Roman" w:hAnsi="Times New Roman"/>
+          <w:color w:val="00B050"/>
+          <w:sz w:val="22"/>
+          <w:szCs w:val="22"/>
+        </w:rPr>
+      </w:pPr>
+      <w:r>
+        <w:rPr>
+          <w:rFonts w:ascii="Times New Roman" w:hAnsi="Times New Roman"/>
+          <w:color w:val="00B050"/>
+          <w:sz w:val="22"/>
+          <w:szCs w:val="22"/>
+        </w:rPr>
+        <w:t>Thank you for the reference. We have address</w:t>
+      </w:r>
+      <w:r>
+        <w:rPr>
+          <w:rFonts w:ascii="Times New Roman" w:hAnsi="Times New Roman"/>
+          <w:color w:val="00B050"/>
+          <w:sz w:val="22"/>
+          <w:szCs w:val="22"/>
+        </w:rPr>
+        <w:t>ed</w:t>
+      </w:r>
+      <w:r>
+        <w:rPr>
+          <w:rFonts w:ascii="Times New Roman" w:hAnsi="Times New Roman"/>
+          <w:color w:val="00B050"/>
+          <w:sz w:val="22"/>
+          <w:szCs w:val="22"/>
+        </w:rPr>
+        <w:t xml:space="preserve"> this point above, and revised the introduction accordingly.</w:t>
+      </w:r>
+    </w:p>
+    <w:p>
+      <w:pPr>
+        <w:ind w:firstLine="0"/>
+        <w:rPr>
+          <w:rFonts w:ascii="Times New Roman" w:hAnsi="Times New Roman"/>
+          <w:sz w:val="22"/>
+          <w:szCs w:val="22"/>
+        </w:rPr>
+      </w:pPr>
+    </w:p>
+    <w:p>
+      <w:pPr>
+        <w:ind w:firstLine="0"/>
+        <w:rPr>
+          <w:rFonts w:ascii="Times New Roman" w:hAnsi="Times New Roman"/>
+          <w:sz w:val="22"/>
+          <w:szCs w:val="22"/>
+        </w:rPr>
+      </w:pPr>
+      <w:r>
+        <w:rPr>
+          <w:rFonts w:ascii="Times New Roman" w:hAnsi="Times New Roman"/>
+          <w:sz w:val="22"/>
+          <w:szCs w:val="22"/>
+        </w:rPr>
+        <w:t xml:space="preserve">* Line 314: "Each exposure block consisted of 24 /d/ and 24 /t/ </w:t>
+      </w:r>
+      <w:proofErr w:type="gramStart"/>
+      <w:r>
+        <w:rPr>
+          <w:rFonts w:ascii="Times New Roman" w:hAnsi="Times New Roman"/>
+          <w:sz w:val="22"/>
+          <w:szCs w:val="22"/>
+        </w:rPr>
+        <w:t>trials,…</w:t>
+      </w:r>
+      <w:proofErr w:type="gramEnd"/>
+      <w:r>
+        <w:rPr>
+          <w:rFonts w:ascii="Times New Roman" w:hAnsi="Times New Roman"/>
+          <w:sz w:val="22"/>
+          <w:szCs w:val="22"/>
+        </w:rPr>
+        <w:t xml:space="preserve">" This didn't make sense to me at first - if it's a </w:t>
+      </w:r>
+      <w:proofErr w:type="gramStart"/>
+      <w:r>
+        <w:rPr>
+          <w:rFonts w:ascii="Times New Roman" w:hAnsi="Times New Roman"/>
+          <w:sz w:val="22"/>
+          <w:szCs w:val="22"/>
+        </w:rPr>
+        <w:t>continua</w:t>
+      </w:r>
+      <w:proofErr w:type="gramEnd"/>
+      <w:r>
+        <w:rPr>
+          <w:rFonts w:ascii="Times New Roman" w:hAnsi="Times New Roman"/>
+          <w:sz w:val="22"/>
+          <w:szCs w:val="22"/>
+        </w:rPr>
+        <w:t xml:space="preserve">, how can you be sure what a /d/ or /t/ trial is. Later </w:t>
+      </w:r>
+      <w:proofErr w:type="gramStart"/>
+      <w:r>
+        <w:rPr>
+          <w:rFonts w:ascii="Times New Roman" w:hAnsi="Times New Roman"/>
+          <w:sz w:val="22"/>
+          <w:szCs w:val="22"/>
+        </w:rPr>
+        <w:t>on</w:t>
+      </w:r>
+      <w:proofErr w:type="gramEnd"/>
+      <w:r>
+        <w:rPr>
+          <w:rFonts w:ascii="Times New Roman" w:hAnsi="Times New Roman"/>
+          <w:sz w:val="22"/>
+          <w:szCs w:val="22"/>
+        </w:rPr>
+        <w:t xml:space="preserve"> it's clear to me that this is meant in a sort of mixture model way - first select which underlying phoneme it is, and then select (randomly) the observed VOT. But that's not clear yet. Might help to clarify that.</w:t>
+      </w:r>
+    </w:p>
+    <w:p>
+      <w:pPr>
+        <w:ind w:firstLine="0"/>
+        <w:rPr>
+          <w:rFonts w:ascii="Times New Roman" w:hAnsi="Times New Roman"/>
+          <w:sz w:val="22"/>
+          <w:szCs w:val="22"/>
+        </w:rPr>
+      </w:pPr>
+    </w:p>
+    <w:p>
+      <w:pPr>
+        <w:ind w:firstLine="0"/>
+        <w:rPr>
+          <w:rFonts w:ascii="Times New Roman" w:hAnsi="Times New Roman"/>
+          <w:color w:val="00B050"/>
+          <w:sz w:val="22"/>
+          <w:szCs w:val="22"/>
+        </w:rPr>
+      </w:pPr>
+      <w:r>
+        <w:rPr>
+          <w:rFonts w:ascii="Times New Roman" w:hAnsi="Times New Roman"/>
+          <w:color w:val="00B050"/>
+          <w:sz w:val="22"/>
+          <w:szCs w:val="22"/>
+        </w:rPr>
+        <w:t xml:space="preserve">Thank you for pointing this out. The three conditions are meant to simulate three talkers with their different realizations of /d/ and /t/, determined by the placement of the phonetic distribution along the VOT continua. </w:t>
       </w:r>
       <w:r>
         <w:rPr>
@@ -10485,8 +10995,57 @@
           <w:szCs w:val="22"/>
           <w:u w:val="single"/>
         </w:rPr>
-        <w:t>healthy young adult listeners</w:t>
-      </w:r>
+        <w:t>We have added additional clarifications to this section. We hope that the figures (also revised) are helpful, too.</w:t>
+      </w:r>
+    </w:p>
+    <w:p>
+      <w:pPr>
+        <w:ind w:firstLine="0"/>
+        <w:rPr>
+          <w:rFonts w:ascii="Times New Roman" w:hAnsi="Times New Roman"/>
+          <w:sz w:val="22"/>
+          <w:szCs w:val="22"/>
+        </w:rPr>
+      </w:pPr>
+    </w:p>
+    <w:p>
+      <w:pPr>
+        <w:ind w:firstLine="0"/>
+        <w:rPr>
+          <w:rFonts w:ascii="Times New Roman" w:hAnsi="Times New Roman"/>
+          <w:sz w:val="22"/>
+          <w:szCs w:val="22"/>
+        </w:rPr>
+      </w:pPr>
+      <w:r>
+        <w:rPr>
+          <w:rFonts w:ascii="Times New Roman" w:hAnsi="Times New Roman"/>
+          <w:sz w:val="22"/>
+          <w:szCs w:val="22"/>
+        </w:rPr>
+        <w:t>* Line 326: Why are these expressed as variance, not SD? I read them as SDs first (and I think most phonetically minded folks would read them this way) and as a result the estimates seemed huge (an 80 msec width in the /d/ distribution!) until you realize that they are squared (8.8 msec width is perfectly appropriate).</w:t>
+      </w:r>
+    </w:p>
+    <w:p>
+      <w:pPr>
+        <w:ind w:firstLine="0"/>
+        <w:rPr>
+          <w:rFonts w:ascii="Times New Roman" w:hAnsi="Times New Roman"/>
+          <w:sz w:val="22"/>
+          <w:szCs w:val="22"/>
+        </w:rPr>
+      </w:pPr>
+    </w:p>
+    <w:p>
+      <w:pPr>
+        <w:ind w:firstLine="0"/>
+        <w:rPr>
+          <w:rFonts w:ascii="Times New Roman" w:hAnsi="Times New Roman"/>
+          <w:color w:val="00B050"/>
+          <w:sz w:val="22"/>
+          <w:szCs w:val="22"/>
+        </w:rPr>
+      </w:pPr>
       <w:r>
         <w:rPr>
           <w:rFonts w:ascii="Times New Roman" w:hAnsi="Times New Roman"/>
@@ -10495,44 +11054,81 @@
           <w:szCs w:val="22"/>
           <w:u w:val="single"/>
         </w:rPr>
-        <w:t xml:space="preserve"> …”. </w:t>
-      </w:r>
-      <w:r>
-        <w:rPr>
-          <w:rFonts w:ascii="Times New Roman" w:hAnsi="Times New Roman"/>
-          <w:color w:val="00B050"/>
-          <w:sz w:val="22"/>
-          <w:szCs w:val="22"/>
-        </w:rPr>
-        <w:t xml:space="preserve">We’re open to additional suggestions (e.g., perhaps “neurotypical” would be preferred?). </w:t>
-      </w:r>
-    </w:p>
-    <w:p>
-      <w:pPr>
-        <w:ind w:firstLine="0"/>
-        <w:rPr>
-          <w:rFonts w:ascii="Times New Roman" w:hAnsi="Times New Roman"/>
-          <w:sz w:val="22"/>
-          <w:szCs w:val="22"/>
-        </w:rPr>
-      </w:pPr>
-    </w:p>
-    <w:p>
-      <w:pPr>
-        <w:ind w:firstLine="0"/>
-        <w:rPr>
-          <w:rFonts w:ascii="Times New Roman" w:hAnsi="Times New Roman"/>
-          <w:sz w:val="22"/>
-          <w:szCs w:val="22"/>
-        </w:rPr>
-      </w:pPr>
-      <w:r>
-        <w:rPr>
-          <w:rFonts w:ascii="Times New Roman" w:hAnsi="Times New Roman"/>
-          <w:sz w:val="22"/>
-          <w:szCs w:val="22"/>
-        </w:rPr>
-        <w:t xml:space="preserve">* Figure 1A, B: the long dashes make it </w:t>
+        <w:lastRenderedPageBreak/>
+        <w:t>We now report SDs and variance</w:t>
+      </w:r>
+      <w:r>
+        <w:rPr>
+          <w:rFonts w:ascii="Times New Roman" w:hAnsi="Times New Roman"/>
+          <w:color w:val="00B050"/>
+          <w:sz w:val="22"/>
+          <w:szCs w:val="22"/>
+        </w:rPr>
+        <w:t xml:space="preserve"> (the latter are usually reported in </w:t>
+      </w:r>
+      <w:r>
+        <w:rPr>
+          <w:rFonts w:ascii="Times New Roman" w:hAnsi="Times New Roman"/>
+          <w:color w:val="00B050"/>
+          <w:sz w:val="22"/>
+          <w:szCs w:val="22"/>
+        </w:rPr>
+        <w:t>distributional learning paradigm</w:t>
+      </w:r>
+      <w:r>
+        <w:rPr>
+          <w:rFonts w:ascii="Times New Roman" w:hAnsi="Times New Roman"/>
+          <w:color w:val="00B050"/>
+          <w:sz w:val="22"/>
+          <w:szCs w:val="22"/>
+        </w:rPr>
+        <w:t xml:space="preserve">s, </w:t>
+      </w:r>
+      <w:r>
+        <w:rPr>
+          <w:rFonts w:ascii="Times New Roman" w:hAnsi="Times New Roman"/>
+          <w:color w:val="00B050"/>
+          <w:sz w:val="22"/>
+          <w:szCs w:val="22"/>
+        </w:rPr>
+        <w:t>e.g. Clayards et al., 2008; K&amp;J2016; Theodore &amp; Monto, 2019)</w:t>
+      </w:r>
+      <w:r>
+        <w:rPr>
+          <w:rFonts w:ascii="Times New Roman" w:hAnsi="Times New Roman"/>
+          <w:color w:val="00B050"/>
+          <w:sz w:val="22"/>
+          <w:szCs w:val="22"/>
+        </w:rPr>
+        <w:t>.</w:t>
+      </w:r>
+    </w:p>
+    <w:p>
+      <w:pPr>
+        <w:ind w:firstLine="0"/>
+        <w:rPr>
+          <w:rFonts w:ascii="Times New Roman" w:hAnsi="Times New Roman"/>
+          <w:sz w:val="22"/>
+          <w:szCs w:val="22"/>
+        </w:rPr>
+      </w:pPr>
+    </w:p>
+    <w:p>
+      <w:pPr>
+        <w:ind w:firstLine="0"/>
+        <w:rPr>
+          <w:rFonts w:ascii="Times New Roman" w:hAnsi="Times New Roman"/>
+          <w:sz w:val="22"/>
+          <w:szCs w:val="22"/>
+        </w:rPr>
+      </w:pPr>
+      <w:r>
+        <w:rPr>
+          <w:rFonts w:ascii="Times New Roman" w:hAnsi="Times New Roman"/>
+          <w:sz w:val="22"/>
+          <w:szCs w:val="22"/>
+        </w:rPr>
+        <w:t xml:space="preserve">* Page 15, top paragraph: Distributional learning - at least as that term has been used in the literature - almost always refers to *unsupervised* learning. But suddenly we get these labeled trials, and </w:t>
       </w:r>
       <w:proofErr w:type="gramStart"/>
       <w:r>
@@ -10541,7 +11137,7 @@
           <w:sz w:val="22"/>
           <w:szCs w:val="22"/>
         </w:rPr>
-        <w:t>really hard</w:t>
+        <w:t>it is clear that there</w:t>
       </w:r>
       <w:proofErr w:type="gramEnd"/>
       <w:r>
@@ -10550,513 +11146,6 @@
           <w:sz w:val="22"/>
           <w:szCs w:val="22"/>
         </w:rPr>
-        <w:t xml:space="preserve"> to read the figures? Maybe dots? Or dash-dots?</w:t>
-      </w:r>
-    </w:p>
-    <w:p>
-      <w:pPr>
-        <w:ind w:firstLine="0"/>
-        <w:rPr>
-          <w:rFonts w:ascii="Times New Roman" w:hAnsi="Times New Roman"/>
-          <w:sz w:val="22"/>
-          <w:szCs w:val="22"/>
-        </w:rPr>
-      </w:pPr>
-    </w:p>
-    <w:p>
-      <w:pPr>
-        <w:ind w:firstLine="0"/>
-        <w:rPr>
-          <w:rFonts w:ascii="Times New Roman" w:hAnsi="Times New Roman"/>
-          <w:color w:val="00B050"/>
-          <w:sz w:val="22"/>
-          <w:szCs w:val="22"/>
-        </w:rPr>
-      </w:pPr>
-      <w:r>
-        <w:rPr>
-          <w:rFonts w:ascii="Times New Roman" w:hAnsi="Times New Roman"/>
-          <w:color w:val="00B050"/>
-          <w:sz w:val="22"/>
-          <w:szCs w:val="22"/>
-        </w:rPr>
-        <w:t xml:space="preserve">Thanks. </w:t>
-      </w:r>
-      <w:commentRangeStart w:id="9"/>
-      <w:r>
-        <w:rPr>
-          <w:rFonts w:ascii="Times New Roman" w:hAnsi="Times New Roman"/>
-          <w:color w:val="00B050"/>
-          <w:sz w:val="22"/>
-          <w:szCs w:val="22"/>
-        </w:rPr>
-        <w:t>We have followed the reviewer’s suggestion.</w:t>
-      </w:r>
-      <w:commentRangeEnd w:id="9"/>
-      <w:r>
-        <w:rPr>
-          <w:rStyle w:val="CommentReference"/>
-        </w:rPr>
-        <w:commentReference w:id="9"/>
-      </w:r>
-    </w:p>
-    <w:p>
-      <w:pPr>
-        <w:ind w:firstLine="0"/>
-        <w:rPr>
-          <w:rFonts w:ascii="Times New Roman" w:hAnsi="Times New Roman"/>
-          <w:sz w:val="22"/>
-          <w:szCs w:val="22"/>
-        </w:rPr>
-      </w:pPr>
-    </w:p>
-    <w:p>
-      <w:pPr>
-        <w:ind w:firstLine="0"/>
-        <w:rPr>
-          <w:rFonts w:ascii="Times New Roman" w:hAnsi="Times New Roman"/>
-          <w:sz w:val="22"/>
-          <w:szCs w:val="22"/>
-        </w:rPr>
-      </w:pPr>
-      <w:r>
-        <w:rPr>
-          <w:rFonts w:ascii="Times New Roman" w:hAnsi="Times New Roman"/>
-          <w:sz w:val="22"/>
-          <w:szCs w:val="22"/>
-        </w:rPr>
-        <w:t xml:space="preserve">* Figure 1D: Given that VOT is on the X axis of the top panels, would </w:t>
-      </w:r>
-      <w:proofErr w:type="gramStart"/>
-      <w:r>
-        <w:rPr>
-          <w:rFonts w:ascii="Times New Roman" w:hAnsi="Times New Roman"/>
-          <w:sz w:val="22"/>
-          <w:szCs w:val="22"/>
-        </w:rPr>
-        <w:t>these work</w:t>
-      </w:r>
-      <w:proofErr w:type="gramEnd"/>
-      <w:r>
-        <w:rPr>
-          <w:rFonts w:ascii="Times New Roman" w:hAnsi="Times New Roman"/>
-          <w:sz w:val="22"/>
-          <w:szCs w:val="22"/>
-        </w:rPr>
-        <w:t xml:space="preserve"> better transposed with VOT on the X axis? One less mental rotation for the reader.</w:t>
-      </w:r>
-    </w:p>
-    <w:p>
-      <w:pPr>
-        <w:ind w:firstLine="0"/>
-        <w:rPr>
-          <w:rFonts w:ascii="Times New Roman" w:hAnsi="Times New Roman"/>
-          <w:sz w:val="22"/>
-          <w:szCs w:val="22"/>
-        </w:rPr>
-      </w:pPr>
-    </w:p>
-    <w:p>
-      <w:pPr>
-        <w:ind w:firstLine="0"/>
-        <w:rPr>
-          <w:rFonts w:ascii="Times New Roman" w:hAnsi="Times New Roman"/>
-          <w:color w:val="00B050"/>
-          <w:sz w:val="22"/>
-          <w:szCs w:val="22"/>
-        </w:rPr>
-      </w:pPr>
-      <w:r>
-        <w:rPr>
-          <w:rFonts w:ascii="Times New Roman" w:hAnsi="Times New Roman"/>
-          <w:color w:val="00B050"/>
-          <w:sz w:val="22"/>
-          <w:szCs w:val="22"/>
-        </w:rPr>
-        <w:t xml:space="preserve">We appreciate the reviewer’s suggestion. However, the remainder of the paper plots PSEs on the y-axis (anything else would force us to plot blocks along the y-axis, which would feel even less intuitive). </w:t>
-      </w:r>
-    </w:p>
-    <w:p>
-      <w:pPr>
-        <w:ind w:firstLine="0"/>
-        <w:rPr>
-          <w:rFonts w:ascii="Times New Roman" w:hAnsi="Times New Roman"/>
-          <w:sz w:val="22"/>
-          <w:szCs w:val="22"/>
-        </w:rPr>
-      </w:pPr>
-    </w:p>
-    <w:p>
-      <w:pPr>
-        <w:ind w:firstLine="0"/>
-        <w:rPr>
-          <w:rFonts w:ascii="Times New Roman" w:hAnsi="Times New Roman"/>
-          <w:sz w:val="22"/>
-          <w:szCs w:val="22"/>
-        </w:rPr>
-      </w:pPr>
-      <w:r>
-        <w:rPr>
-          <w:rFonts w:ascii="Times New Roman" w:hAnsi="Times New Roman"/>
-          <w:sz w:val="22"/>
-          <w:szCs w:val="22"/>
-        </w:rPr>
-        <w:t xml:space="preserve">* Line 94: "both error-driven theories (Harmon et al., 2019; </w:t>
-      </w:r>
-      <w:proofErr w:type="spellStart"/>
-      <w:r>
-        <w:rPr>
-          <w:rFonts w:ascii="Times New Roman" w:hAnsi="Times New Roman"/>
-          <w:sz w:val="22"/>
-          <w:szCs w:val="22"/>
-        </w:rPr>
-        <w:t>Olejarczuk</w:t>
-      </w:r>
-      <w:proofErr w:type="spellEnd"/>
-      <w:r>
-        <w:rPr>
-          <w:rFonts w:ascii="Times New Roman" w:hAnsi="Times New Roman"/>
-          <w:sz w:val="22"/>
-          <w:szCs w:val="22"/>
-        </w:rPr>
-        <w:t xml:space="preserve"> et al., 2018; Sohoglu &amp; Davis, 2016) and theories of ideal information integration (Kleinschmidt, 2020b; Kleinschmidt &amp; Jaeger, 2015) predict that adaptation initially proceeds quickly and then slows down as the listener approaches the correct mapping from the acoustic signal to phonetic categories (prediction 4 - diminishing returns)." This is not just a property of models of speech perception - "diminishing returns" is a central feature of the power law of learning (Anderson, 1982; Heathcote et al., 2000), and almost all associative theories of learning (e.g., from the animal learning literature) (Rescorla, 1988). This is not a huge problem, but given the ubiquity of diminishing returns in virtually all of learning, it begs the question as to whether this </w:t>
-      </w:r>
-      <w:proofErr w:type="gramStart"/>
-      <w:r>
-        <w:rPr>
-          <w:rFonts w:ascii="Times New Roman" w:hAnsi="Times New Roman"/>
-          <w:sz w:val="22"/>
-          <w:szCs w:val="22"/>
-        </w:rPr>
-        <w:t>particular aspect</w:t>
-      </w:r>
-      <w:proofErr w:type="gramEnd"/>
-      <w:r>
-        <w:rPr>
-          <w:rFonts w:ascii="Times New Roman" w:hAnsi="Times New Roman"/>
-          <w:sz w:val="22"/>
-          <w:szCs w:val="22"/>
-        </w:rPr>
-        <w:t xml:space="preserve"> of perceptual learning of speech really requires us to test it empirically, and if it needs an explanation,</w:t>
-      </w:r>
-    </w:p>
-    <w:p>
-      <w:pPr>
-        <w:ind w:firstLine="0"/>
-        <w:rPr>
-          <w:rFonts w:ascii="Times New Roman" w:hAnsi="Times New Roman"/>
-          <w:sz w:val="22"/>
-          <w:szCs w:val="22"/>
-        </w:rPr>
-      </w:pPr>
-    </w:p>
-    <w:p>
-      <w:pPr>
-        <w:ind w:firstLine="0"/>
-        <w:rPr>
-          <w:rFonts w:ascii="Times New Roman" w:hAnsi="Times New Roman"/>
-          <w:color w:val="00B050"/>
-          <w:sz w:val="22"/>
-          <w:szCs w:val="22"/>
-        </w:rPr>
-      </w:pPr>
-      <w:r>
-        <w:rPr>
-          <w:rFonts w:ascii="Times New Roman" w:hAnsi="Times New Roman"/>
-          <w:color w:val="00B050"/>
-          <w:sz w:val="22"/>
-          <w:szCs w:val="22"/>
-        </w:rPr>
-        <w:t>Thank you for the reference. We have address</w:t>
-      </w:r>
-      <w:r>
-        <w:rPr>
-          <w:rFonts w:ascii="Times New Roman" w:hAnsi="Times New Roman"/>
-          <w:color w:val="00B050"/>
-          <w:sz w:val="22"/>
-          <w:szCs w:val="22"/>
-        </w:rPr>
-        <w:t>ed</w:t>
-      </w:r>
-      <w:r>
-        <w:rPr>
-          <w:rFonts w:ascii="Times New Roman" w:hAnsi="Times New Roman"/>
-          <w:color w:val="00B050"/>
-          <w:sz w:val="22"/>
-          <w:szCs w:val="22"/>
-        </w:rPr>
-        <w:t xml:space="preserve"> this point above, and revised the introduction accordingly.</w:t>
-      </w:r>
-    </w:p>
-    <w:p>
-      <w:pPr>
-        <w:ind w:firstLine="0"/>
-        <w:rPr>
-          <w:rFonts w:ascii="Times New Roman" w:hAnsi="Times New Roman"/>
-          <w:sz w:val="22"/>
-          <w:szCs w:val="22"/>
-        </w:rPr>
-      </w:pPr>
-    </w:p>
-    <w:p>
-      <w:pPr>
-        <w:ind w:firstLine="0"/>
-        <w:rPr>
-          <w:rFonts w:ascii="Times New Roman" w:hAnsi="Times New Roman"/>
-          <w:sz w:val="22"/>
-          <w:szCs w:val="22"/>
-        </w:rPr>
-      </w:pPr>
-      <w:r>
-        <w:rPr>
-          <w:rFonts w:ascii="Times New Roman" w:hAnsi="Times New Roman"/>
-          <w:sz w:val="22"/>
-          <w:szCs w:val="22"/>
-        </w:rPr>
-        <w:t xml:space="preserve">* Line 314: "Each exposure block consisted of 24 /d/ and 24 /t/ </w:t>
-      </w:r>
-      <w:proofErr w:type="gramStart"/>
-      <w:r>
-        <w:rPr>
-          <w:rFonts w:ascii="Times New Roman" w:hAnsi="Times New Roman"/>
-          <w:sz w:val="22"/>
-          <w:szCs w:val="22"/>
-        </w:rPr>
-        <w:t>trials,…</w:t>
-      </w:r>
-      <w:proofErr w:type="gramEnd"/>
-      <w:r>
-        <w:rPr>
-          <w:rFonts w:ascii="Times New Roman" w:hAnsi="Times New Roman"/>
-          <w:sz w:val="22"/>
-          <w:szCs w:val="22"/>
-        </w:rPr>
-        <w:t xml:space="preserve">" This didn't make sense to me at first - if it's a </w:t>
-      </w:r>
-      <w:proofErr w:type="gramStart"/>
-      <w:r>
-        <w:rPr>
-          <w:rFonts w:ascii="Times New Roman" w:hAnsi="Times New Roman"/>
-          <w:sz w:val="22"/>
-          <w:szCs w:val="22"/>
-        </w:rPr>
-        <w:t>continua</w:t>
-      </w:r>
-      <w:proofErr w:type="gramEnd"/>
-      <w:r>
-        <w:rPr>
-          <w:rFonts w:ascii="Times New Roman" w:hAnsi="Times New Roman"/>
-          <w:sz w:val="22"/>
-          <w:szCs w:val="22"/>
-        </w:rPr>
-        <w:t xml:space="preserve">, how can you be sure what a /d/ or /t/ trial is. Later </w:t>
-      </w:r>
-      <w:proofErr w:type="gramStart"/>
-      <w:r>
-        <w:rPr>
-          <w:rFonts w:ascii="Times New Roman" w:hAnsi="Times New Roman"/>
-          <w:sz w:val="22"/>
-          <w:szCs w:val="22"/>
-        </w:rPr>
-        <w:t>on</w:t>
-      </w:r>
-      <w:proofErr w:type="gramEnd"/>
-      <w:r>
-        <w:rPr>
-          <w:rFonts w:ascii="Times New Roman" w:hAnsi="Times New Roman"/>
-          <w:sz w:val="22"/>
-          <w:szCs w:val="22"/>
-        </w:rPr>
-        <w:t xml:space="preserve"> it's clear to me that this is meant in a sort of mixture model way - first select which underlying phoneme it is, and then select (randomly) the observed VOT. But that's not clear yet. Might help to clarify that.</w:t>
-      </w:r>
-    </w:p>
-    <w:p>
-      <w:pPr>
-        <w:ind w:firstLine="0"/>
-        <w:rPr>
-          <w:rFonts w:ascii="Times New Roman" w:hAnsi="Times New Roman"/>
-          <w:sz w:val="22"/>
-          <w:szCs w:val="22"/>
-        </w:rPr>
-      </w:pPr>
-    </w:p>
-    <w:p>
-      <w:pPr>
-        <w:ind w:firstLine="0"/>
-        <w:rPr>
-          <w:rFonts w:ascii="Times New Roman" w:hAnsi="Times New Roman"/>
-          <w:color w:val="00B050"/>
-          <w:sz w:val="22"/>
-          <w:szCs w:val="22"/>
-        </w:rPr>
-      </w:pPr>
-      <w:r>
-        <w:rPr>
-          <w:rFonts w:ascii="Times New Roman" w:hAnsi="Times New Roman"/>
-          <w:color w:val="00B050"/>
-          <w:sz w:val="22"/>
-          <w:szCs w:val="22"/>
-        </w:rPr>
-        <w:t xml:space="preserve">Thank you for pointing this out. The three conditions are meant to simulate three talkers with their different realizations of /d/ and /t/, determined by the placement of the phonetic distribution along the VOT continua. </w:t>
-      </w:r>
-      <w:r>
-        <w:rPr>
-          <w:rFonts w:ascii="Times New Roman" w:hAnsi="Times New Roman"/>
-          <w:color w:val="00B050"/>
-          <w:sz w:val="22"/>
-          <w:szCs w:val="22"/>
-          <w:u w:val="single"/>
-        </w:rPr>
-        <w:t>We have added additional clarifications to this section. We hope that the figures (also revised) are helpful, too.</w:t>
-      </w:r>
-    </w:p>
-    <w:p>
-      <w:pPr>
-        <w:ind w:firstLine="0"/>
-        <w:rPr>
-          <w:rFonts w:ascii="Times New Roman" w:hAnsi="Times New Roman"/>
-          <w:sz w:val="22"/>
-          <w:szCs w:val="22"/>
-        </w:rPr>
-      </w:pPr>
-    </w:p>
-    <w:p>
-      <w:pPr>
-        <w:ind w:firstLine="0"/>
-        <w:rPr>
-          <w:rFonts w:ascii="Times New Roman" w:hAnsi="Times New Roman"/>
-          <w:sz w:val="22"/>
-          <w:szCs w:val="22"/>
-        </w:rPr>
-      </w:pPr>
-      <w:r>
-        <w:rPr>
-          <w:rFonts w:ascii="Times New Roman" w:hAnsi="Times New Roman"/>
-          <w:sz w:val="22"/>
-          <w:szCs w:val="22"/>
-        </w:rPr>
-        <w:t>* Line 326: Why are these expressed as variance, not SD? I read them as SDs first (and I think most phonetically minded folks would read them this way) and as a result the estimates seemed huge (an 80 msec width in the /d/ distribution!) until you realize that they are squared (8.8 msec width is perfectly appropriate).</w:t>
-      </w:r>
-    </w:p>
-    <w:p>
-      <w:pPr>
-        <w:ind w:firstLine="0"/>
-        <w:rPr>
-          <w:rFonts w:ascii="Times New Roman" w:hAnsi="Times New Roman"/>
-          <w:sz w:val="22"/>
-          <w:szCs w:val="22"/>
-        </w:rPr>
-      </w:pPr>
-    </w:p>
-    <w:p>
-      <w:pPr>
-        <w:ind w:firstLine="0"/>
-        <w:rPr>
-          <w:rFonts w:ascii="Times New Roman" w:hAnsi="Times New Roman"/>
-          <w:color w:val="00B050"/>
-          <w:sz w:val="22"/>
-          <w:szCs w:val="22"/>
-        </w:rPr>
-      </w:pPr>
-      <w:r>
-        <w:rPr>
-          <w:rFonts w:ascii="Times New Roman" w:hAnsi="Times New Roman"/>
-          <w:color w:val="00B050"/>
-          <w:sz w:val="22"/>
-          <w:szCs w:val="22"/>
-          <w:u w:val="single"/>
-        </w:rPr>
-        <w:t>We now report SDs and variance</w:t>
-      </w:r>
-      <w:r>
-        <w:rPr>
-          <w:rFonts w:ascii="Times New Roman" w:hAnsi="Times New Roman"/>
-          <w:color w:val="00B050"/>
-          <w:sz w:val="22"/>
-          <w:szCs w:val="22"/>
-        </w:rPr>
-        <w:t xml:space="preserve"> (the latter are usually reported in </w:t>
-      </w:r>
-      <w:r>
-        <w:rPr>
-          <w:rFonts w:ascii="Times New Roman" w:hAnsi="Times New Roman"/>
-          <w:color w:val="00B050"/>
-          <w:sz w:val="22"/>
-          <w:szCs w:val="22"/>
-        </w:rPr>
-        <w:t>distributional learning paradigm</w:t>
-      </w:r>
-      <w:r>
-        <w:rPr>
-          <w:rFonts w:ascii="Times New Roman" w:hAnsi="Times New Roman"/>
-          <w:color w:val="00B050"/>
-          <w:sz w:val="22"/>
-          <w:szCs w:val="22"/>
-        </w:rPr>
-        <w:t xml:space="preserve">s, </w:t>
-      </w:r>
-      <w:r>
-        <w:rPr>
-          <w:rFonts w:ascii="Times New Roman" w:hAnsi="Times New Roman"/>
-          <w:color w:val="00B050"/>
-          <w:sz w:val="22"/>
-          <w:szCs w:val="22"/>
-        </w:rPr>
-        <w:t>e.g. Clayards et al., 2008; K&amp;J2016; Theodore &amp; Monto, 2019)</w:t>
-      </w:r>
-      <w:r>
-        <w:rPr>
-          <w:rFonts w:ascii="Times New Roman" w:hAnsi="Times New Roman"/>
-          <w:color w:val="00B050"/>
-          <w:sz w:val="22"/>
-          <w:szCs w:val="22"/>
-        </w:rPr>
-        <w:t>.</w:t>
-      </w:r>
-    </w:p>
-    <w:p>
-      <w:pPr>
-        <w:ind w:firstLine="0"/>
-        <w:rPr>
-          <w:rFonts w:ascii="Times New Roman" w:hAnsi="Times New Roman"/>
-          <w:sz w:val="22"/>
-          <w:szCs w:val="22"/>
-        </w:rPr>
-      </w:pPr>
-    </w:p>
-    <w:p>
-      <w:pPr>
-        <w:ind w:firstLine="0"/>
-        <w:rPr>
-          <w:rFonts w:ascii="Times New Roman" w:hAnsi="Times New Roman"/>
-          <w:sz w:val="22"/>
-          <w:szCs w:val="22"/>
-        </w:rPr>
-      </w:pPr>
-      <w:r>
-        <w:rPr>
-          <w:rFonts w:ascii="Times New Roman" w:hAnsi="Times New Roman"/>
-          <w:sz w:val="22"/>
-          <w:szCs w:val="22"/>
-        </w:rPr>
-        <w:t xml:space="preserve">* Page 15, top paragraph: Distributional learning - at least as that term has been used in the literature - almost always refers to *unsupervised* learning. But suddenly we get these labeled trials, and </w:t>
-      </w:r>
-      <w:proofErr w:type="gramStart"/>
-      <w:r>
-        <w:rPr>
-          <w:rFonts w:ascii="Times New Roman" w:hAnsi="Times New Roman"/>
-          <w:sz w:val="22"/>
-          <w:szCs w:val="22"/>
-        </w:rPr>
-        <w:t>it is clear that there</w:t>
-      </w:r>
-      <w:proofErr w:type="gramEnd"/>
-      <w:r>
-        <w:rPr>
-          <w:rFonts w:ascii="Times New Roman" w:hAnsi="Times New Roman"/>
-          <w:sz w:val="22"/>
-          <w:szCs w:val="22"/>
-        </w:rPr>
         <w:t xml:space="preserve"> is a supervisory signal too. I recognize that semantically, supervised </w:t>
       </w:r>
       <w:r>
@@ -11073,16 +11162,7 @@
           <w:sz w:val="22"/>
           <w:szCs w:val="22"/>
         </w:rPr>
-        <w:t xml:space="preserve"> </w:t>
-      </w:r>
-      <w:r>
-        <w:rPr>
-          <w:rFonts w:ascii="Times New Roman" w:hAnsi="Times New Roman"/>
-          <w:sz w:val="22"/>
-          <w:szCs w:val="22"/>
-        </w:rPr>
-        <w:lastRenderedPageBreak/>
-        <w:t xml:space="preserve">learning is quite sensible (you can use the supervisory signal to help learn the supervision). But this is not what the field is likely to expect from the term. It likely also affects learning in </w:t>
+        <w:t xml:space="preserve"> learning is quite sensible (you can use the supervisory signal to help learn the supervision). But this is not what the field is likely to expect from the term. It likely also affects learning in </w:t>
       </w:r>
       <w:proofErr w:type="gramStart"/>
       <w:r>
@@ -11710,16 +11790,7 @@
           <w:sz w:val="22"/>
           <w:szCs w:val="22"/>
         </w:rPr>
-        <w:t xml:space="preserve">experts in speech perception—in particular, experimenters who hold strong intuitions that these paradigms tap into fundamentally different mechanisms. </w:t>
-      </w:r>
-      <w:r>
-        <w:rPr>
-          <w:rFonts w:ascii="Times New Roman" w:hAnsi="Times New Roman"/>
-          <w:color w:val="00B050"/>
-          <w:sz w:val="22"/>
-          <w:szCs w:val="22"/>
-        </w:rPr>
-        <w:t xml:space="preserve">But it would </w:t>
+        <w:t xml:space="preserve">experts in speech perception—in particular, experimenters who hold strong intuitions that these paradigms tap into fundamentally different mechanisms. But it would </w:t>
       </w:r>
       <w:r>
         <w:rPr>
@@ -11895,16 +11966,7 @@
           <w:sz w:val="22"/>
           <w:szCs w:val="22"/>
         </w:rPr>
-        <w:t xml:space="preserve"> all participant exposed to both the +10 shifted and +40 shifted blocks or was that between subject? What is this block order factor? Did everyone get baseline then one of the shifts? Or did people just get a single thing (baseline, +10 or +40)? I think part of the issue is that some of the randomization stuff isn't really that important (e.g., since Gorilla can't randomize on the fly, there were multiple lists for different </w:t>
-      </w:r>
-      <w:r>
-        <w:rPr>
-          <w:rFonts w:ascii="Times New Roman" w:hAnsi="Times New Roman"/>
-          <w:sz w:val="22"/>
-          <w:szCs w:val="22"/>
-        </w:rPr>
-        <w:lastRenderedPageBreak/>
-        <w:t xml:space="preserve">subjects in a condition) and others were really </w:t>
+        <w:t xml:space="preserve"> all participant exposed to both the +10 shifted and +40 shifted blocks or was that between subject? What is this block order factor? Did everyone get baseline then one of the shifts? Or did people just get a single thing (baseline, +10 or +40)? I think part of the issue is that some of the randomization stuff isn't really that important (e.g., since Gorilla can't randomize on the fly, there were multiple lists for different subjects in a condition) and others were really </w:t>
       </w:r>
       <w:proofErr w:type="gramStart"/>
       <w:r>
@@ -12453,7 +12515,7 @@
           <w:sz w:val="22"/>
           <w:szCs w:val="22"/>
         </w:rPr>
-        <w:t xml:space="preserve"> you risk getting the boundary wrong. One minor concern is that a lot of readers won't be familiar with the function or the standard parameter names - it would probably be a good idea to define the lapse concept more clearly. But here's the second concern, lapse rate may not be the right term (even though that's the standard term for that variable). The term derives from detection paradigms where you might "miss" a stimulus due to a "lapse" of attention. This miss is expected to be independent of the x axis which is why it affects asymptote. However, in a categorization paradigm, a difference at asymptote might not be a lapse of attention - it may be that people are overall biased to report one category, affecting the asymptote at one category but not that the other), or that nothing sounds like a good /d/ or /t/ to them (affecting both asymptotes equally). It might be helpful to adopt a more neutral term to describe asymptotic differences (even as one wants to acknowledge that the traditional term is lapse). Finally, some psychometric </w:t>
+        <w:t xml:space="preserve"> you risk getting the boundary wrong. One minor concern is that a lot of readers won't be familiar with the function or the standard parameter names - it would probably be a good idea to define the lapse concept more clearly. But here's the second concern, lapse rate may not be the right term (even though that's the standard term for that variable). The term derives from detection paradigms where you might "miss" a stimulus due to a "lapse" of attention. This miss is </w:t>
       </w:r>
       <w:r>
         <w:rPr>
@@ -12462,7 +12524,7 @@
           <w:szCs w:val="22"/>
         </w:rPr>
         <w:lastRenderedPageBreak/>
-        <w:t>functions would put the lapse rate on only one side of the transition (e.g., for a detection paradigm, people are assumed that they'll always detect the loudest stimuli, but lapses will affect the asymptote for the quiet end). That's obviously It would be helpful to be clear that you used the four-parameter function with lapses on both ends (assuming you did).</w:t>
+        <w:t>expected to be independent of the x axis which is why it affects asymptote. However, in a categorization paradigm, a difference at asymptote might not be a lapse of attention - it may be that people are overall biased to report one category, affecting the asymptote at one category but not that the other), or that nothing sounds like a good /d/ or /t/ to them (affecting both asymptotes equally). It might be helpful to adopt a more neutral term to describe asymptotic differences (even as one wants to acknowledge that the traditional term is lapse). Finally, some psychometric functions would put the lapse rate on only one side of the transition (e.g., for a detection paradigm, people are assumed that they'll always detect the loudest stimuli, but lapses will affect the asymptote for the quiet end). That's obviously It would be helpful to be clear that you used the four-parameter function with lapses on both ends (assuming you did).</w:t>
       </w:r>
     </w:p>
     <w:p>
@@ -13211,7 +13273,16 @@
           <w:sz w:val="22"/>
           <w:szCs w:val="22"/>
         </w:rPr>
-        <w:t>It seems to me that a visualization more like Figure 6C might be more valuable - to see the boundaries from the listeners alongside the ideal boundary from the model as they unfold over time…. Oh wait…something like this is provided in Figure 8, ten pages later. Might be helpful to make a version of this earlier - it would be cool to compare the versions with the ideal adapter vs. the ideal observer.</w:t>
+        <w:t xml:space="preserve">It seems to me that a visualization more like Figure 6C might be more valuable - to see the boundaries from the listeners alongside the ideal boundary from the model as they unfold over time…. Oh wait…something like this is provided in Figure 8, ten pages later. Might be helpful to </w:t>
+      </w:r>
+      <w:r>
+        <w:rPr>
+          <w:rFonts w:ascii="Times New Roman" w:hAnsi="Times New Roman"/>
+          <w:sz w:val="22"/>
+          <w:szCs w:val="22"/>
+        </w:rPr>
+        <w:lastRenderedPageBreak/>
+        <w:t>make a version of this earlier - it would be cool to compare the versions with the ideal adapter vs. the ideal observer.</w:t>
       </w:r>
     </w:p>
     <w:p>
@@ -13251,17 +13322,7 @@
           <w:sz w:val="22"/>
           <w:szCs w:val="22"/>
         </w:rPr>
-        <w:t xml:space="preserve">. We note that it cannot be meaningfully compared against the ideal observer </w:t>
-      </w:r>
-      <w:r>
-        <w:rPr>
-          <w:rFonts w:ascii="Times New Roman" w:hAnsi="Times New Roman"/>
-          <w:color w:val="00B050"/>
-          <w:sz w:val="22"/>
-          <w:szCs w:val="22"/>
-        </w:rPr>
-        <w:lastRenderedPageBreak/>
-        <w:t>model. Only the ideal adaptor is a learning model, whereas the ideal observer models simply describe what an observer should do that has full access to the exposure distributions.</w:t>
+        <w:t>. We note that it cannot be meaningfully compared against the ideal observer model. Only the ideal adaptor is a learning model, whereas the ideal observer models simply describe what an observer should do that has full access to the exposure distributions.</w:t>
       </w:r>
     </w:p>
     <w:p>
@@ -13459,44 +13520,9 @@
           <w:color w:val="00B050"/>
           <w:sz w:val="22"/>
           <w:szCs w:val="22"/>
-        </w:rPr>
-        <w:t xml:space="preserve">We certainly don’t mean to be </w:t>
-      </w:r>
-      <w:r>
-        <w:rPr>
-          <w:rFonts w:ascii="Times New Roman" w:hAnsi="Times New Roman"/>
-          <w:color w:val="00B050"/>
-          <w:sz w:val="22"/>
-          <w:szCs w:val="22"/>
-        </w:rPr>
-        <w:t>“</w:t>
-      </w:r>
-      <w:r>
-        <w:rPr>
-          <w:rFonts w:ascii="Times New Roman" w:hAnsi="Times New Roman"/>
-          <w:color w:val="00B050"/>
-          <w:sz w:val="22"/>
-          <w:szCs w:val="22"/>
-        </w:rPr>
-        <w:t>haughty</w:t>
-      </w:r>
-      <w:r>
-        <w:rPr>
-          <w:rFonts w:ascii="Times New Roman" w:hAnsi="Times New Roman"/>
-          <w:color w:val="00B050"/>
-          <w:sz w:val="22"/>
-          <w:szCs w:val="22"/>
-        </w:rPr>
-        <w:t>”</w:t>
-      </w:r>
-      <w:r>
-        <w:rPr>
-          <w:rFonts w:ascii="Times New Roman" w:hAnsi="Times New Roman"/>
-          <w:color w:val="00B050"/>
-          <w:sz w:val="22"/>
-          <w:szCs w:val="22"/>
-        </w:rPr>
-        <w:t>! (nice one</w:t>
+          <w:u w:val="single"/>
+        </w:rPr>
+        <w:t>The caption of Figure 1 now states that the PSE is “aka category boundary”. Different readers of Cognition will expect different terminology.</w:t>
       </w:r>
       <w:r>
         <w:rPr>
@@ -13514,16 +13540,7 @@
           <w:sz w:val="22"/>
           <w:szCs w:val="22"/>
         </w:rPr>
-        <w:t>;)</w:t>
-      </w:r>
-      <w:r>
-        <w:rPr>
-          <w:rFonts w:ascii="Times New Roman" w:hAnsi="Times New Roman"/>
-          <w:color w:val="00B050"/>
-          <w:sz w:val="22"/>
-          <w:szCs w:val="22"/>
-        </w:rPr>
-        <w:t xml:space="preserve">). We </w:t>
+        <w:t xml:space="preserve">We </w:t>
       </w:r>
       <w:r>
         <w:rPr>
@@ -13541,34 +13558,43 @@
           <w:sz w:val="22"/>
           <w:szCs w:val="22"/>
         </w:rPr>
-        <w:t xml:space="preserve"> trying to avoid the use of category boundary because it </w:t>
-      </w:r>
-      <w:r>
-        <w:rPr>
-          <w:rFonts w:ascii="Times New Roman" w:hAnsi="Times New Roman"/>
-          <w:color w:val="00B050"/>
-          <w:sz w:val="22"/>
-          <w:szCs w:val="22"/>
-        </w:rPr>
-        <w:t>strikes us as</w:t>
-      </w:r>
-      <w:r>
-        <w:rPr>
-          <w:rFonts w:ascii="Times New Roman" w:hAnsi="Times New Roman"/>
-          <w:color w:val="00B050"/>
-          <w:sz w:val="22"/>
-          <w:szCs w:val="22"/>
-        </w:rPr>
-        <w:t xml:space="preserve"> a </w:t>
-      </w:r>
-      <w:r>
-        <w:rPr>
-          <w:rFonts w:ascii="Times New Roman" w:hAnsi="Times New Roman"/>
-          <w:color w:val="00B050"/>
-          <w:sz w:val="22"/>
-          <w:szCs w:val="22"/>
-        </w:rPr>
-        <w:t xml:space="preserve">problematic term: in what sense is there a category boundary at the PSE? Wouldn’t that entail that, e.g., the Ganong effect changes the category, rather than its posterior? </w:t>
+        <w:t xml:space="preserve"> trying to avoid the use of category boundary because </w:t>
+      </w:r>
+      <w:r>
+        <w:rPr>
+          <w:rFonts w:ascii="Times New Roman" w:hAnsi="Times New Roman"/>
+          <w:color w:val="00B050"/>
+          <w:sz w:val="22"/>
+          <w:szCs w:val="22"/>
+        </w:rPr>
+        <w:t xml:space="preserve">it can be </w:t>
+      </w:r>
+      <w:r>
+        <w:rPr>
+          <w:rFonts w:ascii="Times New Roman" w:hAnsi="Times New Roman"/>
+          <w:color w:val="00B050"/>
+          <w:sz w:val="22"/>
+          <w:szCs w:val="22"/>
+        </w:rPr>
+        <w:t xml:space="preserve">a </w:t>
+      </w:r>
+      <w:r>
+        <w:rPr>
+          <w:rFonts w:ascii="Times New Roman" w:hAnsi="Times New Roman"/>
+          <w:color w:val="00B050"/>
+          <w:sz w:val="22"/>
+          <w:szCs w:val="22"/>
+        </w:rPr>
+        <w:t>problematic term</w:t>
+      </w:r>
+      <w:r>
+        <w:rPr>
+          <w:rFonts w:ascii="Times New Roman" w:hAnsi="Times New Roman"/>
+          <w:color w:val="00B050"/>
+          <w:sz w:val="22"/>
+          <w:szCs w:val="22"/>
+        </w:rPr>
+        <w:t xml:space="preserve">. To some researcher, the term “category boundary” refers to a boundary in the phonetic space determined solely by the cue distributions of each category. The PSE, however, is a function of both those distribution (the likelihood in Bayesian terms) and the context (the prior in Bayesian terms). </w:t>
       </w:r>
     </w:p>
     <w:p>
@@ -13600,7 +13626,25 @@
           <w:sz w:val="22"/>
           <w:szCs w:val="22"/>
         </w:rPr>
-        <w:t xml:space="preserve">Specifically, we imagine that the common use of the term category boundary is part of the reason why many researchers seem to consider terms like “boundary shift” to be an </w:t>
+        <w:t xml:space="preserve">Specifically, we imagine that the common use of the term category boundary is part of the reason why </w:t>
+      </w:r>
+      <w:r>
+        <w:rPr>
+          <w:rFonts w:ascii="Times New Roman" w:hAnsi="Times New Roman"/>
+          <w:color w:val="00B050"/>
+          <w:sz w:val="22"/>
+          <w:szCs w:val="22"/>
+        </w:rPr>
+        <w:t>some</w:t>
+      </w:r>
+      <w:r>
+        <w:rPr>
+          <w:rFonts w:ascii="Times New Roman" w:hAnsi="Times New Roman"/>
+          <w:color w:val="00B050"/>
+          <w:sz w:val="22"/>
+          <w:szCs w:val="22"/>
+        </w:rPr>
+        <w:t xml:space="preserve"> researchers seem to consider terms like “boundary shift” to be an </w:t>
       </w:r>
       <w:r>
         <w:rPr>
@@ -13640,7 +13684,61 @@
           <w:sz w:val="22"/>
           <w:szCs w:val="22"/>
         </w:rPr>
-        <w:t xml:space="preserve"> of adaptation results (“PSE shift” wouldn’t create that illusion). We are trying to avoid this type of language (which perhaps </w:t>
+        <w:t xml:space="preserve"> of adaptation results (</w:t>
+      </w:r>
+      <w:r>
+        <w:rPr>
+          <w:rFonts w:ascii="Times New Roman" w:hAnsi="Times New Roman"/>
+          <w:color w:val="00B050"/>
+          <w:sz w:val="22"/>
+          <w:szCs w:val="22"/>
+        </w:rPr>
+        <w:t xml:space="preserve">to us, </w:t>
+      </w:r>
+      <w:r>
+        <w:rPr>
+          <w:rFonts w:ascii="Times New Roman" w:hAnsi="Times New Roman"/>
+          <w:color w:val="00B050"/>
+          <w:sz w:val="22"/>
+          <w:szCs w:val="22"/>
+        </w:rPr>
+        <w:t xml:space="preserve">“PSE shift” </w:t>
+      </w:r>
+      <w:r>
+        <w:rPr>
+          <w:rFonts w:ascii="Times New Roman" w:hAnsi="Times New Roman"/>
+          <w:color w:val="00B050"/>
+          <w:sz w:val="22"/>
+          <w:szCs w:val="22"/>
+        </w:rPr>
+        <w:t>would seem to avoid this</w:t>
+      </w:r>
+      <w:r>
+        <w:rPr>
+          <w:rFonts w:ascii="Times New Roman" w:hAnsi="Times New Roman"/>
+          <w:color w:val="00B050"/>
+          <w:sz w:val="22"/>
+          <w:szCs w:val="22"/>
+        </w:rPr>
+        <w:t xml:space="preserve"> </w:t>
+      </w:r>
+      <w:r>
+        <w:rPr>
+          <w:rFonts w:ascii="Times New Roman" w:hAnsi="Times New Roman"/>
+          <w:color w:val="00B050"/>
+          <w:sz w:val="22"/>
+          <w:szCs w:val="22"/>
+        </w:rPr>
+        <w:t>misinterpretation, as it unambiguously refers to the categorization behavior</w:t>
+      </w:r>
+      <w:r>
+        <w:rPr>
+          <w:rFonts w:ascii="Times New Roman" w:hAnsi="Times New Roman"/>
+          <w:color w:val="00B050"/>
+          <w:sz w:val="22"/>
+          <w:szCs w:val="22"/>
+        </w:rPr>
+        <w:t xml:space="preserve">). We are trying to avoid this type of language (which perhaps </w:t>
       </w:r>
       <w:r>
         <w:rPr>
@@ -13670,7 +13768,37 @@
           <w:szCs w:val="22"/>
           <w:u w:val="single"/>
         </w:rPr>
-        <w:t>If the reviewer thinks our concerns are unfounded and the use of the term PSE makes things unnecessarily difficult for speech perception researchers, we will change it.</w:t>
+        <w:t xml:space="preserve">If the reviewer thinks our concerns are unfounded and the use of the term PSE makes things unnecessarily difficult for speech perception researchers, we will </w:t>
+      </w:r>
+      <w:r>
+        <w:rPr>
+          <w:rFonts w:ascii="Times New Roman" w:hAnsi="Times New Roman"/>
+          <w:color w:val="00B050"/>
+          <w:sz w:val="22"/>
+          <w:szCs w:val="22"/>
+          <w:u w:val="single"/>
+        </w:rPr>
+        <w:t>remove it from the paper</w:t>
+      </w:r>
+      <w:r>
+        <w:rPr>
+          <w:rFonts w:ascii="Times New Roman" w:hAnsi="Times New Roman"/>
+          <w:color w:val="00B050"/>
+          <w:sz w:val="22"/>
+          <w:szCs w:val="22"/>
+          <w:u w:val="single"/>
+        </w:rPr>
+        <w:t xml:space="preserve"> (neither of the other two readers took issue with it)</w:t>
+      </w:r>
+      <w:r>
+        <w:rPr>
+          <w:rFonts w:ascii="Times New Roman" w:hAnsi="Times New Roman"/>
+          <w:color w:val="00B050"/>
+          <w:sz w:val="22"/>
+          <w:szCs w:val="22"/>
+          <w:u w:val="single"/>
+        </w:rPr>
+        <w:t>.</w:t>
       </w:r>
     </w:p>
     <w:p>
@@ -13896,7 +14024,6 @@
           <w:sz w:val="22"/>
           <w:szCs w:val="22"/>
         </w:rPr>
-        <w:lastRenderedPageBreak/>
         <w:t>* Line 1065: "While it is difficult to evaluate this explanation without a specific model of how listener learn from unlabeled tokens, one consideration suggests that it is not sufficient to explain our data…." McMurray, Aslin, et al. (2009) have a mixture of Gaussian's model that does distributional learning from unlabeled exemplars…. That could be a promising avenue for future exploration.</w:t>
       </w:r>
     </w:p>
@@ -14353,6 +14480,7 @@
           <w:szCs w:val="22"/>
           <w:u w:val="single"/>
         </w:rPr>
+        <w:lastRenderedPageBreak/>
         <w:t>One of the Bayesian auxiliary analyses we conduct employed a uniform prior, removing any bias from the estimation of parameters. That analysis replicated all findings we report</w:t>
       </w:r>
       <w:r>
@@ -14412,17 +14540,7 @@
           <w:sz w:val="22"/>
           <w:szCs w:val="22"/>
         </w:rPr>
-        <w:t xml:space="preserve">Given this context, we hope it is ok to say that we see little value in adding frequentist analyses to the paper. First, frequentist models would likely not at all converge with the full random effect structure (the ‘dark secret’ of those models that has prompted dozens of highly cited papers in the psych sciences). Second, while there are some libraries for frequentist psychometric models, they </w:t>
-      </w:r>
-      <w:r>
-        <w:rPr>
-          <w:rFonts w:ascii="Times New Roman" w:hAnsi="Times New Roman"/>
-          <w:color w:val="00B050"/>
-          <w:sz w:val="22"/>
-          <w:szCs w:val="22"/>
-        </w:rPr>
-        <w:lastRenderedPageBreak/>
-        <w:t xml:space="preserve">all have limitations </w:t>
+        <w:t xml:space="preserve">Given this context, we hope it is ok to say that we see little value in adding frequentist analyses to the paper. First, frequentist models would likely not at all converge with the full random effect structure (the ‘dark secret’ of those models that has prompted dozens of highly cited papers in the psych sciences). Second, while there are some libraries for frequentist psychometric models, they all have limitations </w:t>
       </w:r>
       <w:proofErr w:type="gramStart"/>
       <w:r>
@@ -19333,6 +19451,7 @@
   <w:style w:type="character" w:default="1" w:styleId="DefaultParagraphFont">
     <w:name w:val="Default Paragraph Font"/>
     <w:uiPriority w:val="1"/>
+    <w:semiHidden/>
     <w:unhideWhenUsed/>
   </w:style>
   <w:style w:type="table" w:default="1" w:styleId="TableNormal">

</xml_diff>

<commit_message>
edits to S8 of SI
</commit_message>
<xml_diff>
--- a/output/papers/Cognition-Round2/reply to reviewers.docx
+++ b/output/papers/Cognition-Round2/reply to reviewers.docx
@@ -1937,15 +1937,7 @@
           <w:sz w:val="22"/>
           <w:szCs w:val="22"/>
         </w:rPr>
-        <w:t xml:space="preserve"> For instance, we know of no other study that predicts the </w:t>
-      </w:r>
-      <w:r>
-        <w:rPr>
-          <w:sz w:val="22"/>
-          <w:szCs w:val="22"/>
-        </w:rPr>
-        <w:lastRenderedPageBreak/>
-        <w:t xml:space="preserve">direction of the change from pre-test to post-test. This might sound trivial, but it requires at least something akin to our idealized models of pre-exposure listeners and post-exposure learners. </w:t>
+        <w:t xml:space="preserve"> For instance, we know of no other study that predicts the direction of the change from pre-test to post-test. This might sound trivial, but it requires at least something akin to our idealized models of pre-exposure listeners and post-exposure learners. </w:t>
       </w:r>
       <w:r>
         <w:rPr>
@@ -2813,7 +2805,6 @@
           <w:sz w:val="22"/>
           <w:szCs w:val="22"/>
         </w:rPr>
-        <w:lastRenderedPageBreak/>
         <w:t xml:space="preserve">We </w:t>
       </w:r>
       <w:r>
@@ -2831,12 +2822,10 @@
         </w:rPr>
         <w:t xml:space="preserve">, linking back to the predictions and overarching goals described in the introduction (following advice from </w:t>
       </w:r>
-      <w:commentRangeStart w:id="0"/>
-      <w:r>
-        <w:rPr>
-          <w:sz w:val="22"/>
-          <w:szCs w:val="22"/>
-          <w:highlight w:val="yellow"/>
+      <w:r>
+        <w:rPr>
+          <w:sz w:val="22"/>
+          <w:szCs w:val="22"/>
         </w:rPr>
         <w:t>R1 &amp; R3</w:t>
       </w:r>
@@ -2881,13 +2870,26 @@
           <w:sz w:val="22"/>
           <w:szCs w:val="22"/>
         </w:rPr>
-        <w:t>, so that they are common ground before we discuss the results (following R</w:t>
-      </w:r>
-      <w:r>
-        <w:rPr>
-          <w:sz w:val="22"/>
-          <w:szCs w:val="22"/>
-          <w:highlight w:val="yellow"/>
+        <w:t xml:space="preserve">, </w:t>
+      </w:r>
+      <w:r>
+        <w:rPr>
+          <w:sz w:val="22"/>
+          <w:szCs w:val="22"/>
+        </w:rPr>
+        <w:t>rather than later</w:t>
+      </w:r>
+      <w:r>
+        <w:rPr>
+          <w:sz w:val="22"/>
+          <w:szCs w:val="22"/>
+        </w:rPr>
+        <w:t xml:space="preserve"> (following R</w:t>
+      </w:r>
+      <w:r>
+        <w:rPr>
+          <w:sz w:val="22"/>
+          <w:szCs w:val="22"/>
         </w:rPr>
         <w:t>3</w:t>
       </w:r>
@@ -2897,13 +2899,6 @@
           <w:szCs w:val="22"/>
         </w:rPr>
         <w:t>)</w:t>
-      </w:r>
-      <w:commentRangeEnd w:id="0"/>
-      <w:r>
-        <w:rPr>
-          <w:rStyle w:val="CommentReference"/>
-        </w:rPr>
-        <w:commentReference w:id="0"/>
       </w:r>
     </w:p>
     <w:p>
@@ -3088,7 +3083,6 @@
         <w:rPr>
           <w:sz w:val="22"/>
           <w:szCs w:val="22"/>
-          <w:highlight w:val="yellow"/>
         </w:rPr>
         <w:t>R3</w:t>
       </w:r>
@@ -3563,7 +3557,6 @@
           <w:sz w:val="22"/>
           <w:szCs w:val="22"/>
         </w:rPr>
-        <w:lastRenderedPageBreak/>
         <w:t>Reviewer #1</w:t>
       </w:r>
     </w:p>
@@ -3992,16 +3985,7 @@
           <w:sz w:val="22"/>
           <w:szCs w:val="22"/>
         </w:rPr>
-        <w:t xml:space="preserve"> showing that when listeners are given a small amount of evidence that a talker might have a southern American English speech system based on just one phonetic feature, they show a shift in another feature that </w:t>
-      </w:r>
-      <w:r>
-        <w:rPr>
-          <w:rFonts w:ascii="Times New Roman" w:hAnsi="Times New Roman"/>
-          <w:sz w:val="22"/>
-          <w:szCs w:val="22"/>
-        </w:rPr>
-        <w:lastRenderedPageBreak/>
-        <w:t>is also typical of SAE even if they had no exposure to that shift. Studies like this also are evidence that listeners might be trying to select the right speech model for a given talker early and with, in some cases, incomplete information. This is indeed discussed substantively in the discussion section. But, I recommend the authors bring up these such possibilities/alternative to DL in the introduction to help guide the reader to expect what is actually observed - and, again, it is not surprising given some other recent works.</w:t>
+        <w:t xml:space="preserve"> showing that when listeners are given a small amount of evidence that a talker might have a southern American English speech system based on just one phonetic feature, they show a shift in another feature that is also typical of SAE even if they had no exposure to that shift. Studies like this also are evidence that listeners might be trying to select the right speech model for a given talker early and with, in some cases, incomplete information. This is indeed discussed substantively in the discussion section. But, I recommend the authors bring up these such possibilities/alternative to DL in the introduction to help guide the reader to expect what is actually observed - and, again, it is not surprising given some other recent works.</w:t>
       </w:r>
     </w:p>
     <w:p>
@@ -4524,18 +4508,7 @@
           <w:szCs w:val="22"/>
           <w:u w:val="single"/>
         </w:rPr>
-        <w:t xml:space="preserve"> </w:t>
-      </w:r>
-      <w:r>
-        <w:rPr>
-          <w:rFonts w:ascii="Times New Roman" w:hAnsi="Times New Roman"/>
-          <w:color w:val="00B050"/>
-          <w:sz w:val="22"/>
-          <w:szCs w:val="22"/>
-          <w:u w:val="single"/>
-        </w:rPr>
-        <w:lastRenderedPageBreak/>
-        <w:t>essentially arbitrary</w:t>
+        <w:t xml:space="preserve"> essentially arbitrary</w:t>
       </w:r>
       <w:r>
         <w:rPr>
@@ -5302,17 +5275,7 @@
           <w:sz w:val="22"/>
           <w:szCs w:val="22"/>
         </w:rPr>
-        <w:t xml:space="preserve"> of the incremental </w:t>
-      </w:r>
-      <w:r>
-        <w:rPr>
-          <w:rFonts w:ascii="Times New Roman" w:hAnsi="Times New Roman"/>
-          <w:color w:val="00B050"/>
-          <w:sz w:val="22"/>
-          <w:szCs w:val="22"/>
-        </w:rPr>
-        <w:lastRenderedPageBreak/>
-        <w:t>exposure-test paradigm with model-guided data analysis/interpretation</w:t>
+        <w:t xml:space="preserve"> of the incremental exposure-test paradigm with model-guided data analysis/interpretation</w:t>
       </w:r>
       <w:r>
         <w:rPr>
@@ -5977,7 +5940,6 @@
           <w:sz w:val="22"/>
           <w:szCs w:val="22"/>
         </w:rPr>
-        <w:lastRenderedPageBreak/>
         <w:t>p. 10: Why 126 participants (42 per group, after exclusion approx. 40 per group)? Was a power analysis performed?</w:t>
       </w:r>
     </w:p>
@@ -7400,19 +7362,16 @@
           <w:sz w:val="22"/>
           <w:szCs w:val="22"/>
         </w:rPr>
-        <w:lastRenderedPageBreak/>
-        <w:t xml:space="preserve">At the same time, I was left with an unclear sense of what the basic contribution is. The authors start with several key questions: whether learning depends on prior distributions, whether it depend on the amount of exposure, whether there are diminishing returns, and whether learning fully includes the new "distributions" or stops </w:t>
-      </w:r>
-      <w:proofErr w:type="spellStart"/>
-      <w:r>
-        <w:rPr>
-          <w:rFonts w:ascii="Times New Roman" w:hAnsi="Times New Roman"/>
-          <w:sz w:val="22"/>
-          <w:szCs w:val="22"/>
-        </w:rPr>
-        <w:t>prematuring</w:t>
-      </w:r>
-      <w:proofErr w:type="spellEnd"/>
+        <w:t>At the same time, I was left with an unclear sense of what the basic contribution is. The authors start with several key questions: whether learning depends on prior distributions, whether it depend on the amount of exposure, whether there are diminishing returns, and whether learning fully includes the new "distributions" or stops prematur</w:t>
+      </w:r>
+      <w:r>
+        <w:rPr>
+          <w:rFonts w:ascii="Times New Roman" w:hAnsi="Times New Roman"/>
+          <w:sz w:val="22"/>
+          <w:szCs w:val="22"/>
+        </w:rPr>
+        <w:t>ely</w:t>
+      </w:r>
       <w:r>
         <w:rPr>
           <w:rFonts w:ascii="Times New Roman" w:hAnsi="Times New Roman"/>
@@ -7776,16 +7735,7 @@
           <w:sz w:val="22"/>
           <w:szCs w:val="22"/>
         </w:rPr>
-        <w:t xml:space="preserve"> rule). So both of those frameworks would almost certainly show the same effects. </w:t>
-      </w:r>
-      <w:r>
-        <w:rPr>
-          <w:rFonts w:ascii="Times New Roman" w:hAnsi="Times New Roman"/>
-          <w:sz w:val="22"/>
-          <w:szCs w:val="22"/>
-        </w:rPr>
-        <w:lastRenderedPageBreak/>
-        <w:t>The point is that I'm not sure that demonstrating that perceptual learning in speech also shows this effect is all that unexpected.</w:t>
+        <w:t xml:space="preserve"> rule). So both of those frameworks would almost certainly show the same effects. The point is that I'm not sure that demonstrating that perceptual learning in speech also shows this effect is all that unexpected.</w:t>
       </w:r>
     </w:p>
     <w:p>
@@ -8390,16 +8340,7 @@
           <w:sz w:val="22"/>
           <w:szCs w:val="22"/>
         </w:rPr>
-        <w:t xml:space="preserve"> been termed a "law" (the power law of learning). Almost any kind of learning device will show it confronted with almost any learning </w:t>
-      </w:r>
-      <w:r>
-        <w:rPr>
-          <w:rFonts w:ascii="Times New Roman" w:hAnsi="Times New Roman"/>
-          <w:sz w:val="22"/>
-          <w:szCs w:val="22"/>
-        </w:rPr>
-        <w:lastRenderedPageBreak/>
-        <w:t xml:space="preserve">problem. Similarly figure 1 proposes linear learning as a possibility? Really? People just increase incrementally and then suddenly stop when they hit the target? I don't think any model has ever posited that - there's always a </w:t>
+        <w:t xml:space="preserve"> been termed a "law" (the power law of learning). Almost any kind of learning device will show it confronted with almost any learning problem. Similarly figure 1 proposes linear learning as a possibility? Really? People just increase incrementally and then suddenly stop when they hit the target? I don't think any model has ever posited that - there's always a </w:t>
       </w:r>
       <w:proofErr w:type="spellStart"/>
       <w:r>
@@ -8914,17 +8855,7 @@
           <w:sz w:val="22"/>
           <w:szCs w:val="22"/>
         </w:rPr>
-        <w:t xml:space="preserve">note that we find all tested hypotheses—all of them dictated by distributional learning models—confirmed (except for the prediction that learning should continue until convergence </w:t>
-      </w:r>
-      <w:r>
-        <w:rPr>
-          <w:rFonts w:ascii="Times New Roman" w:hAnsi="Times New Roman"/>
-          <w:color w:val="00B050"/>
-          <w:sz w:val="22"/>
-          <w:szCs w:val="22"/>
-        </w:rPr>
-        <w:lastRenderedPageBreak/>
-        <w:t xml:space="preserve">against the exposure statistics, for which we find decisive, strong rejection of the hypothesis). </w:t>
+        <w:t xml:space="preserve">note that we find all tested hypotheses—all of them dictated by distributional learning models—confirmed (except for the prediction that learning should continue until convergence against the exposure statistics, for which we find decisive, strong rejection of the hypothesis). </w:t>
       </w:r>
       <w:r>
         <w:rPr>
@@ -9441,7 +9372,6 @@
           <w:sz w:val="22"/>
           <w:szCs w:val="22"/>
         </w:rPr>
-        <w:lastRenderedPageBreak/>
         <w:t xml:space="preserve">(So, no, we are not yet modeling individual differences in experience; rather, we are adding a long overdue simple test as to whether distributional learning theories actually correctly capture listeners’ behavior at the start of the experiment </w:t>
       </w:r>
       <w:r>
@@ -9812,16 +9742,7 @@
           <w:sz w:val="22"/>
           <w:szCs w:val="22"/>
         </w:rPr>
-        <w:t xml:space="preserve"> et al., 2018; Sohoglu &amp; Davis, 2016) and theories of ideal information integration (Kleinschmidt, 2020b; Kleinschmidt &amp; Jaeger, 2015) predict that adaptation initially proceeds quickly and then slows down as the listener approaches the correct mapping from the acoustic signal to phonetic categories (prediction 4 - </w:t>
-      </w:r>
-      <w:r>
-        <w:rPr>
-          <w:rFonts w:ascii="Times New Roman" w:hAnsi="Times New Roman"/>
-          <w:sz w:val="22"/>
-          <w:szCs w:val="22"/>
-        </w:rPr>
-        <w:lastRenderedPageBreak/>
-        <w:t>diminishing returns)." This is not just a property of models of speech perception - "diminishing returns" is a central feature of the power law of learning (Anderson, 1982; Heathcote et al., 2000), and almost all associative theories of learning (e.g., from the animal learning literature) (Rescorla, 1988). This is not a huge problem, but given the ubiquity of diminishing returns in virtually all of learning, it begs the question as to whether this particular aspect of perceptual learning of speech really requires us to test it empirically, and if it needs an explanation,</w:t>
+        <w:t xml:space="preserve"> et al., 2018; Sohoglu &amp; Davis, 2016) and theories of ideal information integration (Kleinschmidt, 2020b; Kleinschmidt &amp; Jaeger, 2015) predict that adaptation initially proceeds quickly and then slows down as the listener approaches the correct mapping from the acoustic signal to phonetic categories (prediction 4 - diminishing returns)." This is not just a property of models of speech perception - "diminishing returns" is a central feature of the power law of learning (Anderson, 1982; Heathcote et al., 2000), and almost all associative theories of learning (e.g., from the animal learning literature) (Rescorla, 1988). This is not a huge problem, but given the ubiquity of diminishing returns in virtually all of learning, it begs the question as to whether this particular aspect of perceptual learning of speech really requires us to test it empirically, and if it needs an explanation,</w:t>
       </w:r>
     </w:p>
     <w:p>
@@ -10392,17 +10313,7 @@
           <w:sz w:val="22"/>
           <w:szCs w:val="22"/>
         </w:rPr>
-        <w:t xml:space="preserve">the type of paradigm we employ—presumably because unlabeled exposure to bimodal distributions contains quite a bit of information for listeners who are already </w:t>
-      </w:r>
-      <w:r>
-        <w:rPr>
-          <w:rFonts w:ascii="Times New Roman" w:hAnsi="Times New Roman"/>
-          <w:color w:val="00B050"/>
-          <w:sz w:val="22"/>
-          <w:szCs w:val="22"/>
-        </w:rPr>
-        <w:lastRenderedPageBreak/>
-        <w:t>familiar with the relevant phonetic contrasts</w:t>
+        <w:t>the type of paradigm we employ—presumably because unlabeled exposure to bimodal distributions contains quite a bit of information for listeners who are already familiar with the relevant phonetic contrasts</w:t>
       </w:r>
       <w:r>
         <w:rPr>
@@ -10877,17 +10788,7 @@
           <w:sz w:val="22"/>
           <w:szCs w:val="22"/>
         </w:rPr>
-        <w:t xml:space="preserve">We have updated it somewhat to clarify the design. Finally, the same careful counter-balancing is shown in Figure 4, and is described </w:t>
-      </w:r>
-      <w:r>
-        <w:rPr>
-          <w:rFonts w:ascii="Times New Roman" w:hAnsi="Times New Roman"/>
-          <w:color w:val="00B050"/>
-          <w:sz w:val="22"/>
-          <w:szCs w:val="22"/>
-        </w:rPr>
-        <w:lastRenderedPageBreak/>
-        <w:t xml:space="preserve">in its </w:t>
+        <w:t xml:space="preserve">We have updated it somewhat to clarify the design. Finally, the same careful counter-balancing is shown in Figure 4, and is described in its </w:t>
       </w:r>
       <w:r>
         <w:rPr>
@@ -12030,16 +11931,7 @@
           <w:sz w:val="22"/>
           <w:szCs w:val="22"/>
         </w:rPr>
-        <w:t xml:space="preserve">* The authors use the term PSE (point of subjective equality) as the key DV in a lot of analyses. That seems like the right one, but why use that term? It's a fine term, and it comes out of the </w:t>
-      </w:r>
-      <w:r>
-        <w:rPr>
-          <w:rFonts w:ascii="Times New Roman" w:hAnsi="Times New Roman"/>
-          <w:sz w:val="22"/>
-          <w:szCs w:val="22"/>
-        </w:rPr>
-        <w:lastRenderedPageBreak/>
-        <w:t>psychometrics literature, but everyone in speech would call it the category boundary? Why make your audience learn a new term? I don't see the point and it's a bit off putting (or even haughty).</w:t>
+        <w:t>* The authors use the term PSE (point of subjective equality) as the key DV in a lot of analyses. That seems like the right one, but why use that term? It's a fine term, and it comes out of the psychometrics literature, but everyone in speech would call it the category boundary? Why make your audience learn a new term? I don't see the point and it's a bit off putting (or even haughty).</w:t>
       </w:r>
     </w:p>
     <w:p>
@@ -12652,16 +12544,7 @@
           <w:sz w:val="22"/>
           <w:szCs w:val="22"/>
         </w:rPr>
-        <w:t xml:space="preserve">, 1996; McMurray, Horst, et al., 2009) and non-connectionist (McMurray, Aslin, et al., 2009; Toscano &amp; McMurray, 2010) approaches. And clear </w:t>
-      </w:r>
-      <w:r>
-        <w:rPr>
-          <w:rFonts w:ascii="Times New Roman" w:hAnsi="Times New Roman"/>
-          <w:sz w:val="22"/>
-          <w:szCs w:val="22"/>
-        </w:rPr>
-        <w:lastRenderedPageBreak/>
-        <w:t>demonstrations that humans can do both phonetic category adaptation (Clayards et al., 2008) and learn new categories (Escudero et al., 2011; Escudero &amp; Williams, 2014; Goudbeek et al., 2008; Goudbeek et al., 2009) without feedback. It feels oddly revisionist to claim here - particularly this late in the paper - -that the supervised portion is what's driving the show.</w:t>
+        <w:t>, 1996; McMurray, Horst, et al., 2009) and non-connectionist (McMurray, Aslin, et al., 2009; Toscano &amp; McMurray, 2010) approaches. And clear demonstrations that humans can do both phonetic category adaptation (Clayards et al., 2008) and learn new categories (Escudero et al., 2011; Escudero &amp; Williams, 2014; Goudbeek et al., 2008; Goudbeek et al., 2009) without feedback. It feels oddly revisionist to claim here - particularly this late in the paper - -that the supervised portion is what's driving the show.</w:t>
       </w:r>
     </w:p>
     <w:p>
@@ -13074,149 +12957,147 @@
           <w:sz w:val="22"/>
           <w:szCs w:val="22"/>
         </w:rPr>
-        <w:t xml:space="preserve">* The authors do a very nice job of evaluating their own statistical models to ensure that the priors aren't creating an effect that isn't there (in particular the premature stopping). But given all this, I wonder if they should consider (as a secondary analysis) a non-Bayesian approach. It seems like that's a big part of the problem. But if they moved to a two parameter logistic (which they admit is probably fine, since the lapse rates were minimal) they could do it in a standard mixed model? Or maybe avoid mixed models all together (there aren't any random items here) and do some kind of </w:t>
+        <w:t>* The authors do a very nice job of evaluating their own statistical models to ensure that the priors aren't creating an effect that isn't there (in particular the premature stopping). But given all this, I wonder if they should consider (as a secondary analysis) a non-Bayesian approach. It seems like that's a big part of the problem. But if they moved to a two parameter logistic (which they admit is probably fine, since the lapse rates were minimal) they could do it in a standard mixed model? Or maybe avoid mixed models all together (there aren't any random items here) and do some kind of curve</w:t>
+      </w:r>
+      <w:r>
+        <w:rPr>
+          <w:rFonts w:ascii="Times New Roman" w:hAnsi="Times New Roman"/>
+          <w:sz w:val="22"/>
+          <w:szCs w:val="22"/>
+        </w:rPr>
+        <w:t xml:space="preserve"> </w:t>
+      </w:r>
+      <w:r>
+        <w:rPr>
+          <w:rFonts w:ascii="Times New Roman" w:hAnsi="Times New Roman"/>
+          <w:sz w:val="22"/>
+          <w:szCs w:val="22"/>
+        </w:rPr>
+        <w:t>fitting approach? I don't think either of these are superior to what they are currently doing, but it could offer reassurance that the priors in the current psychometric approach aren't driving the effect.</w:t>
+      </w:r>
+    </w:p>
+    <w:p>
+      <w:pPr>
+        <w:ind w:firstLine="0"/>
+        <w:rPr>
+          <w:rFonts w:ascii="Times New Roman" w:hAnsi="Times New Roman"/>
+          <w:sz w:val="22"/>
+          <w:szCs w:val="22"/>
+        </w:rPr>
+      </w:pPr>
+    </w:p>
+    <w:p>
+      <w:pPr>
+        <w:ind w:firstLine="0"/>
+        <w:rPr>
+          <w:rFonts w:ascii="Times New Roman" w:hAnsi="Times New Roman"/>
+          <w:color w:val="00B050"/>
+          <w:sz w:val="22"/>
+          <w:szCs w:val="22"/>
+        </w:rPr>
+      </w:pPr>
+      <w:r>
+        <w:rPr>
+          <w:rFonts w:ascii="Times New Roman" w:hAnsi="Times New Roman"/>
+          <w:color w:val="00B050"/>
+          <w:sz w:val="22"/>
+          <w:szCs w:val="22"/>
+          <w:u w:val="single"/>
+        </w:rPr>
+        <w:t>One of the Bayesian auxiliary analyses we conduct employed a uniform prior, removing any bias from the estimation of parameters.</w:t>
+      </w:r>
+      <w:r>
+        <w:rPr>
+          <w:rFonts w:ascii="Times New Roman" w:hAnsi="Times New Roman"/>
+          <w:color w:val="00B050"/>
+          <w:sz w:val="22"/>
+          <w:szCs w:val="22"/>
+          <w:u w:val="single"/>
+        </w:rPr>
+        <w:t xml:space="preserve"> As we now clarify, this is essentially identical to a frequentist analysis.</w:t>
+      </w:r>
+      <w:r>
+        <w:rPr>
+          <w:rFonts w:ascii="Times New Roman" w:hAnsi="Times New Roman"/>
+          <w:color w:val="00B050"/>
+          <w:sz w:val="22"/>
+          <w:szCs w:val="22"/>
+          <w:u w:val="single"/>
+        </w:rPr>
+        <w:t xml:space="preserve"> That analysis replicated all findings we report</w:t>
+      </w:r>
+      <w:r>
+        <w:rPr>
+          <w:rFonts w:ascii="Times New Roman" w:hAnsi="Times New Roman"/>
+          <w:color w:val="00B050"/>
+          <w:sz w:val="22"/>
+          <w:szCs w:val="22"/>
+        </w:rPr>
+        <w:t xml:space="preserve"> (see SI </w:t>
+      </w:r>
+      <w:r>
+        <w:rPr>
+          <w:rFonts w:ascii="Times New Roman" w:hAnsi="Times New Roman"/>
+          <w:color w:val="00B050"/>
+          <w:sz w:val="22"/>
+          <w:szCs w:val="22"/>
+        </w:rPr>
+        <w:t>5.1</w:t>
+      </w:r>
+      <w:r>
+        <w:rPr>
+          <w:rFonts w:ascii="Times New Roman" w:hAnsi="Times New Roman"/>
+          <w:color w:val="00B050"/>
+          <w:sz w:val="22"/>
+          <w:szCs w:val="22"/>
+        </w:rPr>
+        <w:t xml:space="preserve">). In short, there is no problem here. </w:t>
+      </w:r>
+    </w:p>
+    <w:p>
+      <w:pPr>
+        <w:ind w:firstLine="0"/>
+        <w:rPr>
+          <w:rFonts w:ascii="Times New Roman" w:hAnsi="Times New Roman"/>
+          <w:color w:val="00B050"/>
+          <w:sz w:val="22"/>
+          <w:szCs w:val="22"/>
+        </w:rPr>
+      </w:pPr>
+    </w:p>
+    <w:p>
+      <w:pPr>
+        <w:ind w:firstLine="0"/>
+        <w:rPr>
+          <w:rFonts w:ascii="Times New Roman" w:hAnsi="Times New Roman"/>
+          <w:color w:val="00B050"/>
+          <w:sz w:val="22"/>
+          <w:szCs w:val="22"/>
+        </w:rPr>
+      </w:pPr>
+      <w:r>
+        <w:rPr>
+          <w:rFonts w:ascii="Times New Roman" w:hAnsi="Times New Roman"/>
+          <w:color w:val="00B050"/>
+          <w:sz w:val="22"/>
+          <w:szCs w:val="22"/>
+        </w:rPr>
+        <w:t xml:space="preserve">Given this context, we hope it is ok to say that we see little value in adding frequentist analyses to the paper. First, frequentist models would likely not at all converge with the full random effect structure (the ‘dark secret’ of those models that has prompted dozens of highly cited papers in the psych sciences). Second, while there are some libraries for frequentist psychometric models, they all have limitations with regard to the designs they allow, whereas the </w:t>
       </w:r>
       <w:proofErr w:type="spellStart"/>
       <w:r>
         <w:rPr>
           <w:rFonts w:ascii="Times New Roman" w:hAnsi="Times New Roman"/>
-          <w:sz w:val="22"/>
-          <w:szCs w:val="22"/>
-        </w:rPr>
-        <w:t>curvefitting</w:t>
+          <w:color w:val="00B050"/>
+          <w:sz w:val="22"/>
+          <w:szCs w:val="22"/>
+        </w:rPr>
+        <w:t>bmrs</w:t>
       </w:r>
       <w:proofErr w:type="spellEnd"/>
       <w:r>
         <w:rPr>
           <w:rFonts w:ascii="Times New Roman" w:hAnsi="Times New Roman"/>
-          <w:sz w:val="22"/>
-          <w:szCs w:val="22"/>
-        </w:rPr>
-        <w:t xml:space="preserve"> approach? I don't think either of these are superior to what they are currently doing, but it could offer reassurance that the priors in the current psychometric approach aren't driving the effect.</w:t>
-      </w:r>
-    </w:p>
-    <w:p>
-      <w:pPr>
-        <w:ind w:firstLine="0"/>
-        <w:rPr>
-          <w:rFonts w:ascii="Times New Roman" w:hAnsi="Times New Roman"/>
-          <w:sz w:val="22"/>
-          <w:szCs w:val="22"/>
-        </w:rPr>
-      </w:pPr>
-    </w:p>
-    <w:p>
-      <w:pPr>
-        <w:ind w:firstLine="0"/>
-        <w:rPr>
-          <w:rFonts w:ascii="Times New Roman" w:hAnsi="Times New Roman"/>
-          <w:color w:val="00B050"/>
-          <w:sz w:val="22"/>
-          <w:szCs w:val="22"/>
-        </w:rPr>
-      </w:pPr>
-      <w:r>
-        <w:rPr>
-          <w:rFonts w:ascii="Times New Roman" w:hAnsi="Times New Roman"/>
-          <w:color w:val="00B050"/>
-          <w:sz w:val="22"/>
-          <w:szCs w:val="22"/>
-          <w:u w:val="single"/>
-        </w:rPr>
-        <w:t>One of the Bayesian auxiliary analyses we conduct employed a uniform prior, removing any bias from the estimation of parameters.</w:t>
-      </w:r>
-      <w:r>
-        <w:rPr>
-          <w:rFonts w:ascii="Times New Roman" w:hAnsi="Times New Roman"/>
-          <w:color w:val="00B050"/>
-          <w:sz w:val="22"/>
-          <w:szCs w:val="22"/>
-          <w:u w:val="single"/>
-        </w:rPr>
-        <w:t xml:space="preserve"> As we now clarify, this is essentially identical to a frequentist analysis.</w:t>
-      </w:r>
-      <w:r>
-        <w:rPr>
-          <w:rFonts w:ascii="Times New Roman" w:hAnsi="Times New Roman"/>
-          <w:color w:val="00B050"/>
-          <w:sz w:val="22"/>
-          <w:szCs w:val="22"/>
-          <w:u w:val="single"/>
-        </w:rPr>
-        <w:t xml:space="preserve"> That analysis replicated all findings we report</w:t>
-      </w:r>
-      <w:r>
-        <w:rPr>
-          <w:rFonts w:ascii="Times New Roman" w:hAnsi="Times New Roman"/>
-          <w:color w:val="00B050"/>
-          <w:sz w:val="22"/>
-          <w:szCs w:val="22"/>
-        </w:rPr>
-        <w:t xml:space="preserve"> (see SI </w:t>
-      </w:r>
-      <w:r>
-        <w:rPr>
-          <w:rFonts w:ascii="Times New Roman" w:hAnsi="Times New Roman"/>
-          <w:color w:val="00B050"/>
-          <w:sz w:val="22"/>
-          <w:szCs w:val="22"/>
-        </w:rPr>
-        <w:t>5.1</w:t>
-      </w:r>
-      <w:r>
-        <w:rPr>
-          <w:rFonts w:ascii="Times New Roman" w:hAnsi="Times New Roman"/>
-          <w:color w:val="00B050"/>
-          <w:sz w:val="22"/>
-          <w:szCs w:val="22"/>
-        </w:rPr>
-        <w:t xml:space="preserve">). In short, there is no problem here. </w:t>
-      </w:r>
-    </w:p>
-    <w:p>
-      <w:pPr>
-        <w:ind w:firstLine="0"/>
-        <w:rPr>
-          <w:rFonts w:ascii="Times New Roman" w:hAnsi="Times New Roman"/>
-          <w:color w:val="00B050"/>
-          <w:sz w:val="22"/>
-          <w:szCs w:val="22"/>
-        </w:rPr>
-      </w:pPr>
-    </w:p>
-    <w:p>
-      <w:pPr>
-        <w:ind w:firstLine="0"/>
-        <w:rPr>
-          <w:rFonts w:ascii="Times New Roman" w:hAnsi="Times New Roman"/>
-          <w:color w:val="00B050"/>
-          <w:sz w:val="22"/>
-          <w:szCs w:val="22"/>
-        </w:rPr>
-      </w:pPr>
-      <w:r>
-        <w:rPr>
-          <w:rFonts w:ascii="Times New Roman" w:hAnsi="Times New Roman"/>
-          <w:color w:val="00B050"/>
-          <w:sz w:val="22"/>
-          <w:szCs w:val="22"/>
-        </w:rPr>
-        <w:t xml:space="preserve">Given this context, we hope it is ok to say that we see little value in adding frequentist analyses to the paper. First, frequentist models would likely not at all converge with the full random effect structure (the ‘dark secret’ of those models that has prompted dozens of highly cited papers in the psych sciences). Second, while there are some libraries for frequentist psychometric models, they all have limitations with regard to the designs they allow, whereas the </w:t>
-      </w:r>
-      <w:proofErr w:type="spellStart"/>
-      <w:r>
-        <w:rPr>
-          <w:rFonts w:ascii="Times New Roman" w:hAnsi="Times New Roman"/>
-          <w:color w:val="00B050"/>
-          <w:sz w:val="22"/>
-          <w:szCs w:val="22"/>
-        </w:rPr>
-        <w:t>bmrs</w:t>
-      </w:r>
-      <w:proofErr w:type="spellEnd"/>
-      <w:r>
-        <w:rPr>
-          <w:rFonts w:ascii="Times New Roman" w:hAnsi="Times New Roman"/>
           <w:color w:val="00B050"/>
           <w:sz w:val="22"/>
           <w:szCs w:val="22"/>
@@ -13303,10 +13184,10 @@
       </w:pPr>
     </w:p>
     <w:sectPr>
-      <w:headerReference w:type="default" r:id="rId11"/>
-      <w:footerReference w:type="even" r:id="rId12"/>
-      <w:footerReference w:type="default" r:id="rId13"/>
-      <w:footerReference w:type="first" r:id="rId14"/>
+      <w:headerReference w:type="default" r:id="rId7"/>
+      <w:footerReference w:type="even" r:id="rId8"/>
+      <w:footerReference w:type="default" r:id="rId9"/>
+      <w:footerReference w:type="first" r:id="rId10"/>
       <w:pgSz w:w="12240" w:h="15840"/>
       <w:pgMar w:top="1440" w:right="1800" w:bottom="1440" w:left="1800" w:header="720" w:footer="680" w:gutter="0"/>
       <w:cols w:space="720"/>
@@ -13316,50 +13197,6 @@
 </w:document>
 </file>
 
-<file path=word/comments.xml><?xml version="1.0" encoding="utf-8"?>
-<w:comments xmlns:wpc="http://schemas.microsoft.com/office/word/2010/wordprocessingCanvas" xmlns:cx="http://schemas.microsoft.com/office/drawing/2014/chartex" xmlns:cx1="http://schemas.microsoft.com/office/drawing/2015/9/8/chartex" xmlns:cx2="http://schemas.microsoft.com/office/drawing/2015/10/21/chartex" xmlns:cx3="http://schemas.microsoft.com/office/drawing/2016/5/9/chartex" xmlns:cx4="http://schemas.microsoft.com/office/drawing/2016/5/10/chartex" xmlns:cx5="http://schemas.microsoft.com/office/drawing/2016/5/11/chartex" xmlns:cx6="http://schemas.microsoft.com/office/drawing/2016/5/12/chartex" xmlns:cx7="http://schemas.microsoft.com/office/drawing/2016/5/13/chartex" xmlns:cx8="http://schemas.microsoft.com/office/drawing/2016/5/14/chartex" xmlns:mc="http://schemas.openxmlformats.org/markup-compatibility/2006" xmlns:aink="http://schemas.microsoft.com/office/drawing/2016/ink" xmlns:am3d="http://schemas.microsoft.com/office/drawing/2017/model3d" xmlns:o="urn:schemas-microsoft-com:office:office" xmlns:oel="http://schemas.microsoft.com/office/2019/extlst" xmlns:r="http://schemas.openxmlformats.org/officeDocument/2006/relationships" xmlns:m="http://schemas.openxmlformats.org/officeDocument/2006/math" xmlns:v="urn:schemas-microsoft-com:vml" xmlns:wp14="http://schemas.microsoft.com/office/word/2010/wordprocessingDrawing" xmlns:wp="http://schemas.openxmlformats.org/drawingml/2006/wordprocessingDrawing" xmlns:w10="urn:schemas-microsoft-com:office:word" xmlns:w="http://schemas.openxmlformats.org/wordprocessingml/2006/main" xmlns:w14="http://schemas.microsoft.com/office/word/2010/wordml" xmlns:w15="http://schemas.microsoft.com/office/word/2012/wordml" xmlns:w16cex="http://schemas.microsoft.com/office/word/2018/wordml/cex" xmlns:w16cid="http://schemas.microsoft.com/office/word/2016/wordml/cid" xmlns:w16="http://schemas.microsoft.com/office/word/2018/wordml" xmlns:w16du="http://schemas.microsoft.com/office/word/2023/wordml/word16du" xmlns:w16sdtdh="http://schemas.microsoft.com/office/word/2020/wordml/sdtdatahash" xmlns:w16sdtfl="http://schemas.microsoft.com/office/word/2024/wordml/sdtformatlock" xmlns:w16se="http://schemas.microsoft.com/office/word/2015/wordml/symex" xmlns:wpg="http://schemas.microsoft.com/office/word/2010/wordprocessingGroup" xmlns:wpi="http://schemas.microsoft.com/office/word/2010/wordprocessingInk" xmlns:wne="http://schemas.microsoft.com/office/word/2006/wordml" xmlns:wps="http://schemas.microsoft.com/office/word/2010/wordprocessingShape" mc:Ignorable="w14 w15 w16se w16cid w16 w16cex w16sdtdh w16sdtfl w16du wp14">
-  <w:comment w:id="0" w:author="Jaeger, Florian" w:date="2025-03-01T18:20:00Z" w:initials="TJ">
-    <w:p>
-      <w:pPr>
-        <w:jc w:val="left"/>
-      </w:pPr>
-      <w:r>
-        <w:rPr>
-          <w:rStyle w:val="CommentReference"/>
-        </w:rPr>
-        <w:annotationRef/>
-      </w:r>
-      <w:r>
-        <w:rPr>
-          <w:color w:val="000000"/>
-          <w:sz w:val="20"/>
-          <w:szCs w:val="20"/>
-        </w:rPr>
-        <w:t xml:space="preserve">Why are these yellow highlighted? </w:t>
-      </w:r>
-    </w:p>
-  </w:comment>
-</w:comments>
-</file>
-
-<file path=word/commentsExtended.xml><?xml version="1.0" encoding="utf-8"?>
-<w15:commentsEx xmlns:wpc="http://schemas.microsoft.com/office/word/2010/wordprocessingCanvas" xmlns:cx="http://schemas.microsoft.com/office/drawing/2014/chartex" xmlns:cx1="http://schemas.microsoft.com/office/drawing/2015/9/8/chartex" xmlns:cx2="http://schemas.microsoft.com/office/drawing/2015/10/21/chartex" xmlns:cx3="http://schemas.microsoft.com/office/drawing/2016/5/9/chartex" xmlns:cx4="http://schemas.microsoft.com/office/drawing/2016/5/10/chartex" xmlns:cx5="http://schemas.microsoft.com/office/drawing/2016/5/11/chartex" xmlns:cx6="http://schemas.microsoft.com/office/drawing/2016/5/12/chartex" xmlns:cx7="http://schemas.microsoft.com/office/drawing/2016/5/13/chartex" xmlns:cx8="http://schemas.microsoft.com/office/drawing/2016/5/14/chartex" xmlns:mc="http://schemas.openxmlformats.org/markup-compatibility/2006" xmlns:aink="http://schemas.microsoft.com/office/drawing/2016/ink" xmlns:am3d="http://schemas.microsoft.com/office/drawing/2017/model3d" xmlns:o="urn:schemas-microsoft-com:office:office" xmlns:oel="http://schemas.microsoft.com/office/2019/extlst" xmlns:r="http://schemas.openxmlformats.org/officeDocument/2006/relationships" xmlns:m="http://schemas.openxmlformats.org/officeDocument/2006/math" xmlns:v="urn:schemas-microsoft-com:vml" xmlns:wp14="http://schemas.microsoft.com/office/word/2010/wordprocessingDrawing" xmlns:wp="http://schemas.openxmlformats.org/drawingml/2006/wordprocessingDrawing" xmlns:w10="urn:schemas-microsoft-com:office:word" xmlns:w="http://schemas.openxmlformats.org/wordprocessingml/2006/main" xmlns:w14="http://schemas.microsoft.com/office/word/2010/wordml" xmlns:w15="http://schemas.microsoft.com/office/word/2012/wordml" xmlns:w16cex="http://schemas.microsoft.com/office/word/2018/wordml/cex" xmlns:w16cid="http://schemas.microsoft.com/office/word/2016/wordml/cid" xmlns:w16="http://schemas.microsoft.com/office/word/2018/wordml" xmlns:w16du="http://schemas.microsoft.com/office/word/2023/wordml/word16du" xmlns:w16sdtdh="http://schemas.microsoft.com/office/word/2020/wordml/sdtdatahash" xmlns:w16sdtfl="http://schemas.microsoft.com/office/word/2024/wordml/sdtformatlock" xmlns:w16se="http://schemas.microsoft.com/office/word/2015/wordml/symex" xmlns:wpg="http://schemas.microsoft.com/office/word/2010/wordprocessingGroup" xmlns:wpi="http://schemas.microsoft.com/office/word/2010/wordprocessingInk" xmlns:wne="http://schemas.microsoft.com/office/word/2006/wordml" xmlns:wps="http://schemas.microsoft.com/office/word/2010/wordprocessingShape" mc:Ignorable="w14 w15 w16se w16cid w16 w16cex w16sdtdh w16sdtfl w16du wp14">
-  <w15:commentEx w15:paraId="2AF8DABC" w15:done="0"/>
-</w15:commentsEx>
-</file>
-
-<file path=word/commentsExtensible.xml><?xml version="1.0" encoding="utf-8"?>
-<w16cex:commentsExtensible xmlns:wpc="http://schemas.microsoft.com/office/word/2010/wordprocessingCanvas" xmlns:cx="http://schemas.microsoft.com/office/drawing/2014/chartex" xmlns:cx1="http://schemas.microsoft.com/office/drawing/2015/9/8/chartex" xmlns:cx2="http://schemas.microsoft.com/office/drawing/2015/10/21/chartex" xmlns:cx3="http://schemas.microsoft.com/office/drawing/2016/5/9/chartex" xmlns:cx4="http://schemas.microsoft.com/office/drawing/2016/5/10/chartex" xmlns:cx5="http://schemas.microsoft.com/office/drawing/2016/5/11/chartex" xmlns:cx6="http://schemas.microsoft.com/office/drawing/2016/5/12/chartex" xmlns:cx7="http://schemas.microsoft.com/office/drawing/2016/5/13/chartex" xmlns:cx8="http://schemas.microsoft.com/office/drawing/2016/5/14/chartex" xmlns:cr="http://schemas.microsoft.com/office/comments/2020/reactions" xmlns:mc="http://schemas.openxmlformats.org/markup-compatibility/2006" xmlns:aink="http://schemas.microsoft.com/office/drawing/2016/ink" xmlns:am3d="http://schemas.microsoft.com/office/drawing/2017/model3d" xmlns:o="urn:schemas-microsoft-com:office:office" xmlns:oel="http://schemas.microsoft.com/office/2019/extlst" xmlns:r="http://schemas.openxmlformats.org/officeDocument/2006/relationships" xmlns:m="http://schemas.openxmlformats.org/officeDocument/2006/math" xmlns:v="urn:schemas-microsoft-com:vml" xmlns:wp14="http://schemas.microsoft.com/office/word/2010/wordprocessingDrawing" xmlns:wp="http://schemas.openxmlformats.org/drawingml/2006/wordprocessingDrawing" xmlns:w10="urn:schemas-microsoft-com:office:word" xmlns:w="http://schemas.openxmlformats.org/wordprocessingml/2006/main" xmlns:w14="http://schemas.microsoft.com/office/word/2010/wordml" xmlns:w15="http://schemas.microsoft.com/office/word/2012/wordml" xmlns:w16cex="http://schemas.microsoft.com/office/word/2018/wordml/cex" xmlns:w16cid="http://schemas.microsoft.com/office/word/2016/wordml/cid" xmlns:w16="http://schemas.microsoft.com/office/word/2018/wordml" xmlns:w16du="http://schemas.microsoft.com/office/word/2023/wordml/word16du" xmlns:w16sdtdh="http://schemas.microsoft.com/office/word/2020/wordml/sdtdatahash" xmlns:w16sdtfl="http://schemas.microsoft.com/office/word/2024/wordml/sdtformatlock" xmlns:w16se="http://schemas.microsoft.com/office/word/2015/wordml/symex" xmlns:wpg="http://schemas.microsoft.com/office/word/2010/wordprocessingGroup" xmlns:wpi="http://schemas.microsoft.com/office/word/2010/wordprocessingInk" xmlns:wne="http://schemas.microsoft.com/office/word/2006/wordml" xmlns:wps="http://schemas.microsoft.com/office/word/2010/wordprocessingShape" mc:Ignorable="w14 w15 w16se w16cid w16 w16cex w16sdtdh w16sdtfl cr w16du wp14">
-  <w16cex:commentExtensible w16cex:durableId="156C21A0" w16cex:dateUtc="2025-03-01T23:20:00Z"/>
-</w16cex:commentsExtensible>
-</file>
-
-<file path=word/commentsIds.xml><?xml version="1.0" encoding="utf-8"?>
-<w16cid:commentsIds xmlns:wpc="http://schemas.microsoft.com/office/word/2010/wordprocessingCanvas" xmlns:cx="http://schemas.microsoft.com/office/drawing/2014/chartex" xmlns:cx1="http://schemas.microsoft.com/office/drawing/2015/9/8/chartex" xmlns:cx2="http://schemas.microsoft.com/office/drawing/2015/10/21/chartex" xmlns:cx3="http://schemas.microsoft.com/office/drawing/2016/5/9/chartex" xmlns:cx4="http://schemas.microsoft.com/office/drawing/2016/5/10/chartex" xmlns:cx5="http://schemas.microsoft.com/office/drawing/2016/5/11/chartex" xmlns:cx6="http://schemas.microsoft.com/office/drawing/2016/5/12/chartex" xmlns:cx7="http://schemas.microsoft.com/office/drawing/2016/5/13/chartex" xmlns:cx8="http://schemas.microsoft.com/office/drawing/2016/5/14/chartex" xmlns:mc="http://schemas.openxmlformats.org/markup-compatibility/2006" xmlns:aink="http://schemas.microsoft.com/office/drawing/2016/ink" xmlns:am3d="http://schemas.microsoft.com/office/drawing/2017/model3d" xmlns:o="urn:schemas-microsoft-com:office:office" xmlns:oel="http://schemas.microsoft.com/office/2019/extlst" xmlns:r="http://schemas.openxmlformats.org/officeDocument/2006/relationships" xmlns:m="http://schemas.openxmlformats.org/officeDocument/2006/math" xmlns:v="urn:schemas-microsoft-com:vml" xmlns:wp14="http://schemas.microsoft.com/office/word/2010/wordprocessingDrawing" xmlns:wp="http://schemas.openxmlformats.org/drawingml/2006/wordprocessingDrawing" xmlns:w10="urn:schemas-microsoft-com:office:word" xmlns:w="http://schemas.openxmlformats.org/wordprocessingml/2006/main" xmlns:w14="http://schemas.microsoft.com/office/word/2010/wordml" xmlns:w15="http://schemas.microsoft.com/office/word/2012/wordml" xmlns:w16cex="http://schemas.microsoft.com/office/word/2018/wordml/cex" xmlns:w16cid="http://schemas.microsoft.com/office/word/2016/wordml/cid" xmlns:w16="http://schemas.microsoft.com/office/word/2018/wordml" xmlns:w16du="http://schemas.microsoft.com/office/word/2023/wordml/word16du" xmlns:w16sdtdh="http://schemas.microsoft.com/office/word/2020/wordml/sdtdatahash" xmlns:w16sdtfl="http://schemas.microsoft.com/office/word/2024/wordml/sdtformatlock" xmlns:w16se="http://schemas.microsoft.com/office/word/2015/wordml/symex" xmlns:wpg="http://schemas.microsoft.com/office/word/2010/wordprocessingGroup" xmlns:wpi="http://schemas.microsoft.com/office/word/2010/wordprocessingInk" xmlns:wne="http://schemas.microsoft.com/office/word/2006/wordml" xmlns:wps="http://schemas.microsoft.com/office/word/2010/wordprocessingShape" mc:Ignorable="w14 w15 w16se w16cid w16 w16cex w16sdtdh w16sdtfl w16du wp14">
-  <w16cid:commentId w16cid:paraId="2AF8DABC" w16cid:durableId="156C21A0"/>
-</w16cid:commentsIds>
-</file>
-
 <file path=word/endnotes.xml><?xml version="1.0" encoding="utf-8"?>
 <w:endnotes xmlns:wpc="http://schemas.microsoft.com/office/word/2010/wordprocessingCanvas" xmlns:cx="http://schemas.microsoft.com/office/drawing/2014/chartex" xmlns:cx1="http://schemas.microsoft.com/office/drawing/2015/9/8/chartex" xmlns:cx2="http://schemas.microsoft.com/office/drawing/2015/10/21/chartex" xmlns:cx3="http://schemas.microsoft.com/office/drawing/2016/5/9/chartex" xmlns:cx4="http://schemas.microsoft.com/office/drawing/2016/5/10/chartex" xmlns:cx5="http://schemas.microsoft.com/office/drawing/2016/5/11/chartex" xmlns:cx6="http://schemas.microsoft.com/office/drawing/2016/5/12/chartex" xmlns:cx7="http://schemas.microsoft.com/office/drawing/2016/5/13/chartex" xmlns:cx8="http://schemas.microsoft.com/office/drawing/2016/5/14/chartex" xmlns:mc="http://schemas.openxmlformats.org/markup-compatibility/2006" xmlns:aink="http://schemas.microsoft.com/office/drawing/2016/ink" xmlns:am3d="http://schemas.microsoft.com/office/drawing/2017/model3d" xmlns:o="urn:schemas-microsoft-com:office:office" xmlns:oel="http://schemas.microsoft.com/office/2019/extlst" xmlns:r="http://schemas.openxmlformats.org/officeDocument/2006/relationships" xmlns:m="http://schemas.openxmlformats.org/officeDocument/2006/math" xmlns:v="urn:schemas-microsoft-com:vml" xmlns:wp14="http://schemas.microsoft.com/office/word/2010/wordprocessingDrawing" xmlns:wp="http://schemas.openxmlformats.org/drawingml/2006/wordprocessingDrawing" xmlns:w10="urn:schemas-microsoft-com:office:word" xmlns:w="http://schemas.openxmlformats.org/wordprocessingml/2006/main" xmlns:w14="http://schemas.microsoft.com/office/word/2010/wordml" xmlns:w15="http://schemas.microsoft.com/office/word/2012/wordml" xmlns:w16cex="http://schemas.microsoft.com/office/word/2018/wordml/cex" xmlns:w16cid="http://schemas.microsoft.com/office/word/2016/wordml/cid" xmlns:w16="http://schemas.microsoft.com/office/word/2018/wordml" xmlns:w16du="http://schemas.microsoft.com/office/word/2023/wordml/word16du" xmlns:w16sdtdh="http://schemas.microsoft.com/office/word/2020/wordml/sdtdatahash" xmlns:w16sdtfl="http://schemas.microsoft.com/office/word/2024/wordml/sdtformatlock" xmlns:w16se="http://schemas.microsoft.com/office/word/2015/wordml/symex" xmlns:wpg="http://schemas.microsoft.com/office/word/2010/wordprocessingGroup" xmlns:wpi="http://schemas.microsoft.com/office/word/2010/wordprocessingInk" xmlns:wne="http://schemas.microsoft.com/office/word/2006/wordml" xmlns:wps="http://schemas.microsoft.com/office/word/2010/wordprocessingShape" mc:Ignorable="w14 w15 w16se w16cid w16 w16cex w16sdtdh w16sdtfl w16du wp14">
   <w:endnote w:type="separator" w:id="-1">
@@ -13392,6 +13229,11 @@
         <w:docPartUnique/>
       </w:docPartObj>
     </w:sdtPr>
+    <w:sdtEndPr>
+      <w:rPr>
+        <w:rStyle w:val="PageNumber"/>
+      </w:rPr>
+    </w:sdtEndPr>
     <w:sdtContent>
       <w:p>
         <w:pPr>
@@ -13466,6 +13308,11 @@
           <w:docPartUnique/>
         </w:docPartObj>
       </w:sdtPr>
+      <w:sdtEndPr>
+        <w:rPr>
+          <w:rStyle w:val="PageNumber"/>
+        </w:rPr>
+      </w:sdtEndPr>
       <w:sdtContent>
         <w:r>
           <w:rPr>
@@ -13552,6 +13399,11 @@
         <w:docPartUnique/>
       </w:docPartObj>
     </w:sdtPr>
+    <w:sdtEndPr>
+      <w:rPr>
+        <w:rStyle w:val="PageNumber"/>
+      </w:rPr>
+    </w:sdtEndPr>
     <w:sdtContent>
       <w:p>
         <w:pPr>
@@ -17374,14 +17226,6 @@
     <w:abstractNumId w:val="18"/>
   </w:num>
 </w:numbering>
-</file>
-
-<file path=word/people.xml><?xml version="1.0" encoding="utf-8"?>
-<w15:people xmlns:wpc="http://schemas.microsoft.com/office/word/2010/wordprocessingCanvas" xmlns:cx="http://schemas.microsoft.com/office/drawing/2014/chartex" xmlns:cx1="http://schemas.microsoft.com/office/drawing/2015/9/8/chartex" xmlns:cx2="http://schemas.microsoft.com/office/drawing/2015/10/21/chartex" xmlns:cx3="http://schemas.microsoft.com/office/drawing/2016/5/9/chartex" xmlns:cx4="http://schemas.microsoft.com/office/drawing/2016/5/10/chartex" xmlns:cx5="http://schemas.microsoft.com/office/drawing/2016/5/11/chartex" xmlns:cx6="http://schemas.microsoft.com/office/drawing/2016/5/12/chartex" xmlns:cx7="http://schemas.microsoft.com/office/drawing/2016/5/13/chartex" xmlns:cx8="http://schemas.microsoft.com/office/drawing/2016/5/14/chartex" xmlns:mc="http://schemas.openxmlformats.org/markup-compatibility/2006" xmlns:aink="http://schemas.microsoft.com/office/drawing/2016/ink" xmlns:am3d="http://schemas.microsoft.com/office/drawing/2017/model3d" xmlns:o="urn:schemas-microsoft-com:office:office" xmlns:oel="http://schemas.microsoft.com/office/2019/extlst" xmlns:r="http://schemas.openxmlformats.org/officeDocument/2006/relationships" xmlns:m="http://schemas.openxmlformats.org/officeDocument/2006/math" xmlns:v="urn:schemas-microsoft-com:vml" xmlns:wp14="http://schemas.microsoft.com/office/word/2010/wordprocessingDrawing" xmlns:wp="http://schemas.openxmlformats.org/drawingml/2006/wordprocessingDrawing" xmlns:w10="urn:schemas-microsoft-com:office:word" xmlns:w="http://schemas.openxmlformats.org/wordprocessingml/2006/main" xmlns:w14="http://schemas.microsoft.com/office/word/2010/wordml" xmlns:w15="http://schemas.microsoft.com/office/word/2012/wordml" xmlns:w16cex="http://schemas.microsoft.com/office/word/2018/wordml/cex" xmlns:w16cid="http://schemas.microsoft.com/office/word/2016/wordml/cid" xmlns:w16="http://schemas.microsoft.com/office/word/2018/wordml" xmlns:w16du="http://schemas.microsoft.com/office/word/2023/wordml/word16du" xmlns:w16sdtdh="http://schemas.microsoft.com/office/word/2020/wordml/sdtdatahash" xmlns:w16sdtfl="http://schemas.microsoft.com/office/word/2024/wordml/sdtformatlock" xmlns:w16se="http://schemas.microsoft.com/office/word/2015/wordml/symex" xmlns:wpg="http://schemas.microsoft.com/office/word/2010/wordprocessingGroup" xmlns:wpi="http://schemas.microsoft.com/office/word/2010/wordprocessingInk" xmlns:wne="http://schemas.microsoft.com/office/word/2006/wordml" xmlns:wps="http://schemas.microsoft.com/office/word/2010/wordprocessingShape" mc:Ignorable="w14 w15 w16se w16cid w16 w16cex w16sdtdh w16sdtfl w16du wp14">
-  <w15:person w15:author="Jaeger, Florian">
-    <w15:presenceInfo w15:providerId="AD" w15:userId="S::fjaeger@ur.rochester.edu::0d0acd91-09a2-4ddb-a934-22efc544688e"/>
-  </w15:person>
-</w15:people>
 </file>
 
 <file path=word/styles.xml><?xml version="1.0" encoding="utf-8"?>

</xml_diff>

<commit_message>
removing files that should have been tracked
</commit_message>
<xml_diff>
--- a/output/papers/Cognition-Round2/reply to reviewers.docx
+++ b/output/papers/Cognition-Round2/reply to reviewers.docx
@@ -1937,7 +1937,15 @@
           <w:sz w:val="22"/>
           <w:szCs w:val="22"/>
         </w:rPr>
-        <w:t xml:space="preserve"> For instance, we know of no other study that predicts the direction of the change from pre-test to post-test. This might sound trivial, but it requires at least something akin to our idealized models of pre-exposure listeners and post-exposure learners. </w:t>
+        <w:t xml:space="preserve"> For instance, we know of no other study that predicts the </w:t>
+      </w:r>
+      <w:r>
+        <w:rPr>
+          <w:sz w:val="22"/>
+          <w:szCs w:val="22"/>
+        </w:rPr>
+        <w:lastRenderedPageBreak/>
+        <w:t xml:space="preserve">direction of the change from pre-test to post-test. This might sound trivial, but it requires at least something akin to our idealized models of pre-exposure listeners and post-exposure learners. </w:t>
       </w:r>
       <w:r>
         <w:rPr>
@@ -2805,6 +2813,7 @@
           <w:sz w:val="22"/>
           <w:szCs w:val="22"/>
         </w:rPr>
+        <w:lastRenderedPageBreak/>
         <w:t xml:space="preserve">We </w:t>
       </w:r>
       <w:r>
@@ -3557,6 +3566,7 @@
           <w:sz w:val="22"/>
           <w:szCs w:val="22"/>
         </w:rPr>
+        <w:lastRenderedPageBreak/>
         <w:t>Reviewer #1</w:t>
       </w:r>
     </w:p>
@@ -3985,7 +3995,16 @@
           <w:sz w:val="22"/>
           <w:szCs w:val="22"/>
         </w:rPr>
-        <w:t xml:space="preserve"> showing that when listeners are given a small amount of evidence that a talker might have a southern American English speech system based on just one phonetic feature, they show a shift in another feature that is also typical of SAE even if they had no exposure to that shift. Studies like this also are evidence that listeners might be trying to select the right speech model for a given talker early and with, in some cases, incomplete information. This is indeed discussed substantively in the discussion section. But, I recommend the authors bring up these such possibilities/alternative to DL in the introduction to help guide the reader to expect what is actually observed - and, again, it is not surprising given some other recent works.</w:t>
+        <w:t xml:space="preserve"> showing that when listeners are given a small amount of evidence that a talker might have a southern American English speech system based on just one phonetic feature, they show a shift in another feature that </w:t>
+      </w:r>
+      <w:r>
+        <w:rPr>
+          <w:rFonts w:ascii="Times New Roman" w:hAnsi="Times New Roman"/>
+          <w:sz w:val="22"/>
+          <w:szCs w:val="22"/>
+        </w:rPr>
+        <w:lastRenderedPageBreak/>
+        <w:t>is also typical of SAE even if they had no exposure to that shift. Studies like this also are evidence that listeners might be trying to select the right speech model for a given talker early and with, in some cases, incomplete information. This is indeed discussed substantively in the discussion section. But, I recommend the authors bring up these such possibilities/alternative to DL in the introduction to help guide the reader to expect what is actually observed - and, again, it is not surprising given some other recent works.</w:t>
       </w:r>
     </w:p>
     <w:p>
@@ -4508,7 +4527,18 @@
           <w:szCs w:val="22"/>
           <w:u w:val="single"/>
         </w:rPr>
-        <w:t xml:space="preserve"> essentially arbitrary</w:t>
+        <w:t xml:space="preserve"> </w:t>
+      </w:r>
+      <w:r>
+        <w:rPr>
+          <w:rFonts w:ascii="Times New Roman" w:hAnsi="Times New Roman"/>
+          <w:color w:val="00B050"/>
+          <w:sz w:val="22"/>
+          <w:szCs w:val="22"/>
+          <w:u w:val="single"/>
+        </w:rPr>
+        <w:lastRenderedPageBreak/>
+        <w:t>essentially arbitrary</w:t>
       </w:r>
       <w:r>
         <w:rPr>
@@ -5275,7 +5305,17 @@
           <w:sz w:val="22"/>
           <w:szCs w:val="22"/>
         </w:rPr>
-        <w:t xml:space="preserve"> of the incremental exposure-test paradigm with model-guided data analysis/interpretation</w:t>
+        <w:t xml:space="preserve"> of the incremental </w:t>
+      </w:r>
+      <w:r>
+        <w:rPr>
+          <w:rFonts w:ascii="Times New Roman" w:hAnsi="Times New Roman"/>
+          <w:color w:val="00B050"/>
+          <w:sz w:val="22"/>
+          <w:szCs w:val="22"/>
+        </w:rPr>
+        <w:lastRenderedPageBreak/>
+        <w:t>exposure-test paradigm with model-guided data analysis/interpretation</w:t>
       </w:r>
       <w:r>
         <w:rPr>
@@ -5940,6 +5980,7 @@
           <w:sz w:val="22"/>
           <w:szCs w:val="22"/>
         </w:rPr>
+        <w:lastRenderedPageBreak/>
         <w:t>p. 10: Why 126 participants (42 per group, after exclusion approx. 40 per group)? Was a power analysis performed?</w:t>
       </w:r>
     </w:p>
@@ -7362,6 +7403,7 @@
           <w:sz w:val="22"/>
           <w:szCs w:val="22"/>
         </w:rPr>
+        <w:lastRenderedPageBreak/>
         <w:t>At the same time, I was left with an unclear sense of what the basic contribution is. The authors start with several key questions: whether learning depends on prior distributions, whether it depend on the amount of exposure, whether there are diminishing returns, and whether learning fully includes the new "distributions" or stops prematur</w:t>
       </w:r>
       <w:r>
@@ -7735,7 +7777,16 @@
           <w:sz w:val="22"/>
           <w:szCs w:val="22"/>
         </w:rPr>
-        <w:t xml:space="preserve"> rule). So both of those frameworks would almost certainly show the same effects. The point is that I'm not sure that demonstrating that perceptual learning in speech also shows this effect is all that unexpected.</w:t>
+        <w:t xml:space="preserve"> rule). So both of those frameworks would almost certainly show the same effects. </w:t>
+      </w:r>
+      <w:r>
+        <w:rPr>
+          <w:rFonts w:ascii="Times New Roman" w:hAnsi="Times New Roman"/>
+          <w:sz w:val="22"/>
+          <w:szCs w:val="22"/>
+        </w:rPr>
+        <w:lastRenderedPageBreak/>
+        <w:t>The point is that I'm not sure that demonstrating that perceptual learning in speech also shows this effect is all that unexpected.</w:t>
       </w:r>
     </w:p>
     <w:p>
@@ -8340,7 +8391,16 @@
           <w:sz w:val="22"/>
           <w:szCs w:val="22"/>
         </w:rPr>
-        <w:t xml:space="preserve"> been termed a "law" (the power law of learning). Almost any kind of learning device will show it confronted with almost any learning problem. Similarly figure 1 proposes linear learning as a possibility? Really? People just increase incrementally and then suddenly stop when they hit the target? I don't think any model has ever posited that - there's always a </w:t>
+        <w:t xml:space="preserve"> been termed a "law" (the power law of learning). Almost any kind of learning device will show it confronted with almost any learning </w:t>
+      </w:r>
+      <w:r>
+        <w:rPr>
+          <w:rFonts w:ascii="Times New Roman" w:hAnsi="Times New Roman"/>
+          <w:sz w:val="22"/>
+          <w:szCs w:val="22"/>
+        </w:rPr>
+        <w:lastRenderedPageBreak/>
+        <w:t xml:space="preserve">problem. Similarly figure 1 proposes linear learning as a possibility? Really? People just increase incrementally and then suddenly stop when they hit the target? I don't think any model has ever posited that - there's always a </w:t>
       </w:r>
       <w:proofErr w:type="spellStart"/>
       <w:r>
@@ -8855,7 +8915,17 @@
           <w:sz w:val="22"/>
           <w:szCs w:val="22"/>
         </w:rPr>
-        <w:t xml:space="preserve">note that we find all tested hypotheses—all of them dictated by distributional learning models—confirmed (except for the prediction that learning should continue until convergence against the exposure statistics, for which we find decisive, strong rejection of the hypothesis). </w:t>
+        <w:t xml:space="preserve">note that we find all tested hypotheses—all of them dictated by distributional learning models—confirmed (except for the prediction that learning should continue until convergence </w:t>
+      </w:r>
+      <w:r>
+        <w:rPr>
+          <w:rFonts w:ascii="Times New Roman" w:hAnsi="Times New Roman"/>
+          <w:color w:val="00B050"/>
+          <w:sz w:val="22"/>
+          <w:szCs w:val="22"/>
+        </w:rPr>
+        <w:lastRenderedPageBreak/>
+        <w:t xml:space="preserve">against the exposure statistics, for which we find decisive, strong rejection of the hypothesis). </w:t>
       </w:r>
       <w:r>
         <w:rPr>
@@ -9372,6 +9442,7 @@
           <w:sz w:val="22"/>
           <w:szCs w:val="22"/>
         </w:rPr>
+        <w:lastRenderedPageBreak/>
         <w:t xml:space="preserve">(So, no, we are not yet modeling individual differences in experience; rather, we are adding a long overdue simple test as to whether distributional learning theories actually correctly capture listeners’ behavior at the start of the experiment </w:t>
       </w:r>
       <w:r>
@@ -9742,7 +9813,16 @@
           <w:sz w:val="22"/>
           <w:szCs w:val="22"/>
         </w:rPr>
-        <w:t xml:space="preserve"> et al., 2018; Sohoglu &amp; Davis, 2016) and theories of ideal information integration (Kleinschmidt, 2020b; Kleinschmidt &amp; Jaeger, 2015) predict that adaptation initially proceeds quickly and then slows down as the listener approaches the correct mapping from the acoustic signal to phonetic categories (prediction 4 - diminishing returns)." This is not just a property of models of speech perception - "diminishing returns" is a central feature of the power law of learning (Anderson, 1982; Heathcote et al., 2000), and almost all associative theories of learning (e.g., from the animal learning literature) (Rescorla, 1988). This is not a huge problem, but given the ubiquity of diminishing returns in virtually all of learning, it begs the question as to whether this particular aspect of perceptual learning of speech really requires us to test it empirically, and if it needs an explanation,</w:t>
+        <w:t xml:space="preserve"> et al., 2018; Sohoglu &amp; Davis, 2016) and theories of ideal information integration (Kleinschmidt, 2020b; Kleinschmidt &amp; Jaeger, 2015) predict that adaptation initially proceeds quickly and then slows down as the listener approaches the correct mapping from the acoustic signal to phonetic categories (prediction 4 - </w:t>
+      </w:r>
+      <w:r>
+        <w:rPr>
+          <w:rFonts w:ascii="Times New Roman" w:hAnsi="Times New Roman"/>
+          <w:sz w:val="22"/>
+          <w:szCs w:val="22"/>
+        </w:rPr>
+        <w:lastRenderedPageBreak/>
+        <w:t>diminishing returns)." This is not just a property of models of speech perception - "diminishing returns" is a central feature of the power law of learning (Anderson, 1982; Heathcote et al., 2000), and almost all associative theories of learning (e.g., from the animal learning literature) (Rescorla, 1988). This is not a huge problem, but given the ubiquity of diminishing returns in virtually all of learning, it begs the question as to whether this particular aspect of perceptual learning of speech really requires us to test it empirically, and if it needs an explanation,</w:t>
       </w:r>
     </w:p>
     <w:p>
@@ -10313,7 +10393,17 @@
           <w:sz w:val="22"/>
           <w:szCs w:val="22"/>
         </w:rPr>
-        <w:t>the type of paradigm we employ—presumably because unlabeled exposure to bimodal distributions contains quite a bit of information for listeners who are already familiar with the relevant phonetic contrasts</w:t>
+        <w:t xml:space="preserve">the type of paradigm we employ—presumably because unlabeled exposure to bimodal distributions contains quite a bit of information for listeners who are already </w:t>
+      </w:r>
+      <w:r>
+        <w:rPr>
+          <w:rFonts w:ascii="Times New Roman" w:hAnsi="Times New Roman"/>
+          <w:color w:val="00B050"/>
+          <w:sz w:val="22"/>
+          <w:szCs w:val="22"/>
+        </w:rPr>
+        <w:lastRenderedPageBreak/>
+        <w:t>familiar with the relevant phonetic contrasts</w:t>
       </w:r>
       <w:r>
         <w:rPr>
@@ -10788,7 +10878,17 @@
           <w:sz w:val="22"/>
           <w:szCs w:val="22"/>
         </w:rPr>
-        <w:t xml:space="preserve">We have updated it somewhat to clarify the design. Finally, the same careful counter-balancing is shown in Figure 4, and is described in its </w:t>
+        <w:t xml:space="preserve">We have updated it somewhat to clarify the design. Finally, the same careful counter-balancing is shown in Figure 4, and is described </w:t>
+      </w:r>
+      <w:r>
+        <w:rPr>
+          <w:rFonts w:ascii="Times New Roman" w:hAnsi="Times New Roman"/>
+          <w:color w:val="00B050"/>
+          <w:sz w:val="22"/>
+          <w:szCs w:val="22"/>
+        </w:rPr>
+        <w:lastRenderedPageBreak/>
+        <w:t xml:space="preserve">in its </w:t>
       </w:r>
       <w:r>
         <w:rPr>
@@ -11931,7 +12031,16 @@
           <w:sz w:val="22"/>
           <w:szCs w:val="22"/>
         </w:rPr>
-        <w:t>* The authors use the term PSE (point of subjective equality) as the key DV in a lot of analyses. That seems like the right one, but why use that term? It's a fine term, and it comes out of the psychometrics literature, but everyone in speech would call it the category boundary? Why make your audience learn a new term? I don't see the point and it's a bit off putting (or even haughty).</w:t>
+        <w:t xml:space="preserve">* The authors use the term PSE (point of subjective equality) as the key DV in a lot of analyses. That seems like the right one, but why use that term? It's a fine term, and it comes out of the </w:t>
+      </w:r>
+      <w:r>
+        <w:rPr>
+          <w:rFonts w:ascii="Times New Roman" w:hAnsi="Times New Roman"/>
+          <w:sz w:val="22"/>
+          <w:szCs w:val="22"/>
+        </w:rPr>
+        <w:lastRenderedPageBreak/>
+        <w:t>psychometrics literature, but everyone in speech would call it the category boundary? Why make your audience learn a new term? I don't see the point and it's a bit off putting (or even haughty).</w:t>
       </w:r>
     </w:p>
     <w:p>
@@ -12544,7 +12653,16 @@
           <w:sz w:val="22"/>
           <w:szCs w:val="22"/>
         </w:rPr>
-        <w:t>, 1996; McMurray, Horst, et al., 2009) and non-connectionist (McMurray, Aslin, et al., 2009; Toscano &amp; McMurray, 2010) approaches. And clear demonstrations that humans can do both phonetic category adaptation (Clayards et al., 2008) and learn new categories (Escudero et al., 2011; Escudero &amp; Williams, 2014; Goudbeek et al., 2008; Goudbeek et al., 2009) without feedback. It feels oddly revisionist to claim here - particularly this late in the paper - -that the supervised portion is what's driving the show.</w:t>
+        <w:t xml:space="preserve">, 1996; McMurray, Horst, et al., 2009) and non-connectionist (McMurray, Aslin, et al., 2009; Toscano &amp; McMurray, 2010) approaches. And clear </w:t>
+      </w:r>
+      <w:r>
+        <w:rPr>
+          <w:rFonts w:ascii="Times New Roman" w:hAnsi="Times New Roman"/>
+          <w:sz w:val="22"/>
+          <w:szCs w:val="22"/>
+        </w:rPr>
+        <w:lastRenderedPageBreak/>
+        <w:t>demonstrations that humans can do both phonetic category adaptation (Clayards et al., 2008) and learn new categories (Escudero et al., 2011; Escudero &amp; Williams, 2014; Goudbeek et al., 2008; Goudbeek et al., 2009) without feedback. It feels oddly revisionist to claim here - particularly this late in the paper - -that the supervised portion is what's driving the show.</w:t>
       </w:r>
     </w:p>
     <w:p>
@@ -13171,17 +13289,6 @@
         </w:rPr>
         <w:t xml:space="preserve"> of which we have integrated into the text.</w:t>
       </w:r>
-    </w:p>
-    <w:p>
-      <w:pPr>
-        <w:ind w:firstLine="0"/>
-        <w:rPr>
-          <w:rFonts w:ascii="Times New Roman" w:hAnsi="Times New Roman"/>
-          <w:color w:val="00B050"/>
-          <w:sz w:val="22"/>
-          <w:szCs w:val="22"/>
-        </w:rPr>
-      </w:pPr>
     </w:p>
     <w:sectPr>
       <w:headerReference w:type="default" r:id="rId7"/>
@@ -13229,11 +13336,6 @@
         <w:docPartUnique/>
       </w:docPartObj>
     </w:sdtPr>
-    <w:sdtEndPr>
-      <w:rPr>
-        <w:rStyle w:val="PageNumber"/>
-      </w:rPr>
-    </w:sdtEndPr>
     <w:sdtContent>
       <w:p>
         <w:pPr>
@@ -13308,11 +13410,6 @@
           <w:docPartUnique/>
         </w:docPartObj>
       </w:sdtPr>
-      <w:sdtEndPr>
-        <w:rPr>
-          <w:rStyle w:val="PageNumber"/>
-        </w:rPr>
-      </w:sdtEndPr>
       <w:sdtContent>
         <w:r>
           <w:rPr>
@@ -13399,11 +13496,6 @@
         <w:docPartUnique/>
       </w:docPartObj>
     </w:sdtPr>
-    <w:sdtEndPr>
-      <w:rPr>
-        <w:rStyle w:val="PageNumber"/>
-      </w:rPr>
-    </w:sdtEndPr>
     <w:sdtContent>
       <w:p>
         <w:pPr>

</xml_diff>

<commit_message>
alerting reviewers to the tracked changes
</commit_message>
<xml_diff>
--- a/output/papers/Cognition-Round2/reply to reviewers.docx
+++ b/output/papers/Cognition-Round2/reply to reviewers.docx
@@ -485,6 +485,7 @@
         </w:rPr>
         <w:t>, and</w:t>
       </w:r>
+      <w:proofErr w:type="gramStart"/>
       <w:r>
         <w:rPr>
           <w:sz w:val="22"/>
@@ -497,7 +498,15 @@
           <w:sz w:val="22"/>
           <w:szCs w:val="22"/>
         </w:rPr>
-        <w:t xml:space="preserve">why we agree with a number of recent reviews that </w:t>
+        <w:t>why</w:t>
+      </w:r>
+      <w:proofErr w:type="gramEnd"/>
+      <w:r>
+        <w:rPr>
+          <w:sz w:val="22"/>
+          <w:szCs w:val="22"/>
+        </w:rPr>
+        <w:t xml:space="preserve"> we agree with a number of recent reviews that </w:t>
       </w:r>
       <w:r>
         <w:rPr>
@@ -762,7 +771,23 @@
           <w:sz w:val="22"/>
           <w:szCs w:val="22"/>
         </w:rPr>
-        <w:t>Whether exposure affects subsequent perception relative to some other exposure conditions, without any prediction about the direction of the effect (e.g., accuracy after exposure A != accuracy after exposure B)</w:t>
+        <w:t xml:space="preserve">Whether exposure affects subsequent perception relative to some other exposure conditions, without any prediction about the direction of the effect (e.g., accuracy after exposure </w:t>
+      </w:r>
+      <w:proofErr w:type="gramStart"/>
+      <w:r>
+        <w:rPr>
+          <w:sz w:val="22"/>
+          <w:szCs w:val="22"/>
+        </w:rPr>
+        <w:t>A !</w:t>
+      </w:r>
+      <w:proofErr w:type="gramEnd"/>
+      <w:r>
+        <w:rPr>
+          <w:sz w:val="22"/>
+          <w:szCs w:val="22"/>
+        </w:rPr>
+        <w:t>= accuracy after exposure B)</w:t>
       </w:r>
     </w:p>
     <w:p>
@@ -989,7 +1014,15 @@
           <w:sz w:val="22"/>
           <w:szCs w:val="22"/>
         </w:rPr>
-        <w:t xml:space="preserve"> expectations </w:t>
+        <w:t xml:space="preserve"> </w:t>
+      </w:r>
+      <w:proofErr w:type="gramStart"/>
+      <w:r>
+        <w:rPr>
+          <w:sz w:val="22"/>
+          <w:szCs w:val="22"/>
+        </w:rPr>
+        <w:t xml:space="preserve">expectations </w:t>
       </w:r>
       <w:r>
         <w:rPr>
@@ -998,7 +1031,17 @@
           <w:sz w:val="22"/>
           <w:szCs w:val="22"/>
         </w:rPr>
-        <w:t>based estimates of the relevant phonetic distributions in their previously experienced speech input.</w:t>
+        <w:t>based</w:t>
+      </w:r>
+      <w:proofErr w:type="gramEnd"/>
+      <w:r>
+        <w:rPr>
+          <w:i/>
+          <w:iCs/>
+          <w:sz w:val="22"/>
+          <w:szCs w:val="22"/>
+        </w:rPr>
+        <w:t xml:space="preserve"> estimates of the relevant phonetic distributions in their previously experienced speech input.</w:t>
       </w:r>
     </w:p>
     <w:p>
@@ -1145,14 +1188,30 @@
           <w:sz w:val="22"/>
           <w:szCs w:val="22"/>
         </w:rPr>
-        <w:t xml:space="preserve"> two exposure conditions, </w:t>
-      </w:r>
-      <w:r>
-        <w:rPr>
-          <w:sz w:val="22"/>
-          <w:szCs w:val="22"/>
-        </w:rPr>
-        <w:t xml:space="preserve">or qualitatively showing </w:t>
+        <w:t xml:space="preserve"> two exposure </w:t>
+      </w:r>
+      <w:proofErr w:type="gramStart"/>
+      <w:r>
+        <w:rPr>
+          <w:sz w:val="22"/>
+          <w:szCs w:val="22"/>
+        </w:rPr>
+        <w:t xml:space="preserve">conditions, </w:t>
+      </w:r>
+      <w:r>
+        <w:rPr>
+          <w:sz w:val="22"/>
+          <w:szCs w:val="22"/>
+        </w:rPr>
+        <w:t>or</w:t>
+      </w:r>
+      <w:proofErr w:type="gramEnd"/>
+      <w:r>
+        <w:rPr>
+          <w:sz w:val="22"/>
+          <w:szCs w:val="22"/>
+        </w:rPr>
+        <w:t xml:space="preserve"> qualitatively showing </w:t>
       </w:r>
       <w:r>
         <w:rPr>
@@ -1316,7 +1375,25 @@
           <w:szCs w:val="22"/>
           <w:u w:val="single"/>
         </w:rPr>
-        <w:t xml:space="preserve">tests that actually assess </w:t>
+        <w:t xml:space="preserve">tests that </w:t>
+      </w:r>
+      <w:proofErr w:type="gramStart"/>
+      <w:r>
+        <w:rPr>
+          <w:sz w:val="22"/>
+          <w:szCs w:val="22"/>
+          <w:u w:val="single"/>
+        </w:rPr>
+        <w:t>actually assess</w:t>
+      </w:r>
+      <w:proofErr w:type="gramEnd"/>
+      <w:r>
+        <w:rPr>
+          <w:sz w:val="22"/>
+          <w:szCs w:val="22"/>
+          <w:u w:val="single"/>
+        </w:rPr>
+        <w:t xml:space="preserve"> </w:t>
       </w:r>
       <w:r>
         <w:rPr>
@@ -1454,7 +1531,23 @@
           <w:sz w:val="22"/>
           <w:szCs w:val="22"/>
         </w:rPr>
-        <w:t xml:space="preserve"> would leave open whether distributional learning can actually explain a non-trivial </w:t>
+        <w:t xml:space="preserve"> would leave open whether distributional learning can </w:t>
+      </w:r>
+      <w:proofErr w:type="gramStart"/>
+      <w:r>
+        <w:rPr>
+          <w:sz w:val="22"/>
+          <w:szCs w:val="22"/>
+        </w:rPr>
+        <w:t>actually explain</w:t>
+      </w:r>
+      <w:proofErr w:type="gramEnd"/>
+      <w:r>
+        <w:rPr>
+          <w:sz w:val="22"/>
+          <w:szCs w:val="22"/>
+        </w:rPr>
+        <w:t xml:space="preserve"> a non-trivial </w:t>
       </w:r>
       <w:r>
         <w:rPr>
@@ -1627,7 +1720,23 @@
           <w:sz w:val="22"/>
           <w:szCs w:val="22"/>
         </w:rPr>
-        <w:t>us—each of which is predicted to have a unique p(“t”-response | phonetic distributions of /d/ and /t/o prior to experiment, phonetic distributions of /d/ and /t/ in experiment experienced so far)</w:t>
+        <w:t xml:space="preserve">us—each of which is predicted to have a unique </w:t>
+      </w:r>
+      <w:proofErr w:type="gramStart"/>
+      <w:r>
+        <w:rPr>
+          <w:sz w:val="22"/>
+          <w:szCs w:val="22"/>
+        </w:rPr>
+        <w:t>p(</w:t>
+      </w:r>
+      <w:proofErr w:type="gramEnd"/>
+      <w:r>
+        <w:rPr>
+          <w:sz w:val="22"/>
+          <w:szCs w:val="22"/>
+        </w:rPr>
+        <w:t>“t”-response | phonetic distributions of /d/ and /t/o prior to experiment, phonetic distributions of /d/ and /t/ in experiment experienced so far)</w:t>
       </w:r>
       <w:r>
         <w:rPr>
@@ -2167,7 +2276,23 @@
           <w:sz w:val="22"/>
           <w:szCs w:val="22"/>
         </w:rPr>
-        <w:t xml:space="preserve"> The model is constrained to have prior beliefs that have to match the phonetic distributions experienced by a ‘typical’ listener (as estimated from a phonetic database of US English), and only has two parameters that determine how these prior beliefs are updated to fit listeners’ </w:t>
+        <w:t xml:space="preserve"> The model is constrained to have prior beliefs that have to match the phonetic distributions experienced by a ‘typical’ listener (as estimated from a phonetic database of US English</w:t>
+      </w:r>
+      <w:proofErr w:type="gramStart"/>
+      <w:r>
+        <w:rPr>
+          <w:sz w:val="22"/>
+          <w:szCs w:val="22"/>
+        </w:rPr>
+        <w:t>), and</w:t>
+      </w:r>
+      <w:proofErr w:type="gramEnd"/>
+      <w:r>
+        <w:rPr>
+          <w:sz w:val="22"/>
+          <w:szCs w:val="22"/>
+        </w:rPr>
+        <w:t xml:space="preserve"> only has two parameters that determine how these prior beliefs are updated to fit listeners’ </w:t>
       </w:r>
       <w:r>
         <w:rPr>
@@ -2233,7 +2358,23 @@
           <w:sz w:val="22"/>
           <w:szCs w:val="22"/>
         </w:rPr>
-        <w:t xml:space="preserve">We hope that the revised framing highlights why we are excited about, not only the findings, but also the </w:t>
+        <w:t xml:space="preserve">We hope that the revised framing highlights </w:t>
+      </w:r>
+      <w:proofErr w:type="gramStart"/>
+      <w:r>
+        <w:rPr>
+          <w:sz w:val="22"/>
+          <w:szCs w:val="22"/>
+        </w:rPr>
+        <w:t>why</w:t>
+      </w:r>
+      <w:proofErr w:type="gramEnd"/>
+      <w:r>
+        <w:rPr>
+          <w:sz w:val="22"/>
+          <w:szCs w:val="22"/>
+        </w:rPr>
+        <w:t xml:space="preserve"> we are excited about, not only the findings, but also the </w:t>
       </w:r>
       <w:r>
         <w:rPr>
@@ -3100,14 +3241,30 @@
           <w:sz w:val="22"/>
           <w:szCs w:val="22"/>
         </w:rPr>
-        <w:t xml:space="preserve">. This new section now explains the model in more detail, </w:t>
-      </w:r>
-      <w:r>
-        <w:rPr>
-          <w:sz w:val="22"/>
-          <w:szCs w:val="22"/>
-        </w:rPr>
-        <w:t xml:space="preserve">and presents new tests that confirm the premature convergence result (requested by </w:t>
+        <w:t xml:space="preserve">. This new section now explains the model in more </w:t>
+      </w:r>
+      <w:proofErr w:type="gramStart"/>
+      <w:r>
+        <w:rPr>
+          <w:sz w:val="22"/>
+          <w:szCs w:val="22"/>
+        </w:rPr>
+        <w:t xml:space="preserve">detail, </w:t>
+      </w:r>
+      <w:r>
+        <w:rPr>
+          <w:sz w:val="22"/>
+          <w:szCs w:val="22"/>
+        </w:rPr>
+        <w:t>and</w:t>
+      </w:r>
+      <w:proofErr w:type="gramEnd"/>
+      <w:r>
+        <w:rPr>
+          <w:sz w:val="22"/>
+          <w:szCs w:val="22"/>
+        </w:rPr>
+        <w:t xml:space="preserve"> presents new tests that confirm the premature convergence result (requested by </w:t>
       </w:r>
       <w:r>
         <w:rPr>
@@ -3362,7 +3519,23 @@
           <w:sz w:val="22"/>
           <w:szCs w:val="22"/>
         </w:rPr>
-        <w:t>We now also anticipate that the discussion focuses on the most surprising result (failure to converge against distributions in the input). The section that discusses this finding has been moved up, and has been expanded to integrate feedback from reviewers.</w:t>
+        <w:t xml:space="preserve">We now also anticipate that the discussion focuses on the most surprising result (failure to converge against distributions in the input). The section that discusses this finding has been moved </w:t>
+      </w:r>
+      <w:proofErr w:type="gramStart"/>
+      <w:r>
+        <w:rPr>
+          <w:sz w:val="22"/>
+          <w:szCs w:val="22"/>
+        </w:rPr>
+        <w:t>up, and</w:t>
+      </w:r>
+      <w:proofErr w:type="gramEnd"/>
+      <w:r>
+        <w:rPr>
+          <w:sz w:val="22"/>
+          <w:szCs w:val="22"/>
+        </w:rPr>
+        <w:t xml:space="preserve"> has been expanded to integrate feedback from reviewers.</w:t>
       </w:r>
     </w:p>
     <w:p>
@@ -3428,7 +3601,23 @@
           <w:sz w:val="22"/>
           <w:szCs w:val="22"/>
         </w:rPr>
-        <w:t xml:space="preserve"> We again thank the reviewers, and look forward to additional suggestions they might have to improve the paper.</w:t>
+        <w:t xml:space="preserve"> We again thank the </w:t>
+      </w:r>
+      <w:proofErr w:type="gramStart"/>
+      <w:r>
+        <w:rPr>
+          <w:sz w:val="22"/>
+          <w:szCs w:val="22"/>
+        </w:rPr>
+        <w:t>reviewers, and</w:t>
+      </w:r>
+      <w:proofErr w:type="gramEnd"/>
+      <w:r>
+        <w:rPr>
+          <w:sz w:val="22"/>
+          <w:szCs w:val="22"/>
+        </w:rPr>
+        <w:t xml:space="preserve"> look forward to additional suggestions they might have to improve the paper.</w:t>
       </w:r>
       <w:r>
         <w:rPr>
@@ -3530,6 +3719,110 @@
           <w:szCs w:val="22"/>
         </w:rPr>
         <w:t xml:space="preserve"> </w:t>
+      </w:r>
+      <w:r>
+        <w:rPr>
+          <w:rFonts w:ascii="Times New Roman" w:hAnsi="Times New Roman"/>
+          <w:color w:val="00B050"/>
+          <w:sz w:val="22"/>
+          <w:szCs w:val="22"/>
+        </w:rPr>
+        <w:t xml:space="preserve"> </w:t>
+      </w:r>
+      <w:r>
+        <w:rPr>
+          <w:rFonts w:ascii="Times New Roman" w:hAnsi="Times New Roman"/>
+          <w:color w:val="000000" w:themeColor="text1"/>
+          <w:sz w:val="22"/>
+          <w:szCs w:val="22"/>
+        </w:rPr>
+        <w:t xml:space="preserve">Following journal guidelines, we have uploaded a document with tracked changes. However, </w:t>
+      </w:r>
+      <w:r>
+        <w:rPr>
+          <w:rFonts w:ascii="Times New Roman" w:hAnsi="Times New Roman"/>
+          <w:b/>
+          <w:bCs/>
+          <w:color w:val="000000" w:themeColor="text1"/>
+          <w:sz w:val="22"/>
+          <w:szCs w:val="22"/>
+        </w:rPr>
+        <w:t>since the changes are so extensive, th</w:t>
+      </w:r>
+      <w:r>
+        <w:rPr>
+          <w:rFonts w:ascii="Times New Roman" w:hAnsi="Times New Roman"/>
+          <w:b/>
+          <w:bCs/>
+          <w:color w:val="000000" w:themeColor="text1"/>
+          <w:sz w:val="22"/>
+          <w:szCs w:val="22"/>
+        </w:rPr>
+        <w:t>e</w:t>
+      </w:r>
+      <w:r>
+        <w:rPr>
+          <w:rFonts w:ascii="Times New Roman" w:hAnsi="Times New Roman"/>
+          <w:b/>
+          <w:bCs/>
+          <w:color w:val="000000" w:themeColor="text1"/>
+          <w:sz w:val="22"/>
+          <w:szCs w:val="22"/>
+        </w:rPr>
+        <w:t xml:space="preserve"> document </w:t>
+      </w:r>
+      <w:r>
+        <w:rPr>
+          <w:rFonts w:ascii="Times New Roman" w:hAnsi="Times New Roman"/>
+          <w:b/>
+          <w:bCs/>
+          <w:color w:val="000000" w:themeColor="text1"/>
+          <w:sz w:val="22"/>
+          <w:szCs w:val="22"/>
+        </w:rPr>
+        <w:t xml:space="preserve">with tracked changes </w:t>
+      </w:r>
+      <w:r>
+        <w:rPr>
+          <w:rFonts w:ascii="Times New Roman" w:hAnsi="Times New Roman"/>
+          <w:b/>
+          <w:bCs/>
+          <w:color w:val="000000" w:themeColor="text1"/>
+          <w:sz w:val="22"/>
+          <w:szCs w:val="22"/>
+        </w:rPr>
+        <w:t xml:space="preserve">is somewhat hard to read. The reviewers might find the </w:t>
+      </w:r>
+      <w:r>
+        <w:rPr>
+          <w:rFonts w:ascii="Times New Roman" w:hAnsi="Times New Roman"/>
+          <w:b/>
+          <w:bCs/>
+          <w:color w:val="000000" w:themeColor="text1"/>
+          <w:sz w:val="22"/>
+          <w:szCs w:val="22"/>
+        </w:rPr>
+        <w:t>document with accepted changes</w:t>
+      </w:r>
+      <w:r>
+        <w:rPr>
+          <w:rFonts w:ascii="Times New Roman" w:hAnsi="Times New Roman"/>
+          <w:b/>
+          <w:bCs/>
+          <w:color w:val="000000" w:themeColor="text1"/>
+          <w:sz w:val="22"/>
+          <w:szCs w:val="22"/>
+        </w:rPr>
+        <w:t xml:space="preserve"> easier to read</w:t>
+      </w:r>
+      <w:r>
+        <w:rPr>
+          <w:rFonts w:ascii="Times New Roman" w:hAnsi="Times New Roman"/>
+          <w:color w:val="000000" w:themeColor="text1"/>
+          <w:sz w:val="22"/>
+          <w:szCs w:val="22"/>
+        </w:rPr>
+        <w:t xml:space="preserve"> (attached to the submission, following the document with tracked changes).</w:t>
       </w:r>
     </w:p>
     <w:p>
@@ -3652,7 +3945,43 @@
           <w:sz w:val="22"/>
           <w:szCs w:val="22"/>
         </w:rPr>
-        <w:t xml:space="preserve"> of listeners adapt to a novel talker and precise details about the mechanisms for the adoption of a representation of that talker's shifted speech patterns. The analytical approach in the paper is cutting edge and very clear - I also personally really liked how the results section was divided in sections labeled according to which specific research question each sub-analysis addressed. Even the table captions provide the specific research question addressed in the statistical outputs provided for each - really nice touch with that. I have only minor comments for the authors.</w:t>
+        <w:t xml:space="preserve"> of listeners adapt to a novel talker and precise details about the mechanisms for the adoption of a representation of that talker's shifted speech patterns. The analytical approach in the paper is cutting edge and very clear - I also personally really liked how the results section was divided in sections labeled according to which specific research </w:t>
+      </w:r>
+      <w:proofErr w:type="gramStart"/>
+      <w:r>
+        <w:rPr>
+          <w:rFonts w:ascii="Times New Roman" w:hAnsi="Times New Roman"/>
+          <w:sz w:val="22"/>
+          <w:szCs w:val="22"/>
+        </w:rPr>
+        <w:t>question</w:t>
+      </w:r>
+      <w:proofErr w:type="gramEnd"/>
+      <w:r>
+        <w:rPr>
+          <w:rFonts w:ascii="Times New Roman" w:hAnsi="Times New Roman"/>
+          <w:sz w:val="22"/>
+          <w:szCs w:val="22"/>
+        </w:rPr>
+        <w:t xml:space="preserve"> each sub-analysis addressed. Even the table captions provide the specific research question addressed in the statistical outputs provided for each - </w:t>
+      </w:r>
+      <w:proofErr w:type="gramStart"/>
+      <w:r>
+        <w:rPr>
+          <w:rFonts w:ascii="Times New Roman" w:hAnsi="Times New Roman"/>
+          <w:sz w:val="22"/>
+          <w:szCs w:val="22"/>
+        </w:rPr>
+        <w:t>really nice</w:t>
+      </w:r>
+      <w:proofErr w:type="gramEnd"/>
+      <w:r>
+        <w:rPr>
+          <w:rFonts w:ascii="Times New Roman" w:hAnsi="Times New Roman"/>
+          <w:sz w:val="22"/>
+          <w:szCs w:val="22"/>
+        </w:rPr>
+        <w:t xml:space="preserve"> touch with that. I have only minor comments for the authors.</w:t>
       </w:r>
     </w:p>
     <w:p>
@@ -3755,7 +4084,25 @@
           <w:sz w:val="22"/>
           <w:szCs w:val="22"/>
         </w:rPr>
-        <w:t>First, this is a highly theoretical paper about how and when adaptation occurs - which is great and will be an important contribution to the literature. But, the empirical observations are based only on an initial stop voicing contrast (even, just 4 /t/-/d/ sets). I think the sweeping and broad claims about the ways in which this study demonstrates how adaptation works should be tempered throughout given that the phonetic features (and items) examined in this study are quite limited. For instance, Do the authors predict the same time</w:t>
+        <w:t xml:space="preserve">First, this is a highly theoretical paper about how and when adaptation occurs - which is great and will be an important contribution to the literature. </w:t>
+      </w:r>
+      <w:proofErr w:type="gramStart"/>
+      <w:r>
+        <w:rPr>
+          <w:rFonts w:ascii="Times New Roman" w:hAnsi="Times New Roman"/>
+          <w:sz w:val="22"/>
+          <w:szCs w:val="22"/>
+        </w:rPr>
+        <w:t>But,</w:t>
+      </w:r>
+      <w:proofErr w:type="gramEnd"/>
+      <w:r>
+        <w:rPr>
+          <w:rFonts w:ascii="Times New Roman" w:hAnsi="Times New Roman"/>
+          <w:sz w:val="22"/>
+          <w:szCs w:val="22"/>
+        </w:rPr>
+        <w:t xml:space="preserve"> the empirical observations are based only on an initial stop voicing contrast (even, just 4 /t/-/d/ sets). I think the sweeping and broad claims about the ways in which this study demonstrates how adaptation works should be tempered throughout given that the phonetic features (and items) examined in this study are quite limited. For instance, Do the authors predict the same time</w:t>
       </w:r>
       <w:r>
         <w:rPr>
@@ -4025,7 +4372,25 @@
           <w:szCs w:val="22"/>
         </w:rPr>
         <w:lastRenderedPageBreak/>
-        <w:t>is also typical of SAE even if they had no exposure to that shift. Studies like this also are evidence that listeners might be trying to select the right speech model for a given talker early and with, in some cases, incomplete information. This is indeed discussed substantively in the discussion section. But, I recommend the authors bring up these such possibilities/alternative to DL in the introduction to help guide the reader to expect what is actually observed - and, again, it is not surprising given some other recent works.</w:t>
+        <w:t xml:space="preserve">is also typical of SAE even if they had no exposure to that shift. Studies like this also are evidence that listeners might be trying to select the right speech model for a given talker early and with, in some cases, incomplete information. This is indeed discussed substantively in the discussion section. </w:t>
+      </w:r>
+      <w:proofErr w:type="gramStart"/>
+      <w:r>
+        <w:rPr>
+          <w:rFonts w:ascii="Times New Roman" w:hAnsi="Times New Roman"/>
+          <w:sz w:val="22"/>
+          <w:szCs w:val="22"/>
+        </w:rPr>
+        <w:t>But,</w:t>
+      </w:r>
+      <w:proofErr w:type="gramEnd"/>
+      <w:r>
+        <w:rPr>
+          <w:rFonts w:ascii="Times New Roman" w:hAnsi="Times New Roman"/>
+          <w:sz w:val="22"/>
+          <w:szCs w:val="22"/>
+        </w:rPr>
+        <w:t xml:space="preserve"> I recommend the authors bring up these such possibilities/alternative to DL in the introduction to help guide the reader to expect what is actually observed - and, again, it is not surprising given some other recent works.</w:t>
       </w:r>
     </w:p>
     <w:p>
@@ -4156,7 +4521,25 @@
           <w:szCs w:val="22"/>
         </w:rPr>
         <w:tab/>
-        <w:t>Page 9: "we find little support for prediction (3 - learn to convergence)." It is odd to have the 3 in the parenthetical, no?. Should this be: we find little support for prediction 3 (learn to convergence). Also, on the subsequent pages - it is odd to have the number in the parenthetical.</w:t>
+        <w:t xml:space="preserve">Page 9: "we find little support for prediction (3 - learn to convergence)." It is odd to have the 3 in the parenthetical, </w:t>
+      </w:r>
+      <w:proofErr w:type="gramStart"/>
+      <w:r>
+        <w:rPr>
+          <w:rFonts w:ascii="Times New Roman" w:hAnsi="Times New Roman"/>
+          <w:sz w:val="22"/>
+          <w:szCs w:val="22"/>
+        </w:rPr>
+        <w:t>no?.</w:t>
+      </w:r>
+      <w:proofErr w:type="gramEnd"/>
+      <w:r>
+        <w:rPr>
+          <w:rFonts w:ascii="Times New Roman" w:hAnsi="Times New Roman"/>
+          <w:sz w:val="22"/>
+          <w:szCs w:val="22"/>
+        </w:rPr>
+        <w:t xml:space="preserve"> Should this be: we find little support for prediction 3 (learn to convergence). Also, on the subsequent pages - it is odd to have the number in the parenthetical.</w:t>
       </w:r>
     </w:p>
     <w:p>
@@ -4213,7 +4596,27 @@
           <w:sz w:val="22"/>
           <w:szCs w:val="22"/>
         </w:rPr>
-        <w:t>We fixed all of these points except that (6</w:t>
+        <w:t xml:space="preserve">We fixed </w:t>
+      </w:r>
+      <w:proofErr w:type="gramStart"/>
+      <w:r>
+        <w:rPr>
+          <w:rFonts w:ascii="Times New Roman" w:hAnsi="Times New Roman"/>
+          <w:color w:val="00B050"/>
+          <w:sz w:val="22"/>
+          <w:szCs w:val="22"/>
+        </w:rPr>
+        <w:t>all of</w:t>
+      </w:r>
+      <w:proofErr w:type="gramEnd"/>
+      <w:r>
+        <w:rPr>
+          <w:rFonts w:ascii="Times New Roman" w:hAnsi="Times New Roman"/>
+          <w:color w:val="00B050"/>
+          <w:sz w:val="22"/>
+          <w:szCs w:val="22"/>
+        </w:rPr>
+        <w:t xml:space="preserve"> these points except that (6</w:t>
       </w:r>
       <w:r>
         <w:rPr>
@@ -4808,8 +5211,19 @@
           <w:sz w:val="22"/>
           <w:szCs w:val="22"/>
         </w:rPr>
-        <w:t xml:space="preserve"> plausible, it’s perhaps based on intuition or experience with previous experiments, rather than an existing model?</w:t>
-      </w:r>
+        <w:t xml:space="preserve"> plausible, it’s perhaps based on intuition or experience with previous experiments, rather than an existing </w:t>
+      </w:r>
+      <w:proofErr w:type="gramStart"/>
+      <w:r>
+        <w:rPr>
+          <w:rFonts w:ascii="Times New Roman" w:hAnsi="Times New Roman"/>
+          <w:color w:val="00B050"/>
+          <w:sz w:val="22"/>
+          <w:szCs w:val="22"/>
+        </w:rPr>
+        <w:t>model?</w:t>
+      </w:r>
+      <w:proofErr w:type="gramEnd"/>
       <w:r>
         <w:rPr>
           <w:rFonts w:ascii="Times New Roman" w:hAnsi="Times New Roman"/>
@@ -4914,7 +5328,29 @@
           <w:szCs w:val="22"/>
           <w:u w:val="single"/>
         </w:rPr>
-        <w:t>We agree, and have more or less followed the condition naming suggestion of the reviewer</w:t>
+        <w:t xml:space="preserve">We </w:t>
+      </w:r>
+      <w:proofErr w:type="gramStart"/>
+      <w:r>
+        <w:rPr>
+          <w:rFonts w:ascii="Times New Roman" w:hAnsi="Times New Roman"/>
+          <w:color w:val="00B050"/>
+          <w:sz w:val="22"/>
+          <w:szCs w:val="22"/>
+          <w:u w:val="single"/>
+        </w:rPr>
+        <w:t>agree, and</w:t>
+      </w:r>
+      <w:proofErr w:type="gramEnd"/>
+      <w:r>
+        <w:rPr>
+          <w:rFonts w:ascii="Times New Roman" w:hAnsi="Times New Roman"/>
+          <w:color w:val="00B050"/>
+          <w:sz w:val="22"/>
+          <w:szCs w:val="22"/>
+          <w:u w:val="single"/>
+        </w:rPr>
+        <w:t xml:space="preserve"> have more or less followed the condition naming suggestion of the reviewer</w:t>
       </w:r>
       <w:r>
         <w:rPr>
@@ -4981,7 +5417,27 @@
           <w:sz w:val="22"/>
           <w:szCs w:val="22"/>
         </w:rPr>
-        <w:t>We note that the naming of conditions is based on the predicted PSE relative to prior experience (rather than the means of the /d/ and /t/ category relative to prior experience), since this is the measure we use to compare human behavior against the distributional learning model.</w:t>
+        <w:t xml:space="preserve">We note that the naming of conditions is based on the predicted PSE relative to prior experience (rather than the means of the /d/ and /t/ category relative to prior experience), since this is the </w:t>
+      </w:r>
+      <w:proofErr w:type="gramStart"/>
+      <w:r>
+        <w:rPr>
+          <w:rFonts w:ascii="Times New Roman" w:hAnsi="Times New Roman"/>
+          <w:color w:val="00B050"/>
+          <w:sz w:val="22"/>
+          <w:szCs w:val="22"/>
+        </w:rPr>
+        <w:t>measure</w:t>
+      </w:r>
+      <w:proofErr w:type="gramEnd"/>
+      <w:r>
+        <w:rPr>
+          <w:rFonts w:ascii="Times New Roman" w:hAnsi="Times New Roman"/>
+          <w:color w:val="00B050"/>
+          <w:sz w:val="22"/>
+          <w:szCs w:val="22"/>
+        </w:rPr>
+        <w:t xml:space="preserve"> we use to compare human behavior against the distributional learning model.</w:t>
       </w:r>
     </w:p>
     <w:p>
@@ -5025,7 +5481,25 @@
           <w:sz w:val="22"/>
           <w:szCs w:val="22"/>
         </w:rPr>
-        <w:t xml:space="preserve">Prior literature. Even though a broad array of prior studies is discussed, I felt that there was insufficient acknowledgement of the research on which the current study is built, and that these acknowledgements needed to be made in the Introduction to set the experiment up. First, and more generally, I think there needs to be more discussion of the work that has been done on distributional learning underlying the acquisition of novel sound categories in non-native languages. Although this work is mentioned (e.g. in Footnote 2), this brief discussion does not do sufficient justice to the literature which has explored issues that are addressed in the current work (e.g. Best's PAM addresses the powerful constraints that prior knowledge about the distribution of phonetic cues in L1 can have on learning about L2 categories; see e.g. Escudero et al., 2011, on effects of the experiment-internal distribution). Second, and more specifically, the ways in which the questions addressed in the current study are introduced appear incomplete. In the lexically-guided perceptual learning literature, several studies on the amount of exposure required for learning to take place are not cited (Kraljic &amp; Samuel, 2007; </w:t>
+        <w:t xml:space="preserve">Prior literature. Even though a broad array of prior studies is discussed, I felt that there was insufficient acknowledgement of the research on which the current study is built, and that these acknowledgements needed to be made in the Introduction to set the experiment up. First, and more generally, I think there needs to be more discussion of the work that has been done on distributional learning underlying the acquisition of novel sound categories in non-native languages. Although this work is mentioned (e.g. in Footnote 2), this brief discussion does not do sufficient justice to the literature which has explored issues that are addressed in the current work (e.g. Best's PAM addresses the powerful constraints that prior knowledge about the distribution of phonetic cues in L1 can have on learning about L2 categories; see e.g. Escudero et al., 2011, on effects of the experiment-internal distribution). Second, and more specifically, the ways in which the questions addressed in the current study are introduced appear incomplete. In the </w:t>
+      </w:r>
+      <w:proofErr w:type="gramStart"/>
+      <w:r>
+        <w:rPr>
+          <w:rFonts w:ascii="Times New Roman" w:hAnsi="Times New Roman"/>
+          <w:sz w:val="22"/>
+          <w:szCs w:val="22"/>
+        </w:rPr>
+        <w:t>lexically-guided</w:t>
+      </w:r>
+      <w:proofErr w:type="gramEnd"/>
+      <w:r>
+        <w:rPr>
+          <w:rFonts w:ascii="Times New Roman" w:hAnsi="Times New Roman"/>
+          <w:sz w:val="22"/>
+          <w:szCs w:val="22"/>
+        </w:rPr>
+        <w:t xml:space="preserve"> perceptual learning literature, several studies on the amount of exposure required for learning to take place are not cited (Kraljic &amp; Samuel, 2007; </w:t>
       </w:r>
       <w:proofErr w:type="spellStart"/>
       <w:r>
@@ -5043,7 +5517,25 @@
           <w:sz w:val="22"/>
           <w:szCs w:val="22"/>
         </w:rPr>
-        <w:t xml:space="preserve"> et al., 2011). Similarly, earlier work on the effects of prior knowledge in accent learning (e.g., Witteman et al., 2013) and the effects of exposure distributions in learning L1 categories (e.g. Zhang and Holt, 2018) should be acknowledged. The bottom line is that, while the earlier work may have manipulations that may not always be as fine grained as those that are tested here, nor are they exactly the same manipulations, that earlier work should nevertheless be acknowledged as providing motivation and context for the current study.</w:t>
+        <w:t xml:space="preserve"> et al., 2011). Similarly, earlier work on the effects of prior knowledge in accent learning (e.g., Witteman et al., 2013) and the effects of exposure distributions in learning L1 categories (e.g. Zhang and Holt, 2018) should be acknowledged. The bottom line is that, while the earlier work may have manipulations that may not always be as fine grained as those that are tested here, nor are they </w:t>
+      </w:r>
+      <w:proofErr w:type="gramStart"/>
+      <w:r>
+        <w:rPr>
+          <w:rFonts w:ascii="Times New Roman" w:hAnsi="Times New Roman"/>
+          <w:sz w:val="22"/>
+          <w:szCs w:val="22"/>
+        </w:rPr>
+        <w:t>exactly the same</w:t>
+      </w:r>
+      <w:proofErr w:type="gramEnd"/>
+      <w:r>
+        <w:rPr>
+          <w:rFonts w:ascii="Times New Roman" w:hAnsi="Times New Roman"/>
+          <w:sz w:val="22"/>
+          <w:szCs w:val="22"/>
+        </w:rPr>
+        <w:t xml:space="preserve"> manipulations, that earlier work should nevertheless be acknowledged as providing motivation and context for the current study.</w:t>
       </w:r>
     </w:p>
     <w:p>
@@ -5177,7 +5669,27 @@
           <w:sz w:val="22"/>
           <w:szCs w:val="22"/>
         </w:rPr>
-        <w:t xml:space="preserve">. Of course, these are important studies in their own right. But, as we now clarify in the revised introduction, they differ in important ways from what we aimed to achieve in the present work. </w:t>
+        <w:t xml:space="preserve">. Of course, these are important </w:t>
+      </w:r>
+      <w:proofErr w:type="gramStart"/>
+      <w:r>
+        <w:rPr>
+          <w:rFonts w:ascii="Times New Roman" w:hAnsi="Times New Roman"/>
+          <w:color w:val="00B050"/>
+          <w:sz w:val="22"/>
+          <w:szCs w:val="22"/>
+        </w:rPr>
+        <w:t>studies in their own right</w:t>
+      </w:r>
+      <w:proofErr w:type="gramEnd"/>
+      <w:r>
+        <w:rPr>
+          <w:rFonts w:ascii="Times New Roman" w:hAnsi="Times New Roman"/>
+          <w:color w:val="00B050"/>
+          <w:sz w:val="22"/>
+          <w:szCs w:val="22"/>
+        </w:rPr>
+        <w:t xml:space="preserve">. But, as we now clarify in the revised introduction, they differ in important ways from what we aimed to achieve in the present work. </w:t>
       </w:r>
     </w:p>
     <w:p>
@@ -5221,7 +5733,25 @@
           <w:sz w:val="22"/>
           <w:szCs w:val="22"/>
         </w:rPr>
-        <w:t xml:space="preserve">Novelty of paradigm. A related point is that the exposure-test paradigm used in the current study is not as novel as it is presented as being. There is a very large literature on L2 sound acquisition that has used (variants of) paradigms in which the effects of learning are tracked over time (e.g. with blocks of testing interleaved with blocks of exposure, and/or with measurement of learning performance over time in exposure trials, and in both cases with pretests and posttests). See, for example, the classic study by Logan, Lively, and Pisoni (1991) on L1 Japanese participants learning the L2 English /r/-/l/ contrast and the research inspired by that study. Although many studies on lexically-guided perceptual learning do not include pretests, some do (e.g. Eisner &amp; McQueen, 2006). The classic </w:t>
+        <w:t xml:space="preserve">Novelty of paradigm. A related point is that the exposure-test paradigm used in the current study is not as novel as it is presented as being. There is a very large literature on L2 sound acquisition that has used (variants of) paradigms in which the effects of learning are tracked over time (e.g. with blocks of testing interleaved with blocks of exposure, and/or with measurement of learning performance over time in exposure trials, and in both cases with pretests and posttests). See, for example, the classic study by Logan, Lively, and Pisoni (1991) on L1 Japanese participants learning the L2 English /r/-/l/ contrast and the research inspired by that study. Although many studies on </w:t>
+      </w:r>
+      <w:proofErr w:type="gramStart"/>
+      <w:r>
+        <w:rPr>
+          <w:rFonts w:ascii="Times New Roman" w:hAnsi="Times New Roman"/>
+          <w:sz w:val="22"/>
+          <w:szCs w:val="22"/>
+        </w:rPr>
+        <w:t>lexically-guided</w:t>
+      </w:r>
+      <w:proofErr w:type="gramEnd"/>
+      <w:r>
+        <w:rPr>
+          <w:rFonts w:ascii="Times New Roman" w:hAnsi="Times New Roman"/>
+          <w:sz w:val="22"/>
+          <w:szCs w:val="22"/>
+        </w:rPr>
+        <w:t xml:space="preserve"> perceptual learning do not include pretests, some do (e.g. Eisner &amp; McQueen, 2006). The classic </w:t>
       </w:r>
       <w:proofErr w:type="spellStart"/>
       <w:r>
@@ -5239,7 +5769,43 @@
           <w:sz w:val="22"/>
           <w:szCs w:val="22"/>
         </w:rPr>
-        <w:t xml:space="preserve"> et al. (2003) study on visually-guided perceptual learning has interleaved exposure and test blocks. In short, I think it is incorrect to describe the experiment as having "a novel incremental exposure-test paradigm" (abstract); it is rather an adaptation/application of a well-established and widely-used paradigm.</w:t>
+        <w:t xml:space="preserve"> et al. (2003) study on </w:t>
+      </w:r>
+      <w:proofErr w:type="gramStart"/>
+      <w:r>
+        <w:rPr>
+          <w:rFonts w:ascii="Times New Roman" w:hAnsi="Times New Roman"/>
+          <w:sz w:val="22"/>
+          <w:szCs w:val="22"/>
+        </w:rPr>
+        <w:t>visually-guided</w:t>
+      </w:r>
+      <w:proofErr w:type="gramEnd"/>
+      <w:r>
+        <w:rPr>
+          <w:rFonts w:ascii="Times New Roman" w:hAnsi="Times New Roman"/>
+          <w:sz w:val="22"/>
+          <w:szCs w:val="22"/>
+        </w:rPr>
+        <w:t xml:space="preserve"> perceptual learning has interleaved exposure and test blocks. In short, I think it is incorrect to describe the experiment as having "a novel incremental exposure-test paradigm" (abstract); it is rather an adaptation/application of a well-established and </w:t>
+      </w:r>
+      <w:proofErr w:type="gramStart"/>
+      <w:r>
+        <w:rPr>
+          <w:rFonts w:ascii="Times New Roman" w:hAnsi="Times New Roman"/>
+          <w:sz w:val="22"/>
+          <w:szCs w:val="22"/>
+        </w:rPr>
+        <w:t>widely-used</w:t>
+      </w:r>
+      <w:proofErr w:type="gramEnd"/>
+      <w:r>
+        <w:rPr>
+          <w:rFonts w:ascii="Times New Roman" w:hAnsi="Times New Roman"/>
+          <w:sz w:val="22"/>
+          <w:szCs w:val="22"/>
+        </w:rPr>
+        <w:t xml:space="preserve"> paradigm.</w:t>
       </w:r>
     </w:p>
     <w:p>
@@ -5739,7 +6305,47 @@
           <w:sz w:val="22"/>
           <w:szCs w:val="22"/>
         </w:rPr>
-        <w:t xml:space="preserve">cite many of them in the introduction, and returned to them in detail in the general discussion). But all of these studies </w:t>
+        <w:t xml:space="preserve">cite many of them in the </w:t>
+      </w:r>
+      <w:proofErr w:type="gramStart"/>
+      <w:r>
+        <w:rPr>
+          <w:rFonts w:ascii="Times New Roman" w:hAnsi="Times New Roman"/>
+          <w:color w:val="00B050"/>
+          <w:sz w:val="22"/>
+          <w:szCs w:val="22"/>
+        </w:rPr>
+        <w:t>introduction, and</w:t>
+      </w:r>
+      <w:proofErr w:type="gramEnd"/>
+      <w:r>
+        <w:rPr>
+          <w:rFonts w:ascii="Times New Roman" w:hAnsi="Times New Roman"/>
+          <w:color w:val="00B050"/>
+          <w:sz w:val="22"/>
+          <w:szCs w:val="22"/>
+        </w:rPr>
+        <w:t xml:space="preserve"> returned to them in detail in the general discussion). But </w:t>
+      </w:r>
+      <w:proofErr w:type="gramStart"/>
+      <w:r>
+        <w:rPr>
+          <w:rFonts w:ascii="Times New Roman" w:hAnsi="Times New Roman"/>
+          <w:color w:val="00B050"/>
+          <w:sz w:val="22"/>
+          <w:szCs w:val="22"/>
+        </w:rPr>
+        <w:t>all of</w:t>
+      </w:r>
+      <w:proofErr w:type="gramEnd"/>
+      <w:r>
+        <w:rPr>
+          <w:rFonts w:ascii="Times New Roman" w:hAnsi="Times New Roman"/>
+          <w:color w:val="00B050"/>
+          <w:sz w:val="22"/>
+          <w:szCs w:val="22"/>
+        </w:rPr>
+        <w:t xml:space="preserve"> these studies </w:t>
       </w:r>
       <w:r>
         <w:rPr>
@@ -5757,38 +6363,69 @@
           <w:sz w:val="22"/>
           <w:szCs w:val="22"/>
         </w:rPr>
-        <w:t xml:space="preserve"> the incremental exposure to the exact same labeled stimulus. And none of them actually investigates whether the phonetic properties of this stimulus explain the observed changes in listeners’ behavior. </w:t>
-      </w:r>
-    </w:p>
-    <w:p>
-      <w:pPr>
-        <w:ind w:firstLine="0"/>
-        <w:rPr>
-          <w:rFonts w:ascii="Times New Roman" w:hAnsi="Times New Roman"/>
-          <w:color w:val="00B050"/>
-          <w:sz w:val="22"/>
-          <w:szCs w:val="22"/>
-        </w:rPr>
-      </w:pPr>
-    </w:p>
-    <w:p>
-      <w:pPr>
-        <w:ind w:firstLine="0"/>
-        <w:rPr>
-          <w:rFonts w:ascii="Times New Roman" w:hAnsi="Times New Roman"/>
-          <w:color w:val="00B050"/>
-          <w:sz w:val="22"/>
-          <w:szCs w:val="22"/>
-        </w:rPr>
-      </w:pPr>
-      <w:r>
-        <w:rPr>
-          <w:rFonts w:ascii="Times New Roman" w:hAnsi="Times New Roman"/>
-          <w:color w:val="00B050"/>
-          <w:sz w:val="22"/>
-          <w:szCs w:val="22"/>
-        </w:rPr>
-        <w:t xml:space="preserve">Similar to our point about L2 acquisition, it is possible that adaptation in such </w:t>
+        <w:t xml:space="preserve"> the incremental exposure to the exact same labeled stimulus. And none of them </w:t>
+      </w:r>
+      <w:proofErr w:type="gramStart"/>
+      <w:r>
+        <w:rPr>
+          <w:rFonts w:ascii="Times New Roman" w:hAnsi="Times New Roman"/>
+          <w:color w:val="00B050"/>
+          <w:sz w:val="22"/>
+          <w:szCs w:val="22"/>
+        </w:rPr>
+        <w:t>actually investigates</w:t>
+      </w:r>
+      <w:proofErr w:type="gramEnd"/>
+      <w:r>
+        <w:rPr>
+          <w:rFonts w:ascii="Times New Roman" w:hAnsi="Times New Roman"/>
+          <w:color w:val="00B050"/>
+          <w:sz w:val="22"/>
+          <w:szCs w:val="22"/>
+        </w:rPr>
+        <w:t xml:space="preserve"> whether the phonetic properties of this stimulus explain the observed changes in listeners’ behavior. </w:t>
+      </w:r>
+    </w:p>
+    <w:p>
+      <w:pPr>
+        <w:ind w:firstLine="0"/>
+        <w:rPr>
+          <w:rFonts w:ascii="Times New Roman" w:hAnsi="Times New Roman"/>
+          <w:color w:val="00B050"/>
+          <w:sz w:val="22"/>
+          <w:szCs w:val="22"/>
+        </w:rPr>
+      </w:pPr>
+    </w:p>
+    <w:p>
+      <w:pPr>
+        <w:ind w:firstLine="0"/>
+        <w:rPr>
+          <w:rFonts w:ascii="Times New Roman" w:hAnsi="Times New Roman"/>
+          <w:color w:val="00B050"/>
+          <w:sz w:val="22"/>
+          <w:szCs w:val="22"/>
+        </w:rPr>
+      </w:pPr>
+      <w:proofErr w:type="gramStart"/>
+      <w:r>
+        <w:rPr>
+          <w:rFonts w:ascii="Times New Roman" w:hAnsi="Times New Roman"/>
+          <w:color w:val="00B050"/>
+          <w:sz w:val="22"/>
+          <w:szCs w:val="22"/>
+        </w:rPr>
+        <w:t>Similar to</w:t>
+      </w:r>
+      <w:proofErr w:type="gramEnd"/>
+      <w:r>
+        <w:rPr>
+          <w:rFonts w:ascii="Times New Roman" w:hAnsi="Times New Roman"/>
+          <w:color w:val="00B050"/>
+          <w:sz w:val="22"/>
+          <w:szCs w:val="22"/>
+        </w:rPr>
+        <w:t xml:space="preserve"> our point about L2 acquisition, it is possible that adaptation in such </w:t>
       </w:r>
       <w:r>
         <w:rPr>
@@ -6041,8 +6678,19 @@
           <w:sz w:val="22"/>
           <w:szCs w:val="22"/>
         </w:rPr>
-        <w:t xml:space="preserve"> for this particular study</w:t>
-      </w:r>
+        <w:t xml:space="preserve"> for this </w:t>
+      </w:r>
+      <w:proofErr w:type="gramStart"/>
+      <w:r>
+        <w:rPr>
+          <w:rFonts w:ascii="Times New Roman" w:hAnsi="Times New Roman"/>
+          <w:color w:val="00B050"/>
+          <w:sz w:val="22"/>
+          <w:szCs w:val="22"/>
+        </w:rPr>
+        <w:t>particular study</w:t>
+      </w:r>
+      <w:proofErr w:type="gramEnd"/>
       <w:r>
         <w:rPr>
           <w:rFonts w:ascii="Times New Roman" w:hAnsi="Times New Roman"/>
@@ -6416,288 +7064,9 @@
           <w:sz w:val="22"/>
           <w:szCs w:val="22"/>
         </w:rPr>
-        <w:t>While lexical context often disambiguates and labels sounds in everyday speech …,  disambiguating context is not always available. Especially with unfamiliar accents, listeners often have uncertainty about the word sequences they are hearing, reducing the labeling information available to them. Here, we thus struck a compromise between never or always labeling the input.</w:t>
-      </w:r>
-    </w:p>
-    <w:p>
-      <w:pPr>
-        <w:ind w:firstLine="0"/>
-        <w:rPr>
-          <w:rFonts w:ascii="Times New Roman" w:hAnsi="Times New Roman"/>
-          <w:color w:val="00B050"/>
-          <w:sz w:val="22"/>
-          <w:szCs w:val="22"/>
-        </w:rPr>
-      </w:pPr>
-    </w:p>
-    <w:p>
-      <w:pPr>
-        <w:ind w:firstLine="0"/>
-        <w:rPr>
-          <w:rFonts w:ascii="Times New Roman" w:hAnsi="Times New Roman"/>
-          <w:color w:val="00B050"/>
-          <w:sz w:val="22"/>
-          <w:szCs w:val="22"/>
-        </w:rPr>
-      </w:pPr>
-      <w:r>
-        <w:rPr>
-          <w:rFonts w:ascii="Times New Roman" w:hAnsi="Times New Roman"/>
-          <w:color w:val="00B050"/>
-          <w:sz w:val="22"/>
-          <w:szCs w:val="22"/>
-        </w:rPr>
-        <w:t xml:space="preserve">This passage refers to the availability of lexical labeling in “everyday speech perception”, i.e., outside of experiments. The paragraph is meant to motivate why we used a mixture of both labeled and unlabeled exposure (though results from </w:t>
-      </w:r>
-      <w:r>
-        <w:rPr>
-          <w:rFonts w:ascii="Times New Roman" w:hAnsi="Times New Roman"/>
-          <w:color w:val="00B050"/>
-          <w:sz w:val="22"/>
-          <w:szCs w:val="22"/>
-        </w:rPr>
-        <w:t>Kleinschmidt et al., 2015; Kleinschmidt, 2020</w:t>
-      </w:r>
-      <w:r>
-        <w:rPr>
-          <w:rFonts w:ascii="Times New Roman" w:hAnsi="Times New Roman"/>
-          <w:color w:val="00B050"/>
-          <w:sz w:val="22"/>
-          <w:szCs w:val="22"/>
-        </w:rPr>
-        <w:t xml:space="preserve"> strongly suggest that fully labeled or fully unlabeled exposure would not have qualitatively changed the results in this type of paradigm). </w:t>
-      </w:r>
-      <w:r>
-        <w:rPr>
-          <w:rFonts w:ascii="Times New Roman" w:hAnsi="Times New Roman"/>
-          <w:color w:val="00B050"/>
-          <w:sz w:val="22"/>
-          <w:szCs w:val="22"/>
-          <w:u w:val="single"/>
-        </w:rPr>
-        <w:t>We have revised this paragraph to clarify this</w:t>
-      </w:r>
-      <w:r>
-        <w:rPr>
-          <w:rFonts w:ascii="Times New Roman" w:hAnsi="Times New Roman"/>
-          <w:color w:val="00B050"/>
-          <w:sz w:val="22"/>
-          <w:szCs w:val="22"/>
-        </w:rPr>
-        <w:t>. If the reviewer has additional suggestion for rewording to make this clearer, we are happy to integrate them.</w:t>
-      </w:r>
-    </w:p>
-    <w:p>
-      <w:pPr>
-        <w:ind w:firstLine="0"/>
-        <w:rPr>
-          <w:rFonts w:ascii="Times New Roman" w:hAnsi="Times New Roman"/>
-          <w:sz w:val="22"/>
-          <w:szCs w:val="22"/>
-        </w:rPr>
-      </w:pPr>
-    </w:p>
-    <w:p>
-      <w:pPr>
-        <w:ind w:firstLine="0"/>
-        <w:rPr>
-          <w:rFonts w:ascii="Times New Roman" w:hAnsi="Times New Roman"/>
-          <w:sz w:val="22"/>
-          <w:szCs w:val="22"/>
-        </w:rPr>
-      </w:pPr>
-      <w:r>
-        <w:rPr>
-          <w:rFonts w:ascii="Times New Roman" w:hAnsi="Times New Roman"/>
-          <w:sz w:val="22"/>
-          <w:szCs w:val="22"/>
-        </w:rPr>
-        <w:t>p. 23, footnote 7: This is confusing. Why use a test and then say it isn't appropriate?</w:t>
-      </w:r>
-    </w:p>
-    <w:p>
-      <w:pPr>
-        <w:ind w:firstLine="0"/>
-        <w:rPr>
-          <w:rFonts w:ascii="Times New Roman" w:hAnsi="Times New Roman"/>
-          <w:sz w:val="22"/>
-          <w:szCs w:val="22"/>
-        </w:rPr>
-      </w:pPr>
-    </w:p>
-    <w:p>
-      <w:pPr>
-        <w:ind w:firstLine="0"/>
-        <w:rPr>
-          <w:rFonts w:ascii="Times New Roman" w:hAnsi="Times New Roman"/>
-          <w:color w:val="00B050"/>
-          <w:sz w:val="22"/>
-          <w:szCs w:val="22"/>
-        </w:rPr>
-      </w:pPr>
-      <w:r>
-        <w:rPr>
-          <w:rFonts w:ascii="Times New Roman" w:hAnsi="Times New Roman"/>
-          <w:color w:val="00B050"/>
-          <w:sz w:val="22"/>
-          <w:szCs w:val="22"/>
-        </w:rPr>
-        <w:t xml:space="preserve">Thank you for </w:t>
-      </w:r>
-      <w:r>
-        <w:rPr>
-          <w:rFonts w:ascii="Times New Roman" w:hAnsi="Times New Roman"/>
-          <w:color w:val="00B050"/>
-          <w:sz w:val="22"/>
-          <w:szCs w:val="22"/>
-        </w:rPr>
-        <w:t>highlighting this</w:t>
-      </w:r>
-      <w:r>
-        <w:rPr>
-          <w:rFonts w:ascii="Times New Roman" w:hAnsi="Times New Roman"/>
-          <w:color w:val="00B050"/>
-          <w:sz w:val="22"/>
-          <w:szCs w:val="22"/>
-        </w:rPr>
-        <w:t xml:space="preserve">. </w:t>
-      </w:r>
-      <w:r>
-        <w:rPr>
-          <w:rFonts w:ascii="Times New Roman" w:hAnsi="Times New Roman"/>
-          <w:color w:val="00B050"/>
-          <w:sz w:val="22"/>
-          <w:szCs w:val="22"/>
-          <w:u w:val="single"/>
-        </w:rPr>
-        <w:t>We have removed the footnote</w:t>
-      </w:r>
-      <w:r>
-        <w:rPr>
-          <w:rFonts w:ascii="Times New Roman" w:hAnsi="Times New Roman"/>
-          <w:color w:val="00B050"/>
-          <w:sz w:val="22"/>
-          <w:szCs w:val="22"/>
-        </w:rPr>
-        <w:t>, as it was introducing unnecessary confusion (we were being overly cautious)</w:t>
-      </w:r>
-      <w:r>
-        <w:rPr>
-          <w:rFonts w:ascii="Times New Roman" w:hAnsi="Times New Roman"/>
-          <w:color w:val="00B050"/>
-          <w:sz w:val="22"/>
-          <w:szCs w:val="22"/>
-        </w:rPr>
-        <w:t>.</w:t>
-      </w:r>
-      <w:r>
-        <w:rPr>
-          <w:rFonts w:ascii="Times New Roman" w:hAnsi="Times New Roman"/>
-          <w:color w:val="00B050"/>
-          <w:sz w:val="22"/>
-          <w:szCs w:val="22"/>
-        </w:rPr>
-        <w:t xml:space="preserve"> </w:t>
-      </w:r>
-      <w:r>
-        <w:rPr>
-          <w:rFonts w:ascii="Times New Roman" w:hAnsi="Times New Roman"/>
-          <w:color w:val="00B050"/>
-          <w:sz w:val="22"/>
-          <w:szCs w:val="22"/>
-        </w:rPr>
-        <w:t>For readers who want more information about the null effects, w</w:t>
-      </w:r>
-      <w:r>
-        <w:rPr>
-          <w:rFonts w:ascii="Times New Roman" w:hAnsi="Times New Roman"/>
-          <w:color w:val="00B050"/>
-          <w:sz w:val="22"/>
-          <w:szCs w:val="22"/>
-        </w:rPr>
-        <w:t xml:space="preserve">e </w:t>
-      </w:r>
-      <w:r>
-        <w:rPr>
-          <w:rFonts w:ascii="Times New Roman" w:hAnsi="Times New Roman"/>
-          <w:color w:val="00B050"/>
-          <w:sz w:val="22"/>
-          <w:szCs w:val="22"/>
-        </w:rPr>
-        <w:t>now also include</w:t>
-      </w:r>
-      <w:r>
-        <w:rPr>
-          <w:rFonts w:ascii="Times New Roman" w:hAnsi="Times New Roman"/>
-          <w:color w:val="00B050"/>
-          <w:sz w:val="22"/>
-          <w:szCs w:val="22"/>
-        </w:rPr>
-        <w:t xml:space="preserve"> the </w:t>
-      </w:r>
-      <w:r>
-        <w:rPr>
-          <w:rFonts w:ascii="Times New Roman" w:hAnsi="Times New Roman"/>
-          <w:color w:val="00B050"/>
-          <w:sz w:val="22"/>
-          <w:szCs w:val="22"/>
-        </w:rPr>
-        <w:t>“p</w:t>
-      </w:r>
-      <w:r>
-        <w:rPr>
-          <w:rFonts w:ascii="Times New Roman" w:hAnsi="Times New Roman"/>
-          <w:color w:val="00B050"/>
-          <w:sz w:val="22"/>
-          <w:szCs w:val="22"/>
-        </w:rPr>
-        <w:t xml:space="preserve">robability of </w:t>
-      </w:r>
-      <w:r>
-        <w:rPr>
-          <w:rFonts w:ascii="Times New Roman" w:hAnsi="Times New Roman"/>
-          <w:color w:val="00B050"/>
-          <w:sz w:val="22"/>
-          <w:szCs w:val="22"/>
-        </w:rPr>
-        <w:t>d</w:t>
-      </w:r>
-      <w:r>
-        <w:rPr>
-          <w:rFonts w:ascii="Times New Roman" w:hAnsi="Times New Roman"/>
-          <w:color w:val="00B050"/>
-          <w:sz w:val="22"/>
-          <w:szCs w:val="22"/>
-        </w:rPr>
-        <w:t>irection</w:t>
-      </w:r>
-      <w:r>
-        <w:rPr>
-          <w:rFonts w:ascii="Times New Roman" w:hAnsi="Times New Roman"/>
-          <w:color w:val="00B050"/>
-          <w:sz w:val="22"/>
-          <w:szCs w:val="22"/>
-        </w:rPr>
-        <w:t>”</w:t>
-      </w:r>
-      <w:r>
-        <w:rPr>
-          <w:rFonts w:ascii="Times New Roman" w:hAnsi="Times New Roman"/>
-          <w:color w:val="00B050"/>
-          <w:sz w:val="22"/>
-          <w:szCs w:val="22"/>
-        </w:rPr>
-        <w:t xml:space="preserve"> </w:t>
-      </w:r>
-      <w:r>
-        <w:rPr>
-          <w:rFonts w:ascii="Times New Roman" w:hAnsi="Times New Roman"/>
-          <w:color w:val="00B050"/>
-          <w:sz w:val="22"/>
-          <w:szCs w:val="22"/>
-        </w:rPr>
-        <w:t xml:space="preserve">in our result tables. The probability of direction is an index of how much support there is for the presence of </w:t>
-      </w:r>
+        <w:t xml:space="preserve">While lexical context often disambiguates and labels sounds in everyday speech </w:t>
+      </w:r>
+      <w:proofErr w:type="gramStart"/>
       <w:r>
         <w:rPr>
           <w:rFonts w:ascii="Times New Roman" w:hAnsi="Times New Roman"/>
@@ -6707,6 +7076,309 @@
           <w:sz w:val="22"/>
           <w:szCs w:val="22"/>
         </w:rPr>
+        <w:t>…,  disambiguating</w:t>
+      </w:r>
+      <w:proofErr w:type="gramEnd"/>
+      <w:r>
+        <w:rPr>
+          <w:rFonts w:ascii="Times New Roman" w:hAnsi="Times New Roman"/>
+          <w:i/>
+          <w:iCs/>
+          <w:color w:val="00B050"/>
+          <w:sz w:val="22"/>
+          <w:szCs w:val="22"/>
+        </w:rPr>
+        <w:t xml:space="preserve"> context is not always available. Especially with unfamiliar accents, listeners often have uncertainty about the word sequences they are hearing, reducing the labeling information available to them. Here, we thus struck a compromise between never or always labeling the input.</w:t>
+      </w:r>
+    </w:p>
+    <w:p>
+      <w:pPr>
+        <w:ind w:firstLine="0"/>
+        <w:rPr>
+          <w:rFonts w:ascii="Times New Roman" w:hAnsi="Times New Roman"/>
+          <w:color w:val="00B050"/>
+          <w:sz w:val="22"/>
+          <w:szCs w:val="22"/>
+        </w:rPr>
+      </w:pPr>
+    </w:p>
+    <w:p>
+      <w:pPr>
+        <w:ind w:firstLine="0"/>
+        <w:rPr>
+          <w:rFonts w:ascii="Times New Roman" w:hAnsi="Times New Roman"/>
+          <w:color w:val="00B050"/>
+          <w:sz w:val="22"/>
+          <w:szCs w:val="22"/>
+        </w:rPr>
+      </w:pPr>
+      <w:r>
+        <w:rPr>
+          <w:rFonts w:ascii="Times New Roman" w:hAnsi="Times New Roman"/>
+          <w:color w:val="00B050"/>
+          <w:sz w:val="22"/>
+          <w:szCs w:val="22"/>
+        </w:rPr>
+        <w:t xml:space="preserve">This passage refers to the availability of lexical labeling in “everyday speech perception”, i.e., outside of experiments. The paragraph is meant to motivate why we used a mixture of both labeled and unlabeled exposure (though results from </w:t>
+      </w:r>
+      <w:r>
+        <w:rPr>
+          <w:rFonts w:ascii="Times New Roman" w:hAnsi="Times New Roman"/>
+          <w:color w:val="00B050"/>
+          <w:sz w:val="22"/>
+          <w:szCs w:val="22"/>
+        </w:rPr>
+        <w:t>Kleinschmidt et al., 2015; Kleinschmidt, 2020</w:t>
+      </w:r>
+      <w:r>
+        <w:rPr>
+          <w:rFonts w:ascii="Times New Roman" w:hAnsi="Times New Roman"/>
+          <w:color w:val="00B050"/>
+          <w:sz w:val="22"/>
+          <w:szCs w:val="22"/>
+        </w:rPr>
+        <w:t xml:space="preserve"> strongly suggest that fully labeled or fully unlabeled exposure would not have qualitatively changed the results in this type of paradigm). </w:t>
+      </w:r>
+      <w:r>
+        <w:rPr>
+          <w:rFonts w:ascii="Times New Roman" w:hAnsi="Times New Roman"/>
+          <w:color w:val="00B050"/>
+          <w:sz w:val="22"/>
+          <w:szCs w:val="22"/>
+          <w:u w:val="single"/>
+        </w:rPr>
+        <w:t>We have revised this paragraph to clarify this</w:t>
+      </w:r>
+      <w:r>
+        <w:rPr>
+          <w:rFonts w:ascii="Times New Roman" w:hAnsi="Times New Roman"/>
+          <w:color w:val="00B050"/>
+          <w:sz w:val="22"/>
+          <w:szCs w:val="22"/>
+        </w:rPr>
+        <w:t>. If the reviewer has additional suggestion for rewording to make this clearer, we are happy to integrate them.</w:t>
+      </w:r>
+    </w:p>
+    <w:p>
+      <w:pPr>
+        <w:ind w:firstLine="0"/>
+        <w:rPr>
+          <w:rFonts w:ascii="Times New Roman" w:hAnsi="Times New Roman"/>
+          <w:sz w:val="22"/>
+          <w:szCs w:val="22"/>
+        </w:rPr>
+      </w:pPr>
+    </w:p>
+    <w:p>
+      <w:pPr>
+        <w:ind w:firstLine="0"/>
+        <w:rPr>
+          <w:rFonts w:ascii="Times New Roman" w:hAnsi="Times New Roman"/>
+          <w:sz w:val="22"/>
+          <w:szCs w:val="22"/>
+        </w:rPr>
+      </w:pPr>
+      <w:r>
+        <w:rPr>
+          <w:rFonts w:ascii="Times New Roman" w:hAnsi="Times New Roman"/>
+          <w:sz w:val="22"/>
+          <w:szCs w:val="22"/>
+        </w:rPr>
+        <w:t>p. 23, footnote 7: This is confusing. Why use a test and then say it isn't appropriate?</w:t>
+      </w:r>
+    </w:p>
+    <w:p>
+      <w:pPr>
+        <w:ind w:firstLine="0"/>
+        <w:rPr>
+          <w:rFonts w:ascii="Times New Roman" w:hAnsi="Times New Roman"/>
+          <w:sz w:val="22"/>
+          <w:szCs w:val="22"/>
+        </w:rPr>
+      </w:pPr>
+    </w:p>
+    <w:p>
+      <w:pPr>
+        <w:ind w:firstLine="0"/>
+        <w:rPr>
+          <w:rFonts w:ascii="Times New Roman" w:hAnsi="Times New Roman"/>
+          <w:color w:val="00B050"/>
+          <w:sz w:val="22"/>
+          <w:szCs w:val="22"/>
+        </w:rPr>
+      </w:pPr>
+      <w:r>
+        <w:rPr>
+          <w:rFonts w:ascii="Times New Roman" w:hAnsi="Times New Roman"/>
+          <w:color w:val="00B050"/>
+          <w:sz w:val="22"/>
+          <w:szCs w:val="22"/>
+        </w:rPr>
+        <w:t xml:space="preserve">Thank you for </w:t>
+      </w:r>
+      <w:r>
+        <w:rPr>
+          <w:rFonts w:ascii="Times New Roman" w:hAnsi="Times New Roman"/>
+          <w:color w:val="00B050"/>
+          <w:sz w:val="22"/>
+          <w:szCs w:val="22"/>
+        </w:rPr>
+        <w:t>highlighting this</w:t>
+      </w:r>
+      <w:r>
+        <w:rPr>
+          <w:rFonts w:ascii="Times New Roman" w:hAnsi="Times New Roman"/>
+          <w:color w:val="00B050"/>
+          <w:sz w:val="22"/>
+          <w:szCs w:val="22"/>
+        </w:rPr>
+        <w:t xml:space="preserve">. </w:t>
+      </w:r>
+      <w:r>
+        <w:rPr>
+          <w:rFonts w:ascii="Times New Roman" w:hAnsi="Times New Roman"/>
+          <w:color w:val="00B050"/>
+          <w:sz w:val="22"/>
+          <w:szCs w:val="22"/>
+          <w:u w:val="single"/>
+        </w:rPr>
+        <w:t>We have removed the footnote</w:t>
+      </w:r>
+      <w:r>
+        <w:rPr>
+          <w:rFonts w:ascii="Times New Roman" w:hAnsi="Times New Roman"/>
+          <w:color w:val="00B050"/>
+          <w:sz w:val="22"/>
+          <w:szCs w:val="22"/>
+        </w:rPr>
+        <w:t>, as it was introducing unnecessary confusion (we were being overly cautious)</w:t>
+      </w:r>
+      <w:r>
+        <w:rPr>
+          <w:rFonts w:ascii="Times New Roman" w:hAnsi="Times New Roman"/>
+          <w:color w:val="00B050"/>
+          <w:sz w:val="22"/>
+          <w:szCs w:val="22"/>
+        </w:rPr>
+        <w:t>.</w:t>
+      </w:r>
+      <w:r>
+        <w:rPr>
+          <w:rFonts w:ascii="Times New Roman" w:hAnsi="Times New Roman"/>
+          <w:color w:val="00B050"/>
+          <w:sz w:val="22"/>
+          <w:szCs w:val="22"/>
+        </w:rPr>
+        <w:t xml:space="preserve"> </w:t>
+      </w:r>
+      <w:r>
+        <w:rPr>
+          <w:rFonts w:ascii="Times New Roman" w:hAnsi="Times New Roman"/>
+          <w:color w:val="00B050"/>
+          <w:sz w:val="22"/>
+          <w:szCs w:val="22"/>
+        </w:rPr>
+        <w:t>For readers who want more information about the null effects, w</w:t>
+      </w:r>
+      <w:r>
+        <w:rPr>
+          <w:rFonts w:ascii="Times New Roman" w:hAnsi="Times New Roman"/>
+          <w:color w:val="00B050"/>
+          <w:sz w:val="22"/>
+          <w:szCs w:val="22"/>
+        </w:rPr>
+        <w:t xml:space="preserve">e </w:t>
+      </w:r>
+      <w:r>
+        <w:rPr>
+          <w:rFonts w:ascii="Times New Roman" w:hAnsi="Times New Roman"/>
+          <w:color w:val="00B050"/>
+          <w:sz w:val="22"/>
+          <w:szCs w:val="22"/>
+        </w:rPr>
+        <w:t>now also include</w:t>
+      </w:r>
+      <w:r>
+        <w:rPr>
+          <w:rFonts w:ascii="Times New Roman" w:hAnsi="Times New Roman"/>
+          <w:color w:val="00B050"/>
+          <w:sz w:val="22"/>
+          <w:szCs w:val="22"/>
+        </w:rPr>
+        <w:t xml:space="preserve"> the </w:t>
+      </w:r>
+      <w:r>
+        <w:rPr>
+          <w:rFonts w:ascii="Times New Roman" w:hAnsi="Times New Roman"/>
+          <w:color w:val="00B050"/>
+          <w:sz w:val="22"/>
+          <w:szCs w:val="22"/>
+        </w:rPr>
+        <w:t>“p</w:t>
+      </w:r>
+      <w:r>
+        <w:rPr>
+          <w:rFonts w:ascii="Times New Roman" w:hAnsi="Times New Roman"/>
+          <w:color w:val="00B050"/>
+          <w:sz w:val="22"/>
+          <w:szCs w:val="22"/>
+        </w:rPr>
+        <w:t xml:space="preserve">robability of </w:t>
+      </w:r>
+      <w:r>
+        <w:rPr>
+          <w:rFonts w:ascii="Times New Roman" w:hAnsi="Times New Roman"/>
+          <w:color w:val="00B050"/>
+          <w:sz w:val="22"/>
+          <w:szCs w:val="22"/>
+        </w:rPr>
+        <w:t>d</w:t>
+      </w:r>
+      <w:r>
+        <w:rPr>
+          <w:rFonts w:ascii="Times New Roman" w:hAnsi="Times New Roman"/>
+          <w:color w:val="00B050"/>
+          <w:sz w:val="22"/>
+          <w:szCs w:val="22"/>
+        </w:rPr>
+        <w:t>irection</w:t>
+      </w:r>
+      <w:r>
+        <w:rPr>
+          <w:rFonts w:ascii="Times New Roman" w:hAnsi="Times New Roman"/>
+          <w:color w:val="00B050"/>
+          <w:sz w:val="22"/>
+          <w:szCs w:val="22"/>
+        </w:rPr>
+        <w:t>”</w:t>
+      </w:r>
+      <w:r>
+        <w:rPr>
+          <w:rFonts w:ascii="Times New Roman" w:hAnsi="Times New Roman"/>
+          <w:color w:val="00B050"/>
+          <w:sz w:val="22"/>
+          <w:szCs w:val="22"/>
+        </w:rPr>
+        <w:t xml:space="preserve"> </w:t>
+      </w:r>
+      <w:r>
+        <w:rPr>
+          <w:rFonts w:ascii="Times New Roman" w:hAnsi="Times New Roman"/>
+          <w:color w:val="00B050"/>
+          <w:sz w:val="22"/>
+          <w:szCs w:val="22"/>
+        </w:rPr>
+        <w:t xml:space="preserve">in our result tables. The probability of direction is an index of how much support there is for the presence of </w:t>
+      </w:r>
+      <w:r>
+        <w:rPr>
+          <w:rFonts w:ascii="Times New Roman" w:hAnsi="Times New Roman"/>
+          <w:i/>
+          <w:iCs/>
+          <w:color w:val="00B050"/>
+          <w:sz w:val="22"/>
+          <w:szCs w:val="22"/>
+        </w:rPr>
         <w:t xml:space="preserve">any </w:t>
       </w:r>
       <w:r>
@@ -6888,7 +7560,25 @@
           <w:sz w:val="22"/>
           <w:szCs w:val="22"/>
         </w:rPr>
-        <w:t>Table 3: Explain in a table note why some rows are italicized. This currently has to be inferred from the main text.</w:t>
+        <w:t xml:space="preserve">Table 3: Explain in a table note why some rows are italicized. This currently </w:t>
+      </w:r>
+      <w:proofErr w:type="gramStart"/>
+      <w:r>
+        <w:rPr>
+          <w:rFonts w:ascii="Times New Roman" w:hAnsi="Times New Roman"/>
+          <w:sz w:val="22"/>
+          <w:szCs w:val="22"/>
+        </w:rPr>
+        <w:t>has to</w:t>
+      </w:r>
+      <w:proofErr w:type="gramEnd"/>
+      <w:r>
+        <w:rPr>
+          <w:rFonts w:ascii="Times New Roman" w:hAnsi="Times New Roman"/>
+          <w:sz w:val="22"/>
+          <w:szCs w:val="22"/>
+        </w:rPr>
+        <w:t xml:space="preserve"> be inferred from the main text.</w:t>
       </w:r>
     </w:p>
     <w:p>
@@ -6924,7 +7614,25 @@
           <w:sz w:val="22"/>
           <w:szCs w:val="22"/>
         </w:rPr>
-        <w:t>p. 29, l. 598 : Panel B -&gt; Panel D</w:t>
+        <w:t xml:space="preserve">p. 29, l. </w:t>
+      </w:r>
+      <w:proofErr w:type="gramStart"/>
+      <w:r>
+        <w:rPr>
+          <w:rFonts w:ascii="Times New Roman" w:hAnsi="Times New Roman"/>
+          <w:sz w:val="22"/>
+          <w:szCs w:val="22"/>
+        </w:rPr>
+        <w:t>598 :</w:t>
+      </w:r>
+      <w:proofErr w:type="gramEnd"/>
+      <w:r>
+        <w:rPr>
+          <w:rFonts w:ascii="Times New Roman" w:hAnsi="Times New Roman"/>
+          <w:sz w:val="22"/>
+          <w:szCs w:val="22"/>
+        </w:rPr>
+        <w:t xml:space="preserve"> Panel B -&gt; Panel D</w:t>
       </w:r>
     </w:p>
     <w:p>
@@ -7054,7 +7762,25 @@
           <w:sz w:val="22"/>
           <w:szCs w:val="22"/>
         </w:rPr>
-        <w:t>p. 45, ll. 1008-1009: "the ideal adaptor substantially under-predicts changes in listeners' PSEs during initial exposure, and over-predicts changes in listeners' PSE following exposure". I do not see this - the error bars are overlapping with the ribbons. Am I missing something?</w:t>
+        <w:t xml:space="preserve">p. 45, ll. 1008-1009: "the ideal adaptor substantially under-predicts changes in listeners' PSEs during initial </w:t>
+      </w:r>
+      <w:proofErr w:type="gramStart"/>
+      <w:r>
+        <w:rPr>
+          <w:rFonts w:ascii="Times New Roman" w:hAnsi="Times New Roman"/>
+          <w:sz w:val="22"/>
+          <w:szCs w:val="22"/>
+        </w:rPr>
+        <w:t>exposure, and</w:t>
+      </w:r>
+      <w:proofErr w:type="gramEnd"/>
+      <w:r>
+        <w:rPr>
+          <w:rFonts w:ascii="Times New Roman" w:hAnsi="Times New Roman"/>
+          <w:sz w:val="22"/>
+          <w:szCs w:val="22"/>
+        </w:rPr>
+        <w:t xml:space="preserve"> over-predicts changes in listeners' PSE following exposure". I do not see this - the error bars are overlapping with the ribbons. Am I missing something?</w:t>
       </w:r>
     </w:p>
     <w:p>
@@ -7256,7 +7982,27 @@
           <w:sz w:val="22"/>
           <w:szCs w:val="22"/>
         </w:rPr>
-        <w:t xml:space="preserve"> as the model predicting less steep changes in the start of the experiment than observed, and predicting more steep changes at the end (it’s the best the model can do to fit listeners’ behavior). </w:t>
+        <w:t xml:space="preserve"> as the model predicting </w:t>
+      </w:r>
+      <w:proofErr w:type="gramStart"/>
+      <w:r>
+        <w:rPr>
+          <w:rFonts w:ascii="Times New Roman" w:hAnsi="Times New Roman"/>
+          <w:color w:val="00B050"/>
+          <w:sz w:val="22"/>
+          <w:szCs w:val="22"/>
+        </w:rPr>
+        <w:t>less</w:t>
+      </w:r>
+      <w:proofErr w:type="gramEnd"/>
+      <w:r>
+        <w:rPr>
+          <w:rFonts w:ascii="Times New Roman" w:hAnsi="Times New Roman"/>
+          <w:color w:val="00B050"/>
+          <w:sz w:val="22"/>
+          <w:szCs w:val="22"/>
+        </w:rPr>
+        <w:t xml:space="preserve"> steep changes in the start of the experiment than observed, and predicting more steep changes at the end (it’s the best the model can do to fit listeners’ behavior). </w:t>
       </w:r>
     </w:p>
     <w:p>
@@ -7347,7 +8093,25 @@
           <w:sz w:val="22"/>
           <w:szCs w:val="22"/>
         </w:rPr>
-        <w:t xml:space="preserve">The work is sophisticated and methodologically well done. There are several strong methodological innovations including the use of multiple testing points, the psychometric analysis is novel (and wholly appropriate) and the ideal observer models are very helpful. The basic learning paradigm - while borrowing heavily from others - is also interesting in its mix of unsupervised and softly-supervised trials. There's little to critique on methodological grounds. In some ways, this is the most comprehensive evaluation of a basic distributional learning paradigm that I have seen (I say basic because it doesn't look at any of the more interesting recent variants such as learning multiple talkers, comparing supervised vs. unsupervised, </w:t>
+        <w:t xml:space="preserve">The work is sophisticated and methodologically well done. There are several strong methodological innovations including the use of multiple testing points, the psychometric analysis is novel (and wholly appropriate) and the ideal observer models are very helpful. The basic learning paradigm - while borrowing heavily from others - is also interesting in its mix of unsupervised and </w:t>
+      </w:r>
+      <w:proofErr w:type="gramStart"/>
+      <w:r>
+        <w:rPr>
+          <w:rFonts w:ascii="Times New Roman" w:hAnsi="Times New Roman"/>
+          <w:sz w:val="22"/>
+          <w:szCs w:val="22"/>
+        </w:rPr>
+        <w:t>softly-supervised</w:t>
+      </w:r>
+      <w:proofErr w:type="gramEnd"/>
+      <w:r>
+        <w:rPr>
+          <w:rFonts w:ascii="Times New Roman" w:hAnsi="Times New Roman"/>
+          <w:sz w:val="22"/>
+          <w:szCs w:val="22"/>
+        </w:rPr>
+        <w:t xml:space="preserve"> trials. There's little to critique on methodological grounds. In some ways, this is the most comprehensive evaluation of a basic distributional learning paradigm that I have seen (I say basic because it doesn't look at any of the more interesting recent variants such as learning multiple talkers, comparing supervised vs. unsupervised, </w:t>
       </w:r>
       <w:proofErr w:type="spellStart"/>
       <w:r>
@@ -7441,7 +8205,25 @@
           <w:sz w:val="22"/>
           <w:szCs w:val="22"/>
         </w:rPr>
-        <w:t>. Of these, the first four seem fairly non-controversial. Just to briefly describe what I mean…</w:t>
+        <w:t xml:space="preserve">. Of these, the first four seem </w:t>
+      </w:r>
+      <w:proofErr w:type="gramStart"/>
+      <w:r>
+        <w:rPr>
+          <w:rFonts w:ascii="Times New Roman" w:hAnsi="Times New Roman"/>
+          <w:sz w:val="22"/>
+          <w:szCs w:val="22"/>
+        </w:rPr>
+        <w:t>fairly non-</w:t>
+      </w:r>
+      <w:proofErr w:type="gramEnd"/>
+      <w:r>
+        <w:rPr>
+          <w:rFonts w:ascii="Times New Roman" w:hAnsi="Times New Roman"/>
+          <w:sz w:val="22"/>
+          <w:szCs w:val="22"/>
+        </w:rPr>
+        <w:t>controversial. Just to briefly describe what I mean…</w:t>
       </w:r>
     </w:p>
     <w:p>
@@ -7519,7 +8301,27 @@
           <w:sz w:val="22"/>
           <w:szCs w:val="22"/>
         </w:rPr>
-        <w:t xml:space="preserve"> effect of prediction 1 (prior experience) and predictions 2a,b (exposure), which </w:t>
+        <w:t xml:space="preserve"> effect of prediction 1 (prior experience) and predictions 2</w:t>
+      </w:r>
+      <w:proofErr w:type="gramStart"/>
+      <w:r>
+        <w:rPr>
+          <w:rFonts w:ascii="Times New Roman" w:hAnsi="Times New Roman"/>
+          <w:color w:val="00B050"/>
+          <w:sz w:val="22"/>
+          <w:szCs w:val="22"/>
+        </w:rPr>
+        <w:t>a,b</w:t>
+      </w:r>
+      <w:proofErr w:type="gramEnd"/>
+      <w:r>
+        <w:rPr>
+          <w:rFonts w:ascii="Times New Roman" w:hAnsi="Times New Roman"/>
+          <w:color w:val="00B050"/>
+          <w:sz w:val="22"/>
+          <w:szCs w:val="22"/>
+        </w:rPr>
+        <w:t xml:space="preserve"> (exposure), which </w:t>
       </w:r>
       <w:r>
         <w:rPr>
@@ -7574,7 +8376,25 @@
           <w:sz w:val="22"/>
           <w:szCs w:val="22"/>
         </w:rPr>
-        <w:t>Second, that learning depends on the amount of exposure. The authors are right, this is not typically tested in perceptual adaptation in speech (though there are at least a few where it is). But I don't see any models that really predict anything differently. Isn't this just a version of Thorndike's law of exercise or law of practice? Similarly, they argue that adaptation depends on the distribution being learned. OK, but isn't that the definition of distributional learning? And that learning is rapid. That's actually pretty interesting, but as the authors acknowledge (page 38-39) a lot of prior studies show that too.</w:t>
+        <w:t xml:space="preserve">Second, that learning depends on the amount of exposure. The authors are right, this is not typically tested in perceptual adaptation in speech (though there are at least a few where it is). But I don't see any models that really predict anything differently. Isn't this just a version of Thorndike's law of exercise or law of practice? Similarly, they argue that adaptation depends on the distribution being learned. OK, but isn't that the definition of distributional learning? And that learning is rapid. That's </w:t>
+      </w:r>
+      <w:proofErr w:type="gramStart"/>
+      <w:r>
+        <w:rPr>
+          <w:rFonts w:ascii="Times New Roman" w:hAnsi="Times New Roman"/>
+          <w:sz w:val="22"/>
+          <w:szCs w:val="22"/>
+        </w:rPr>
+        <w:t>actually pretty</w:t>
+      </w:r>
+      <w:proofErr w:type="gramEnd"/>
+      <w:r>
+        <w:rPr>
+          <w:rFonts w:ascii="Times New Roman" w:hAnsi="Times New Roman"/>
+          <w:sz w:val="22"/>
+          <w:szCs w:val="22"/>
+        </w:rPr>
+        <w:t xml:space="preserve"> interesting, but as the authors acknowledge (page 38-39) a lot of prior studies show that too.</w:t>
       </w:r>
     </w:p>
     <w:p>
@@ -7689,7 +8509,47 @@
           <w:sz w:val="22"/>
           <w:szCs w:val="22"/>
         </w:rPr>
-        <w:t>we consider distributional learning the most elegant (though perhaps not most parsimonious) explanation a large number of findings about speech perception. But there are reasons why others disagree. As the revised introduction clarifies, not everyone believes that listeners adapt by learning phonetic distributions. And, to be fair, most existing works (including our own) provide rather indirect tests of that prediction.</w:t>
+        <w:t xml:space="preserve">we consider distributional learning the most elegant (though perhaps not most parsimonious) explanation </w:t>
+      </w:r>
+      <w:proofErr w:type="gramStart"/>
+      <w:r>
+        <w:rPr>
+          <w:rFonts w:ascii="Times New Roman" w:hAnsi="Times New Roman"/>
+          <w:color w:val="00B050"/>
+          <w:sz w:val="22"/>
+          <w:szCs w:val="22"/>
+        </w:rPr>
+        <w:t>a large number of</w:t>
+      </w:r>
+      <w:proofErr w:type="gramEnd"/>
+      <w:r>
+        <w:rPr>
+          <w:rFonts w:ascii="Times New Roman" w:hAnsi="Times New Roman"/>
+          <w:color w:val="00B050"/>
+          <w:sz w:val="22"/>
+          <w:szCs w:val="22"/>
+        </w:rPr>
+        <w:t xml:space="preserve"> findings about speech perception. But there are reasons why others disagree. As the revised introduction clarifies, not everyone believes that listeners adapt by learning phonetic distributions. </w:t>
+      </w:r>
+      <w:proofErr w:type="gramStart"/>
+      <w:r>
+        <w:rPr>
+          <w:rFonts w:ascii="Times New Roman" w:hAnsi="Times New Roman"/>
+          <w:color w:val="00B050"/>
+          <w:sz w:val="22"/>
+          <w:szCs w:val="22"/>
+        </w:rPr>
+        <w:t>And,</w:t>
+      </w:r>
+      <w:proofErr w:type="gramEnd"/>
+      <w:r>
+        <w:rPr>
+          <w:rFonts w:ascii="Times New Roman" w:hAnsi="Times New Roman"/>
+          <w:color w:val="00B050"/>
+          <w:sz w:val="22"/>
+          <w:szCs w:val="22"/>
+        </w:rPr>
+        <w:t xml:space="preserve"> to be fair, most existing works (including our own) provide rather indirect tests of that prediction.</w:t>
       </w:r>
       <w:r>
         <w:rPr>
@@ -7726,7 +8586,25 @@
           <w:sz w:val="22"/>
           <w:szCs w:val="22"/>
         </w:rPr>
-        <w:t>Third, the authors point to the idea of diminishing returns - that learning will slow with more practice. However, this is also known as the power law of learning and has been shown in every domain of learning since the 1980s at least (Anderson, 1982; Logan, 1988; Newell &amp; Rosenbloom, 1981) They point to this as a critical prediction of error minimization learning or prediction error, but this really falls out of a million forms of learning . For example, they write on line 905 "…this would raise questions as to whether similar predictions follow from other distributional learning accounts (e.g., C-</w:t>
+        <w:t xml:space="preserve">Third, the authors point to the idea of diminishing returns - that learning will slow with more practice. However, this is also known as the power law of learning and has been shown in every domain of learning since the 1980s at least (Anderson, 1982; Logan, 1988; Newell &amp; Rosenbloom, 1981) They point to this as a critical prediction of error minimization learning or prediction error, but this really falls out of a million forms of </w:t>
+      </w:r>
+      <w:proofErr w:type="gramStart"/>
+      <w:r>
+        <w:rPr>
+          <w:rFonts w:ascii="Times New Roman" w:hAnsi="Times New Roman"/>
+          <w:sz w:val="22"/>
+          <w:szCs w:val="22"/>
+        </w:rPr>
+        <w:t>learning .</w:t>
+      </w:r>
+      <w:proofErr w:type="gramEnd"/>
+      <w:r>
+        <w:rPr>
+          <w:rFonts w:ascii="Times New Roman" w:hAnsi="Times New Roman"/>
+          <w:sz w:val="22"/>
+          <w:szCs w:val="22"/>
+        </w:rPr>
+        <w:t xml:space="preserve"> For example, they write on line 905 "…this would raise questions as to whether similar predictions follow from other distributional learning accounts (e.g., C-</w:t>
       </w:r>
       <w:proofErr w:type="spellStart"/>
       <w:r>
@@ -7744,7 +8622,61 @@
           <w:sz w:val="22"/>
           <w:szCs w:val="22"/>
         </w:rPr>
-        <w:t xml:space="preserve"> normalization, McMurray &amp; Jongman, 2011; exemplar models, Johnson, 1997; DNNs, Magnuson et al., 2020)…" I can't speak for C-Cure which assumes that distributional learning has happened, but doesn't posit a mechanism for that. But certainly exemplar models would show this - the classic work on the power law of learning was pitched in terms of instance- or exemplar-models (Logan, 1988; </w:t>
+        <w:t xml:space="preserve"> normalization, McMurray &amp; Jongman, 2011; exemplar models, Johnson, 1997; DNNs, Magnuson et al., </w:t>
+      </w:r>
+      <w:proofErr w:type="gramStart"/>
+      <w:r>
+        <w:rPr>
+          <w:rFonts w:ascii="Times New Roman" w:hAnsi="Times New Roman"/>
+          <w:sz w:val="22"/>
+          <w:szCs w:val="22"/>
+        </w:rPr>
+        <w:t>2020)…</w:t>
+      </w:r>
+      <w:proofErr w:type="gramEnd"/>
+      <w:r>
+        <w:rPr>
+          <w:rFonts w:ascii="Times New Roman" w:hAnsi="Times New Roman"/>
+          <w:sz w:val="22"/>
+          <w:szCs w:val="22"/>
+        </w:rPr>
+        <w:t xml:space="preserve">" I can't speak for C-Cure which assumes that distributional learning has </w:t>
+      </w:r>
+      <w:proofErr w:type="gramStart"/>
+      <w:r>
+        <w:rPr>
+          <w:rFonts w:ascii="Times New Roman" w:hAnsi="Times New Roman"/>
+          <w:sz w:val="22"/>
+          <w:szCs w:val="22"/>
+        </w:rPr>
+        <w:t>happened, but</w:t>
+      </w:r>
+      <w:proofErr w:type="gramEnd"/>
+      <w:r>
+        <w:rPr>
+          <w:rFonts w:ascii="Times New Roman" w:hAnsi="Times New Roman"/>
+          <w:sz w:val="22"/>
+          <w:szCs w:val="22"/>
+        </w:rPr>
+        <w:t xml:space="preserve"> doesn't posit a mechanism for that. But </w:t>
+      </w:r>
+      <w:proofErr w:type="gramStart"/>
+      <w:r>
+        <w:rPr>
+          <w:rFonts w:ascii="Times New Roman" w:hAnsi="Times New Roman"/>
+          <w:sz w:val="22"/>
+          <w:szCs w:val="22"/>
+        </w:rPr>
+        <w:t>certainly</w:t>
+      </w:r>
+      <w:proofErr w:type="gramEnd"/>
+      <w:r>
+        <w:rPr>
+          <w:rFonts w:ascii="Times New Roman" w:hAnsi="Times New Roman"/>
+          <w:sz w:val="22"/>
+          <w:szCs w:val="22"/>
+        </w:rPr>
+        <w:t xml:space="preserve"> exemplar models would show this - the classic work on the power law of learning was pitched in terms of instance- or exemplar-models (Logan, 1988; </w:t>
       </w:r>
       <w:proofErr w:type="spellStart"/>
       <w:r>
@@ -7798,7 +8730,25 @@
           <w:sz w:val="22"/>
           <w:szCs w:val="22"/>
         </w:rPr>
-        <w:t xml:space="preserve"> rule). So both of those frameworks would almost certainly show the same effects. </w:t>
+        <w:t xml:space="preserve"> rule). </w:t>
+      </w:r>
+      <w:proofErr w:type="gramStart"/>
+      <w:r>
+        <w:rPr>
+          <w:rFonts w:ascii="Times New Roman" w:hAnsi="Times New Roman"/>
+          <w:sz w:val="22"/>
+          <w:szCs w:val="22"/>
+        </w:rPr>
+        <w:t>So</w:t>
+      </w:r>
+      <w:proofErr w:type="gramEnd"/>
+      <w:r>
+        <w:rPr>
+          <w:rFonts w:ascii="Times New Roman" w:hAnsi="Times New Roman"/>
+          <w:sz w:val="22"/>
+          <w:szCs w:val="22"/>
+        </w:rPr>
+        <w:t xml:space="preserve"> both of those frameworks would almost certainly show the same effects. </w:t>
       </w:r>
       <w:r>
         <w:rPr>
@@ -7902,7 +8852,25 @@
           <w:sz w:val="22"/>
           <w:szCs w:val="22"/>
         </w:rPr>
-        <w:t>Now, the one place that is super novel and super interesting is the fact that the learners do not appear to fully learn the new shifted categories - they seem to stop before they get all the way there. That's novel and hasn't really been shown. And frankly the sophistication of the ideal observer models trained on the same data as the subjects are makes it starkly clear that the subjects are doing this by providing a very clear view of what the subjects "should" be doing. That's probably the most compelling aspect of the paper. But to get there you have to wade through</w:t>
+        <w:t xml:space="preserve">Now, the one place that is super novel and super interesting is the fact that the learners do not appear to fully learn the new shifted categories - they seem to stop before they get all the way there. That's novel and hasn't really been shown. And frankly the sophistication of the ideal observer models trained on the same data as the subjects are makes it starkly clear that the subjects are doing this by providing a very clear view of what the subjects "should" be doing. That's probably the most compelling aspect of the paper. But to get there you </w:t>
+      </w:r>
+      <w:proofErr w:type="gramStart"/>
+      <w:r>
+        <w:rPr>
+          <w:rFonts w:ascii="Times New Roman" w:hAnsi="Times New Roman"/>
+          <w:sz w:val="22"/>
+          <w:szCs w:val="22"/>
+        </w:rPr>
+        <w:t>have to</w:t>
+      </w:r>
+      <w:proofErr w:type="gramEnd"/>
+      <w:r>
+        <w:rPr>
+          <w:rFonts w:ascii="Times New Roman" w:hAnsi="Times New Roman"/>
+          <w:sz w:val="22"/>
+          <w:szCs w:val="22"/>
+        </w:rPr>
+        <w:t xml:space="preserve"> wade through</w:t>
       </w:r>
       <w:r>
         <w:rPr>
@@ -7959,8 +8927,9 @@
           <w:szCs w:val="22"/>
           <w:u w:val="single"/>
         </w:rPr>
-        <w:t xml:space="preserve">We agree with the reviewer that the paper needed restructuring, and have done so (see </w:t>
-      </w:r>
+        <w:t xml:space="preserve">We agree with the reviewer that the paper needed </w:t>
+      </w:r>
+      <w:proofErr w:type="gramStart"/>
       <w:r>
         <w:rPr>
           <w:rFonts w:ascii="Times New Roman" w:hAnsi="Times New Roman"/>
@@ -7969,6 +8938,27 @@
           <w:szCs w:val="22"/>
           <w:u w:val="single"/>
         </w:rPr>
+        <w:t>restructuring, and</w:t>
+      </w:r>
+      <w:proofErr w:type="gramEnd"/>
+      <w:r>
+        <w:rPr>
+          <w:rFonts w:ascii="Times New Roman" w:hAnsi="Times New Roman"/>
+          <w:color w:val="00B050"/>
+          <w:sz w:val="22"/>
+          <w:szCs w:val="22"/>
+          <w:u w:val="single"/>
+        </w:rPr>
+        <w:t xml:space="preserve"> have done so (see </w:t>
+      </w:r>
+      <w:r>
+        <w:rPr>
+          <w:rFonts w:ascii="Times New Roman" w:hAnsi="Times New Roman"/>
+          <w:color w:val="00B050"/>
+          <w:sz w:val="22"/>
+          <w:szCs w:val="22"/>
+          <w:u w:val="single"/>
+        </w:rPr>
         <w:t>overview at the top of this letter</w:t>
       </w:r>
       <w:r>
@@ -7991,14 +8981,25 @@
         </w:rPr>
         <w:t xml:space="preserve"> </w:t>
       </w:r>
-      <w:r>
-        <w:rPr>
-          <w:rFonts w:ascii="Times New Roman" w:hAnsi="Times New Roman"/>
-          <w:color w:val="00B050"/>
-          <w:sz w:val="22"/>
-          <w:szCs w:val="22"/>
-        </w:rPr>
-        <w:t xml:space="preserve">In particular, we now state up front that prediction </w:t>
+      <w:proofErr w:type="gramStart"/>
+      <w:r>
+        <w:rPr>
+          <w:rFonts w:ascii="Times New Roman" w:hAnsi="Times New Roman"/>
+          <w:color w:val="00B050"/>
+          <w:sz w:val="22"/>
+          <w:szCs w:val="22"/>
+        </w:rPr>
+        <w:t>In particular, we</w:t>
+      </w:r>
+      <w:proofErr w:type="gramEnd"/>
+      <w:r>
+        <w:rPr>
+          <w:rFonts w:ascii="Times New Roman" w:hAnsi="Times New Roman"/>
+          <w:color w:val="00B050"/>
+          <w:sz w:val="22"/>
+          <w:szCs w:val="22"/>
+        </w:rPr>
+        <w:t xml:space="preserve"> now state up front that prediction </w:t>
       </w:r>
       <w:r>
         <w:rPr>
@@ -8394,9 +9395,28 @@
           <w:sz w:val="22"/>
           <w:szCs w:val="22"/>
         </w:rPr>
-        <w:t xml:space="preserve">* To some extent it feels like the authors are sort of setting up the easy predictions to test. They do a nice job of laying out relevant principles like the effect of exposure amount, the role of prior expectations and so forth. But in exploring the permutations of these things they come to some fairly simplistic possibilities. For example, the prediction of diminishing returns is held up as a pretty important one that any model of learning needs to be able to show. That's kind of true. But this is a property of virtually all learning - in fact, </w:t>
+        <w:t xml:space="preserve">* To some extent it feels like the authors are sort of setting up the easy predictions to test. They do a nice job of laying out relevant principles like the effect of exposure amount, the role of prior expectations and so forth. But in exploring the permutations of these things they come to some </w:t>
+      </w:r>
+      <w:proofErr w:type="gramStart"/>
+      <w:r>
+        <w:rPr>
+          <w:rFonts w:ascii="Times New Roman" w:hAnsi="Times New Roman"/>
+          <w:sz w:val="22"/>
+          <w:szCs w:val="22"/>
+        </w:rPr>
+        <w:t>fairly simplistic</w:t>
+      </w:r>
+      <w:proofErr w:type="gramEnd"/>
+      <w:r>
+        <w:rPr>
+          <w:rFonts w:ascii="Times New Roman" w:hAnsi="Times New Roman"/>
+          <w:sz w:val="22"/>
+          <w:szCs w:val="22"/>
+        </w:rPr>
+        <w:t xml:space="preserve"> possibilities. For example, the prediction of diminishing returns is held up as a pretty important one that any model of learning needs to be able to show. That's kind of true. But this is a property of virtually all learning - in fact, </w:t>
       </w:r>
       <w:proofErr w:type="spellStart"/>
+      <w:proofErr w:type="gramStart"/>
       <w:r>
         <w:rPr>
           <w:rFonts w:ascii="Times New Roman" w:hAnsi="Times New Roman"/>
@@ -8406,6 +9426,7 @@
         <w:t>its</w:t>
       </w:r>
       <w:proofErr w:type="spellEnd"/>
+      <w:proofErr w:type="gramEnd"/>
       <w:r>
         <w:rPr>
           <w:rFonts w:ascii="Times New Roman" w:hAnsi="Times New Roman"/>
@@ -8421,7 +9442,43 @@
           <w:szCs w:val="22"/>
         </w:rPr>
         <w:lastRenderedPageBreak/>
-        <w:t xml:space="preserve">problem. Similarly figure 1 proposes linear learning as a possibility? Really? People just increase incrementally and then suddenly stop when they hit the target? I don't think any model has ever posited that - there's always a </w:t>
+        <w:t xml:space="preserve">problem. Similarly figure 1 proposes linear learning as a </w:t>
+      </w:r>
+      <w:proofErr w:type="gramStart"/>
+      <w:r>
+        <w:rPr>
+          <w:rFonts w:ascii="Times New Roman" w:hAnsi="Times New Roman"/>
+          <w:sz w:val="22"/>
+          <w:szCs w:val="22"/>
+        </w:rPr>
+        <w:t>possibility?</w:t>
+      </w:r>
+      <w:proofErr w:type="gramEnd"/>
+      <w:r>
+        <w:rPr>
+          <w:rFonts w:ascii="Times New Roman" w:hAnsi="Times New Roman"/>
+          <w:sz w:val="22"/>
+          <w:szCs w:val="22"/>
+        </w:rPr>
+        <w:t xml:space="preserve"> Really? People just increase incrementally and then suddenly stop when they hit the </w:t>
+      </w:r>
+      <w:proofErr w:type="gramStart"/>
+      <w:r>
+        <w:rPr>
+          <w:rFonts w:ascii="Times New Roman" w:hAnsi="Times New Roman"/>
+          <w:sz w:val="22"/>
+          <w:szCs w:val="22"/>
+        </w:rPr>
+        <w:t>target?</w:t>
+      </w:r>
+      <w:proofErr w:type="gramEnd"/>
+      <w:r>
+        <w:rPr>
+          <w:rFonts w:ascii="Times New Roman" w:hAnsi="Times New Roman"/>
+          <w:sz w:val="22"/>
+          <w:szCs w:val="22"/>
+        </w:rPr>
+        <w:t xml:space="preserve"> I don't think any model has ever posited that - there's always a </w:t>
       </w:r>
       <w:proofErr w:type="spellStart"/>
       <w:r>
@@ -8640,16 +9697,36 @@
           <w:sz w:val="22"/>
           <w:szCs w:val="22"/>
         </w:rPr>
-        <w:t>As for the reviewer’s point about the ground-truth, it is unclear to us how “a ground truth in the world” is different from a ground truth “only known by the talker”. In both cases, learners need to draw inferences. One might argue—and perhaps that’s what the reviewer has in mind—that listeners might have more uncertainty than word learners given the high degree of cross-talker variability. But this misses that listeners already have experienced many different talkers</w:t>
-      </w:r>
-      <w:r>
-        <w:rPr>
-          <w:rFonts w:ascii="Times New Roman" w:hAnsi="Times New Roman"/>
-          <w:color w:val="00B050"/>
-          <w:sz w:val="22"/>
-          <w:szCs w:val="22"/>
-        </w:rPr>
-        <w:t xml:space="preserve">, and might be able to infer (rather than learn, in the more narrow sense of the word) which mixture of those previously learned talkers provides a good model for the current input. This is, of course, the very analysis we propose in the general discussion as </w:t>
+        <w:t xml:space="preserve">As for the reviewer’s point about the ground-truth, it is unclear to us how “a ground truth in the world” is different from a ground truth “only known by the talker”. In both cases, learners need to draw inferences. One might argue—and perhaps that’s what the reviewer has in mind—that listeners might have more uncertainty than word learners given the high degree of cross-talker variability. But this misses that listeners already have experienced many different </w:t>
+      </w:r>
+      <w:proofErr w:type="gramStart"/>
+      <w:r>
+        <w:rPr>
+          <w:rFonts w:ascii="Times New Roman" w:hAnsi="Times New Roman"/>
+          <w:color w:val="00B050"/>
+          <w:sz w:val="22"/>
+          <w:szCs w:val="22"/>
+        </w:rPr>
+        <w:t>talkers</w:t>
+      </w:r>
+      <w:r>
+        <w:rPr>
+          <w:rFonts w:ascii="Times New Roman" w:hAnsi="Times New Roman"/>
+          <w:color w:val="00B050"/>
+          <w:sz w:val="22"/>
+          <w:szCs w:val="22"/>
+        </w:rPr>
+        <w:t>, and</w:t>
+      </w:r>
+      <w:proofErr w:type="gramEnd"/>
+      <w:r>
+        <w:rPr>
+          <w:rFonts w:ascii="Times New Roman" w:hAnsi="Times New Roman"/>
+          <w:color w:val="00B050"/>
+          <w:sz w:val="22"/>
+          <w:szCs w:val="22"/>
+        </w:rPr>
+        <w:t xml:space="preserve"> might be able to infer (rather than learn, in the more narrow sense of the word) which mixture of those previously learned talkers provides a good model for the current input. This is, of course, the very analysis we propose in the general discussion as </w:t>
       </w:r>
       <w:r>
         <w:rPr>
@@ -8669,7 +9746,27 @@
           <w:sz w:val="22"/>
           <w:szCs w:val="22"/>
         </w:rPr>
-        <w:t xml:space="preserve">plausible theory for the findings we obtain. Critically, with regard to the reviewer’s point, this means that listeners might already </w:t>
+        <w:t xml:space="preserve">plausible theory for the findings we obtain. Critically, </w:t>
+      </w:r>
+      <w:proofErr w:type="gramStart"/>
+      <w:r>
+        <w:rPr>
+          <w:rFonts w:ascii="Times New Roman" w:hAnsi="Times New Roman"/>
+          <w:color w:val="00B050"/>
+          <w:sz w:val="22"/>
+          <w:szCs w:val="22"/>
+        </w:rPr>
+        <w:t>with regard to</w:t>
+      </w:r>
+      <w:proofErr w:type="gramEnd"/>
+      <w:r>
+        <w:rPr>
+          <w:rFonts w:ascii="Times New Roman" w:hAnsi="Times New Roman"/>
+          <w:color w:val="00B050"/>
+          <w:sz w:val="22"/>
+          <w:szCs w:val="22"/>
+        </w:rPr>
+        <w:t xml:space="preserve"> the reviewer’s point, this means that listeners might already </w:t>
       </w:r>
       <w:r>
         <w:rPr>
@@ -8724,7 +9821,25 @@
           <w:sz w:val="22"/>
           <w:szCs w:val="22"/>
         </w:rPr>
-        <w:t>* I was surprised that no power analysis or justification was given - particularly given that part of the study was preregistered. I don't think every sample size needs to be justified by a priori power - particularly the first study in a new paradigm where effect sizes can't be known. I'm fine if the argument is just "we ran a lot because we didn't know what to expect". But even then it would be very useful to include a sensitivity/minimum detectable effect analysis to help the reader understand what kind of effects could be detected.</w:t>
+        <w:t xml:space="preserve">* I was surprised that no power analysis or justification was given - particularly given that part of the study was preregistered. I don't think every sample size needs to be justified by a priori power - particularly the first study in a new paradigm where effect sizes can't be known. I'm fine if the argument is just "we ran a lot because we didn't know what to expect". But even </w:t>
+      </w:r>
+      <w:proofErr w:type="gramStart"/>
+      <w:r>
+        <w:rPr>
+          <w:rFonts w:ascii="Times New Roman" w:hAnsi="Times New Roman"/>
+          <w:sz w:val="22"/>
+          <w:szCs w:val="22"/>
+        </w:rPr>
+        <w:t>then</w:t>
+      </w:r>
+      <w:proofErr w:type="gramEnd"/>
+      <w:r>
+        <w:rPr>
+          <w:rFonts w:ascii="Times New Roman" w:hAnsi="Times New Roman"/>
+          <w:sz w:val="22"/>
+          <w:szCs w:val="22"/>
+        </w:rPr>
+        <w:t xml:space="preserve"> it would be very useful to include a sensitivity/minimum detectable effect analysis to help the reader understand what kind of effects could be detected.</w:t>
       </w:r>
     </w:p>
     <w:p>
@@ -9188,7 +10303,43 @@
           <w:sz w:val="22"/>
           <w:szCs w:val="22"/>
         </w:rPr>
-        <w:t xml:space="preserve">* The other surprising omission. While there is a fairly strong theoretical motivation (despite my first concern), by the time I got to the methods, I really didn't know how the hypotheses mapped on to the experimental contrasts and/or conditions? Actually, in retrospect, I'm not entirely sure what the hypothesis were?! (which is odd considering how theoretical the intro was). It would help to have some clear statements of the form: "if perception works this way, then we should see a difference in [something] between [some two conditions]". By the time I got to the results, I just kind of had a vision of a general purpose, </w:t>
+        <w:t xml:space="preserve">* The other surprising omission. While there is a </w:t>
+      </w:r>
+      <w:proofErr w:type="gramStart"/>
+      <w:r>
+        <w:rPr>
+          <w:rFonts w:ascii="Times New Roman" w:hAnsi="Times New Roman"/>
+          <w:sz w:val="22"/>
+          <w:szCs w:val="22"/>
+        </w:rPr>
+        <w:t>fairly strong</w:t>
+      </w:r>
+      <w:proofErr w:type="gramEnd"/>
+      <w:r>
+        <w:rPr>
+          <w:rFonts w:ascii="Times New Roman" w:hAnsi="Times New Roman"/>
+          <w:sz w:val="22"/>
+          <w:szCs w:val="22"/>
+        </w:rPr>
+        <w:t xml:space="preserve"> theoretical motivation (despite my first concern), by the time I got to the methods, I really didn't know how the hypotheses mapped on to the experimental contrasts and/or conditions? </w:t>
+      </w:r>
+      <w:proofErr w:type="gramStart"/>
+      <w:r>
+        <w:rPr>
+          <w:rFonts w:ascii="Times New Roman" w:hAnsi="Times New Roman"/>
+          <w:sz w:val="22"/>
+          <w:szCs w:val="22"/>
+        </w:rPr>
+        <w:t>Actually, in</w:t>
+      </w:r>
+      <w:proofErr w:type="gramEnd"/>
+      <w:r>
+        <w:rPr>
+          <w:rFonts w:ascii="Times New Roman" w:hAnsi="Times New Roman"/>
+          <w:sz w:val="22"/>
+          <w:szCs w:val="22"/>
+        </w:rPr>
+        <w:t xml:space="preserve"> retrospect, I'm not entirely sure what the hypothesis were?! (which is odd considering how theoretical the intro was). It would help to have some clear statements of the form: "if perception works this way, then we should see a difference in [something] between [some two conditions]". By the time I got to the results, I just kind of had a vision of a general purpose, </w:t>
       </w:r>
       <w:proofErr w:type="spellStart"/>
       <w:r>
@@ -9347,7 +10498,43 @@
           <w:sz w:val="22"/>
           <w:szCs w:val="22"/>
         </w:rPr>
-        <w:t xml:space="preserve">* I never really understood how they are going to test the hypothesis that the prior state of the category system constrains or predicts subsequent adaptation. That seems to be one of their clear goals here. But they only kind of argue that because they had a pre-test they must be doing that . But the presumption seems to be here that everyone had the same prior state. And if everyone is the same to start, and everyone adapts the same, how does this test the hypothesis? To test this, it would seem like you'd need to manipulate the prior state and showed that this influenced the course of later learning? Maybe this could be done in an individual differences framework (e.g., compare the course of learning for people </w:t>
+        <w:t xml:space="preserve">* I never really understood how they are going to test the hypothesis that the prior state of the category system constrains or predicts subsequent adaptation. That seems to be one of their clear goals here. But they only kind of argue that because they had a pre-test they must be doing </w:t>
+      </w:r>
+      <w:proofErr w:type="gramStart"/>
+      <w:r>
+        <w:rPr>
+          <w:rFonts w:ascii="Times New Roman" w:hAnsi="Times New Roman"/>
+          <w:sz w:val="22"/>
+          <w:szCs w:val="22"/>
+        </w:rPr>
+        <w:t>that .</w:t>
+      </w:r>
+      <w:proofErr w:type="gramEnd"/>
+      <w:r>
+        <w:rPr>
+          <w:rFonts w:ascii="Times New Roman" w:hAnsi="Times New Roman"/>
+          <w:sz w:val="22"/>
+          <w:szCs w:val="22"/>
+        </w:rPr>
+        <w:t xml:space="preserve"> But the presumption seems to be here that everyone had the same prior state. And if everyone is the same to start, and everyone adapts the same, how does this test the hypothesis? To test this, it would seem like you'd need to manipulate the prior state and showed that this influenced the course of later learning? Maybe this could be done in an individual </w:t>
+      </w:r>
+      <w:proofErr w:type="gramStart"/>
+      <w:r>
+        <w:rPr>
+          <w:rFonts w:ascii="Times New Roman" w:hAnsi="Times New Roman"/>
+          <w:sz w:val="22"/>
+          <w:szCs w:val="22"/>
+        </w:rPr>
+        <w:t>differences</w:t>
+      </w:r>
+      <w:proofErr w:type="gramEnd"/>
+      <w:r>
+        <w:rPr>
+          <w:rFonts w:ascii="Times New Roman" w:hAnsi="Times New Roman"/>
+          <w:sz w:val="22"/>
+          <w:szCs w:val="22"/>
+        </w:rPr>
+        <w:t xml:space="preserve"> framework (e.g., compare the course of learning for people </w:t>
       </w:r>
       <w:proofErr w:type="spellStart"/>
       <w:r>
@@ -9432,7 +10619,27 @@
           <w:sz w:val="22"/>
           <w:szCs w:val="22"/>
         </w:rPr>
-        <w:t>. So, the reviewer is correct: it’s not the pre-test itself that is the innovation; rather, it is the use of the ideal observer and adaptor models that capture listeners’ prior expectations that is novel. The pre-test is a prerequisite in order to be able to test those predictions. This is now stated clearly in the Methods section.</w:t>
+        <w:t xml:space="preserve">. So, the reviewer is correct: it’s not the pre-test itself that is the innovation; rather, it is the use of the ideal observer and adaptor models that capture listeners’ prior expectations that is novel. The pre-test is a prerequisite </w:t>
+      </w:r>
+      <w:proofErr w:type="gramStart"/>
+      <w:r>
+        <w:rPr>
+          <w:rFonts w:ascii="Times New Roman" w:hAnsi="Times New Roman"/>
+          <w:color w:val="00B050"/>
+          <w:sz w:val="22"/>
+          <w:szCs w:val="22"/>
+        </w:rPr>
+        <w:t>in order to</w:t>
+      </w:r>
+      <w:proofErr w:type="gramEnd"/>
+      <w:r>
+        <w:rPr>
+          <w:rFonts w:ascii="Times New Roman" w:hAnsi="Times New Roman"/>
+          <w:color w:val="00B050"/>
+          <w:sz w:val="22"/>
+          <w:szCs w:val="22"/>
+        </w:rPr>
+        <w:t xml:space="preserve"> be able to test those predictions. This is now stated clearly in the Methods section.</w:t>
       </w:r>
     </w:p>
     <w:p>
@@ -9464,7 +10671,27 @@
           <w:szCs w:val="22"/>
         </w:rPr>
         <w:lastRenderedPageBreak/>
-        <w:t xml:space="preserve">(So, no, we are not yet modeling individual differences in experience; rather, we are adding a long overdue simple test as to whether distributional learning theories actually correctly capture listeners’ behavior at the start of the experiment </w:t>
+        <w:t xml:space="preserve">(So, no, we are not yet modeling individual differences in experience; rather, we are adding a long overdue simple test as to whether distributional learning theories </w:t>
+      </w:r>
+      <w:proofErr w:type="gramStart"/>
+      <w:r>
+        <w:rPr>
+          <w:rFonts w:ascii="Times New Roman" w:hAnsi="Times New Roman"/>
+          <w:color w:val="00B050"/>
+          <w:sz w:val="22"/>
+          <w:szCs w:val="22"/>
+        </w:rPr>
+        <w:t>actually correctly</w:t>
+      </w:r>
+      <w:proofErr w:type="gramEnd"/>
+      <w:r>
+        <w:rPr>
+          <w:rFonts w:ascii="Times New Roman" w:hAnsi="Times New Roman"/>
+          <w:color w:val="00B050"/>
+          <w:sz w:val="22"/>
+          <w:szCs w:val="22"/>
+        </w:rPr>
+        <w:t xml:space="preserve"> capture listeners’ behavior at the start of the experiment </w:t>
       </w:r>
       <w:r>
         <w:rPr>
@@ -9578,7 +10805,25 @@
           <w:sz w:val="22"/>
           <w:szCs w:val="22"/>
         </w:rPr>
-        <w:t xml:space="preserve">* Line 29-32: The intro starts talk about how challenging speech perception is, but then ends with "Yet, listeners typically recognize speech quickly and accurately across a wide range of talkers and acoustic conditions…". This is a fairly standard way to introduce a cognitive science paper: explain how hard the problem and then present the mystery of how most people solve it. I've used it myself maybe 20 times or more! But I don't really buy it anymore. Something like 10-20% of people have developmental language disorder or dyslexia (both of which impact hearing loss). Speech perception doesn't fully develop until you are 20 (so that rules out most kids), and it starts declining in your 60s maybe (ruling out many adults), and then there is hearing loss. And bilinguals? Bilinguals perceive and adapt to speech differently in both the L1 and the L2. That's like 60% of the population. I know this whole paragraph is a kind of throwaway line to pique the readers' interest, but the fact is, that many of not most people probably don't solve this problem effortlessly. </w:t>
+        <w:t xml:space="preserve">* Line 29-32: The intro starts talk about how challenging speech perception is, but then ends with "Yet, listeners typically recognize speech quickly and accurately across a wide range of talkers and acoustic conditions…". This is a </w:t>
+      </w:r>
+      <w:proofErr w:type="gramStart"/>
+      <w:r>
+        <w:rPr>
+          <w:rFonts w:ascii="Times New Roman" w:hAnsi="Times New Roman"/>
+          <w:sz w:val="22"/>
+          <w:szCs w:val="22"/>
+        </w:rPr>
+        <w:t>fairly standard</w:t>
+      </w:r>
+      <w:proofErr w:type="gramEnd"/>
+      <w:r>
+        <w:rPr>
+          <w:rFonts w:ascii="Times New Roman" w:hAnsi="Times New Roman"/>
+          <w:sz w:val="22"/>
+          <w:szCs w:val="22"/>
+        </w:rPr>
+        <w:t xml:space="preserve"> way to introduce a cognitive science paper: explain how hard the problem and then present the mystery of how most people solve it. I've used it myself maybe 20 times or more! But I don't really buy it anymore. Something like 10-20% of people have developmental language disorder or dyslexia (both of which impact hearing loss). Speech perception doesn't fully develop until you are 20 (so that rules out most kids), and it starts declining in your 60s maybe (ruling out many adults), and then there is hearing loss. And bilinguals? Bilinguals perceive and adapt to speech differently in both the L1 and the L2. That's like 60% of the population. I know this whole paragraph is a kind of throwaway line to pique the readers' interest, but the fact is, that many of not most people probably don't solve this problem effortlessly. </w:t>
       </w:r>
       <w:proofErr w:type="spellStart"/>
       <w:r>
@@ -9700,7 +10945,25 @@
           <w:sz w:val="22"/>
           <w:szCs w:val="22"/>
         </w:rPr>
-        <w:t>* Figure 1A, B: the long dashes make it really hard to read the figures? Maybe dots? Or dash-dots?</w:t>
+        <w:t xml:space="preserve">* Figure 1A, B: the long dashes make it </w:t>
+      </w:r>
+      <w:proofErr w:type="gramStart"/>
+      <w:r>
+        <w:rPr>
+          <w:rFonts w:ascii="Times New Roman" w:hAnsi="Times New Roman"/>
+          <w:sz w:val="22"/>
+          <w:szCs w:val="22"/>
+        </w:rPr>
+        <w:t>really hard</w:t>
+      </w:r>
+      <w:proofErr w:type="gramEnd"/>
+      <w:r>
+        <w:rPr>
+          <w:rFonts w:ascii="Times New Roman" w:hAnsi="Times New Roman"/>
+          <w:sz w:val="22"/>
+          <w:szCs w:val="22"/>
+        </w:rPr>
+        <w:t xml:space="preserve"> to read the figures? Maybe dots? Or dash-dots?</w:t>
       </w:r>
     </w:p>
     <w:p>
@@ -9758,7 +11021,25 @@
           <w:sz w:val="22"/>
           <w:szCs w:val="22"/>
         </w:rPr>
-        <w:t>* Figure 1D: Given that VOT is on the X axis of the top panels, would these work better transposed with VOT on the X axis? One less mental rotation for the reader.</w:t>
+        <w:t xml:space="preserve">* Figure 1D: Given that VOT is on the X axis of the top panels, would </w:t>
+      </w:r>
+      <w:proofErr w:type="gramStart"/>
+      <w:r>
+        <w:rPr>
+          <w:rFonts w:ascii="Times New Roman" w:hAnsi="Times New Roman"/>
+          <w:sz w:val="22"/>
+          <w:szCs w:val="22"/>
+        </w:rPr>
+        <w:t>these work</w:t>
+      </w:r>
+      <w:proofErr w:type="gramEnd"/>
+      <w:r>
+        <w:rPr>
+          <w:rFonts w:ascii="Times New Roman" w:hAnsi="Times New Roman"/>
+          <w:sz w:val="22"/>
+          <w:szCs w:val="22"/>
+        </w:rPr>
+        <w:t xml:space="preserve"> better transposed with VOT on the X axis? One less mental rotation for the reader.</w:t>
       </w:r>
     </w:p>
     <w:p>
@@ -9843,7 +11124,25 @@
           <w:szCs w:val="22"/>
         </w:rPr>
         <w:lastRenderedPageBreak/>
-        <w:t>diminishing returns)." This is not just a property of models of speech perception - "diminishing returns" is a central feature of the power law of learning (Anderson, 1982; Heathcote et al., 2000), and almost all associative theories of learning (e.g., from the animal learning literature) (Rescorla, 1988). This is not a huge problem, but given the ubiquity of diminishing returns in virtually all of learning, it begs the question as to whether this particular aspect of perceptual learning of speech really requires us to test it empirically, and if it needs an explanation,</w:t>
+        <w:t xml:space="preserve">diminishing returns)." This is not just a property of models of speech perception - "diminishing returns" is a central feature of the power law of learning (Anderson, 1982; Heathcote et al., 2000), and almost all associative theories of learning (e.g., from the animal learning literature) (Rescorla, 1988). This is not a huge problem, but given the ubiquity of diminishing returns in virtually all of learning, it begs the question as to whether this </w:t>
+      </w:r>
+      <w:proofErr w:type="gramStart"/>
+      <w:r>
+        <w:rPr>
+          <w:rFonts w:ascii="Times New Roman" w:hAnsi="Times New Roman"/>
+          <w:sz w:val="22"/>
+          <w:szCs w:val="22"/>
+        </w:rPr>
+        <w:t>particular aspect</w:t>
+      </w:r>
+      <w:proofErr w:type="gramEnd"/>
+      <w:r>
+        <w:rPr>
+          <w:rFonts w:ascii="Times New Roman" w:hAnsi="Times New Roman"/>
+          <w:sz w:val="22"/>
+          <w:szCs w:val="22"/>
+        </w:rPr>
+        <w:t xml:space="preserve"> of perceptual learning of speech really requires us to test it empirically, and if it needs an explanation,</w:t>
       </w:r>
     </w:p>
     <w:p>
@@ -9891,35 +11190,109 @@
           <w:sz w:val="22"/>
           <w:szCs w:val="22"/>
         </w:rPr>
-        <w:t xml:space="preserve"> this point above, and revised the introduction accordingly.</w:t>
-      </w:r>
-    </w:p>
-    <w:p>
-      <w:pPr>
-        <w:ind w:firstLine="0"/>
-        <w:rPr>
-          <w:rFonts w:ascii="Times New Roman" w:hAnsi="Times New Roman"/>
-          <w:sz w:val="22"/>
-          <w:szCs w:val="22"/>
-        </w:rPr>
-      </w:pPr>
-    </w:p>
-    <w:p>
-      <w:pPr>
-        <w:ind w:firstLine="0"/>
-        <w:rPr>
-          <w:rFonts w:ascii="Times New Roman" w:hAnsi="Times New Roman"/>
-          <w:sz w:val="22"/>
-          <w:szCs w:val="22"/>
-        </w:rPr>
-      </w:pPr>
-      <w:r>
-        <w:rPr>
-          <w:rFonts w:ascii="Times New Roman" w:hAnsi="Times New Roman"/>
-          <w:sz w:val="22"/>
-          <w:szCs w:val="22"/>
-        </w:rPr>
-        <w:t>* Line 314: "Each exposure block consisted of 24 /d/ and 24 /t/ trials,…" This didn't make sense to me at first - if it's a continua, how can you be sure what a /d/ or /t/ trial is. Later on it's clear to me that this is meant in a sort of mixture model way - first select which underlying phoneme it is, and then select (randomly) the observed VOT. But that's not clear yet. Might help to clarify that.</w:t>
+        <w:t xml:space="preserve"> this point </w:t>
+      </w:r>
+      <w:proofErr w:type="gramStart"/>
+      <w:r>
+        <w:rPr>
+          <w:rFonts w:ascii="Times New Roman" w:hAnsi="Times New Roman"/>
+          <w:color w:val="00B050"/>
+          <w:sz w:val="22"/>
+          <w:szCs w:val="22"/>
+        </w:rPr>
+        <w:t>above, and</w:t>
+      </w:r>
+      <w:proofErr w:type="gramEnd"/>
+      <w:r>
+        <w:rPr>
+          <w:rFonts w:ascii="Times New Roman" w:hAnsi="Times New Roman"/>
+          <w:color w:val="00B050"/>
+          <w:sz w:val="22"/>
+          <w:szCs w:val="22"/>
+        </w:rPr>
+        <w:t xml:space="preserve"> revised the introduction accordingly.</w:t>
+      </w:r>
+    </w:p>
+    <w:p>
+      <w:pPr>
+        <w:ind w:firstLine="0"/>
+        <w:rPr>
+          <w:rFonts w:ascii="Times New Roman" w:hAnsi="Times New Roman"/>
+          <w:sz w:val="22"/>
+          <w:szCs w:val="22"/>
+        </w:rPr>
+      </w:pPr>
+    </w:p>
+    <w:p>
+      <w:pPr>
+        <w:ind w:firstLine="0"/>
+        <w:rPr>
+          <w:rFonts w:ascii="Times New Roman" w:hAnsi="Times New Roman"/>
+          <w:sz w:val="22"/>
+          <w:szCs w:val="22"/>
+        </w:rPr>
+      </w:pPr>
+      <w:r>
+        <w:rPr>
+          <w:rFonts w:ascii="Times New Roman" w:hAnsi="Times New Roman"/>
+          <w:sz w:val="22"/>
+          <w:szCs w:val="22"/>
+        </w:rPr>
+        <w:t xml:space="preserve">* Line 314: "Each exposure block consisted of 24 /d/ and 24 /t/ </w:t>
+      </w:r>
+      <w:proofErr w:type="gramStart"/>
+      <w:r>
+        <w:rPr>
+          <w:rFonts w:ascii="Times New Roman" w:hAnsi="Times New Roman"/>
+          <w:sz w:val="22"/>
+          <w:szCs w:val="22"/>
+        </w:rPr>
+        <w:t>trials,…</w:t>
+      </w:r>
+      <w:proofErr w:type="gramEnd"/>
+      <w:r>
+        <w:rPr>
+          <w:rFonts w:ascii="Times New Roman" w:hAnsi="Times New Roman"/>
+          <w:sz w:val="22"/>
+          <w:szCs w:val="22"/>
+        </w:rPr>
+        <w:t xml:space="preserve">" This didn't make sense to me at first - if it's a </w:t>
+      </w:r>
+      <w:proofErr w:type="gramStart"/>
+      <w:r>
+        <w:rPr>
+          <w:rFonts w:ascii="Times New Roman" w:hAnsi="Times New Roman"/>
+          <w:sz w:val="22"/>
+          <w:szCs w:val="22"/>
+        </w:rPr>
+        <w:t>continua</w:t>
+      </w:r>
+      <w:proofErr w:type="gramEnd"/>
+      <w:r>
+        <w:rPr>
+          <w:rFonts w:ascii="Times New Roman" w:hAnsi="Times New Roman"/>
+          <w:sz w:val="22"/>
+          <w:szCs w:val="22"/>
+        </w:rPr>
+        <w:t xml:space="preserve">, how can you be sure what a /d/ or /t/ trial is. Later </w:t>
+      </w:r>
+      <w:proofErr w:type="gramStart"/>
+      <w:r>
+        <w:rPr>
+          <w:rFonts w:ascii="Times New Roman" w:hAnsi="Times New Roman"/>
+          <w:sz w:val="22"/>
+          <w:szCs w:val="22"/>
+        </w:rPr>
+        <w:t>on</w:t>
+      </w:r>
+      <w:proofErr w:type="gramEnd"/>
+      <w:r>
+        <w:rPr>
+          <w:rFonts w:ascii="Times New Roman" w:hAnsi="Times New Roman"/>
+          <w:sz w:val="22"/>
+          <w:szCs w:val="22"/>
+        </w:rPr>
+        <w:t xml:space="preserve"> it's clear to me that this is meant in a sort of mixture model way - first select which underlying phoneme it is, and then select (randomly) the observed VOT. But that's not clear yet. Might help to clarify that.</w:t>
       </w:r>
     </w:p>
     <w:p>
@@ -10109,7 +11482,25 @@
           <w:sz w:val="22"/>
           <w:szCs w:val="22"/>
         </w:rPr>
-        <w:t xml:space="preserve">* Page 15, top paragraph: Distributional learning - at least as that term has been used in the literature - almost always refers to *unsupervised* learning. But suddenly we get these labeled trials, and it is clear that there is a supervisory signal too. I recognize that semantically, supervised </w:t>
+        <w:t xml:space="preserve">* Page 15, top paragraph: Distributional learning - at least as that term has been used in the literature - almost always refers to *unsupervised* learning. But suddenly we get these labeled trials, and </w:t>
+      </w:r>
+      <w:proofErr w:type="gramStart"/>
+      <w:r>
+        <w:rPr>
+          <w:rFonts w:ascii="Times New Roman" w:hAnsi="Times New Roman"/>
+          <w:sz w:val="22"/>
+          <w:szCs w:val="22"/>
+        </w:rPr>
+        <w:t>it is clear that there</w:t>
+      </w:r>
+      <w:proofErr w:type="gramEnd"/>
+      <w:r>
+        <w:rPr>
+          <w:rFonts w:ascii="Times New Roman" w:hAnsi="Times New Roman"/>
+          <w:sz w:val="22"/>
+          <w:szCs w:val="22"/>
+        </w:rPr>
+        <w:t xml:space="preserve"> is a supervisory signal too. I recognize that semantically, supervised </w:t>
       </w:r>
       <w:r>
         <w:rPr>
@@ -10125,7 +11516,25 @@
           <w:sz w:val="22"/>
           <w:szCs w:val="22"/>
         </w:rPr>
-        <w:t xml:space="preserve"> learning is quite sensible (you can use the supervisory signal to help learn the supervision). But this is not what the field is likely to expect from the term. It likely also affects learning in fairly dramatic ways (supervised and unsupervised learning are widely seen to have pretty different properties). </w:t>
+        <w:t xml:space="preserve"> learning is quite sensible (you can use the supervisory signal to help learn the supervision). But this is not what the field is likely to expect from the term. It likely also affects learning in </w:t>
+      </w:r>
+      <w:proofErr w:type="gramStart"/>
+      <w:r>
+        <w:rPr>
+          <w:rFonts w:ascii="Times New Roman" w:hAnsi="Times New Roman"/>
+          <w:sz w:val="22"/>
+          <w:szCs w:val="22"/>
+        </w:rPr>
+        <w:t>fairly dramatic</w:t>
+      </w:r>
+      <w:proofErr w:type="gramEnd"/>
+      <w:r>
+        <w:rPr>
+          <w:rFonts w:ascii="Times New Roman" w:hAnsi="Times New Roman"/>
+          <w:sz w:val="22"/>
+          <w:szCs w:val="22"/>
+        </w:rPr>
+        <w:t xml:space="preserve"> ways (supervised and unsupervised learning are widely seen to have pretty different properties). </w:t>
       </w:r>
     </w:p>
     <w:p>
@@ -10201,7 +11610,27 @@
           <w:sz w:val="22"/>
           <w:szCs w:val="22"/>
         </w:rPr>
-        <w:t xml:space="preserve">—in particular, those working on language </w:t>
+        <w:t>—</w:t>
+      </w:r>
+      <w:proofErr w:type="gramStart"/>
+      <w:r>
+        <w:rPr>
+          <w:rFonts w:ascii="Times New Roman" w:hAnsi="Times New Roman"/>
+          <w:color w:val="00B050"/>
+          <w:sz w:val="22"/>
+          <w:szCs w:val="22"/>
+        </w:rPr>
+        <w:t>in particular,</w:t>
+      </w:r>
+      <w:proofErr w:type="gramEnd"/>
+      <w:r>
+        <w:rPr>
+          <w:rFonts w:ascii="Times New Roman" w:hAnsi="Times New Roman"/>
+          <w:color w:val="00B050"/>
+          <w:sz w:val="22"/>
+          <w:szCs w:val="22"/>
+        </w:rPr>
+        <w:t xml:space="preserve"> those working on language </w:t>
       </w:r>
       <w:r>
         <w:rPr>
@@ -10462,7 +11891,25 @@
           <w:sz w:val="22"/>
           <w:szCs w:val="22"/>
         </w:rPr>
-        <w:t>One of the things I didn't like about the introduction is that all perceptual adaptation paradigms are kind of treated the same: lexically guided retuning is the same as distributional learning. But they're not. I mean maybe if you're a fully committed Bayesian, they're all just means to get to the underlying statistics. But that's a strong assumption. And then when we get to this new semi-supervised paradigm here, the importance of the differences among learning paradigms really moves to the forefront. I think the manuscript would be much stronger if a) the introduction actually discussed the different paradigms; and b) this particular hybrid was foreshadowed earlier than in the methods.</w:t>
+        <w:t xml:space="preserve">One of the things I didn't like about the introduction is that all perceptual adaptation paradigms are kind of treated the same: lexically guided retuning is the same as distributional learning. But they're not. I mean maybe if you're a fully committed Bayesian, they're all just means to get to the underlying statistics. But that's a strong assumption. And then when we get to this new semi-supervised paradigm here, the importance of the differences among learning paradigms really moves to the forefront. I think the manuscript would be much stronger if a) the introduction </w:t>
+      </w:r>
+      <w:proofErr w:type="gramStart"/>
+      <w:r>
+        <w:rPr>
+          <w:rFonts w:ascii="Times New Roman" w:hAnsi="Times New Roman"/>
+          <w:sz w:val="22"/>
+          <w:szCs w:val="22"/>
+        </w:rPr>
+        <w:t>actually discussed</w:t>
+      </w:r>
+      <w:proofErr w:type="gramEnd"/>
+      <w:r>
+        <w:rPr>
+          <w:rFonts w:ascii="Times New Roman" w:hAnsi="Times New Roman"/>
+          <w:sz w:val="22"/>
+          <w:szCs w:val="22"/>
+        </w:rPr>
+        <w:t xml:space="preserve"> the different paradigms; and b) this particular hybrid was foreshadowed earlier than in the methods.</w:t>
       </w:r>
     </w:p>
     <w:p>
@@ -10623,7 +12070,61 @@
           <w:sz w:val="22"/>
           <w:szCs w:val="22"/>
         </w:rPr>
-        <w:t>* Line 344: I really had a hard time following the design here. Were all participant exposed to both the +10 shifted and +40 shifted blocks or was that between subject? What is this block order factor? Did everyone get baseline then one of the shifts? Or did people just get a single thing (baseline, +10 or +40)? I think part of the issue is that some of the randomization stuff isn't really that important (e.g., since Gorilla can't randomize on the fly, there were multiple lists for different subjects in a condition) and others were really important and the design section doesn't really distinguish them. But also the step through of the various "phases" is embedded in the procedures and you really have to work at it to understand the bigger structure - it might also be useful to have some kind of simple statement first (e.g., people got a pre-test, a training, then a post-test) or a visualization of the flow.</w:t>
+        <w:t xml:space="preserve">* Line 344: I really had a hard time following the design here. </w:t>
+      </w:r>
+      <w:proofErr w:type="gramStart"/>
+      <w:r>
+        <w:rPr>
+          <w:rFonts w:ascii="Times New Roman" w:hAnsi="Times New Roman"/>
+          <w:sz w:val="22"/>
+          <w:szCs w:val="22"/>
+        </w:rPr>
+        <w:t>Were</w:t>
+      </w:r>
+      <w:proofErr w:type="gramEnd"/>
+      <w:r>
+        <w:rPr>
+          <w:rFonts w:ascii="Times New Roman" w:hAnsi="Times New Roman"/>
+          <w:sz w:val="22"/>
+          <w:szCs w:val="22"/>
+        </w:rPr>
+        <w:t xml:space="preserve"> all participant exposed to both the +10 shifted and +40 shifted blocks or was that between subject? What is this block order factor? Did everyone get baseline then one of the shifts? Or did people just get a single thing (baseline, +10 or +40)? I think part of the issue is that some of the randomization stuff isn't really that important (e.g., since Gorilla can't randomize on the fly, there were multiple lists for different subjects in a condition) and others were really </w:t>
+      </w:r>
+      <w:proofErr w:type="gramStart"/>
+      <w:r>
+        <w:rPr>
+          <w:rFonts w:ascii="Times New Roman" w:hAnsi="Times New Roman"/>
+          <w:sz w:val="22"/>
+          <w:szCs w:val="22"/>
+        </w:rPr>
+        <w:t>important</w:t>
+      </w:r>
+      <w:proofErr w:type="gramEnd"/>
+      <w:r>
+        <w:rPr>
+          <w:rFonts w:ascii="Times New Roman" w:hAnsi="Times New Roman"/>
+          <w:sz w:val="22"/>
+          <w:szCs w:val="22"/>
+        </w:rPr>
+        <w:t xml:space="preserve"> and the design section doesn't really distinguish them. But </w:t>
+      </w:r>
+      <w:proofErr w:type="gramStart"/>
+      <w:r>
+        <w:rPr>
+          <w:rFonts w:ascii="Times New Roman" w:hAnsi="Times New Roman"/>
+          <w:sz w:val="22"/>
+          <w:szCs w:val="22"/>
+        </w:rPr>
+        <w:t>also</w:t>
+      </w:r>
+      <w:proofErr w:type="gramEnd"/>
+      <w:r>
+        <w:rPr>
+          <w:rFonts w:ascii="Times New Roman" w:hAnsi="Times New Roman"/>
+          <w:sz w:val="22"/>
+          <w:szCs w:val="22"/>
+        </w:rPr>
+        <w:t xml:space="preserve"> the step through of the various "phases" is embedded in the procedures and you really have to work at it to understand the bigger structure - it might also be useful to have some kind of simple statement first (e.g., people got a pre-test, a training, then a post-test) or a visualization of the flow.</w:t>
       </w:r>
     </w:p>
     <w:p>
@@ -10899,7 +12400,27 @@
           <w:sz w:val="22"/>
           <w:szCs w:val="22"/>
         </w:rPr>
-        <w:t xml:space="preserve">We have updated it somewhat to clarify the design. Finally, the same careful counter-balancing is shown in Figure 4, and is described </w:t>
+        <w:t xml:space="preserve">We have updated it somewhat to clarify the design. Finally, the same careful </w:t>
+      </w:r>
+      <w:proofErr w:type="gramStart"/>
+      <w:r>
+        <w:rPr>
+          <w:rFonts w:ascii="Times New Roman" w:hAnsi="Times New Roman"/>
+          <w:color w:val="00B050"/>
+          <w:sz w:val="22"/>
+          <w:szCs w:val="22"/>
+        </w:rPr>
+        <w:t>counter-balancing</w:t>
+      </w:r>
+      <w:proofErr w:type="gramEnd"/>
+      <w:r>
+        <w:rPr>
+          <w:rFonts w:ascii="Times New Roman" w:hAnsi="Times New Roman"/>
+          <w:color w:val="00B050"/>
+          <w:sz w:val="22"/>
+          <w:szCs w:val="22"/>
+        </w:rPr>
+        <w:t xml:space="preserve"> is shown in Figure 4, and is described </w:t>
       </w:r>
       <w:r>
         <w:rPr>
@@ -11031,7 +12552,27 @@
           <w:sz w:val="22"/>
           <w:szCs w:val="22"/>
         </w:rPr>
-        <w:t xml:space="preserve"> A welcome (intended) side effect of all of this effort was that the exposure statistics differed not only between exposure condition (between participants) but also differed somewhat from block to block </w:t>
+        <w:t xml:space="preserve"> A welcome (intended) side effect of </w:t>
+      </w:r>
+      <w:proofErr w:type="gramStart"/>
+      <w:r>
+        <w:rPr>
+          <w:rFonts w:ascii="Times New Roman" w:hAnsi="Times New Roman"/>
+          <w:color w:val="00B050"/>
+          <w:sz w:val="22"/>
+          <w:szCs w:val="22"/>
+        </w:rPr>
+        <w:t>all of</w:t>
+      </w:r>
+      <w:proofErr w:type="gramEnd"/>
+      <w:r>
+        <w:rPr>
+          <w:rFonts w:ascii="Times New Roman" w:hAnsi="Times New Roman"/>
+          <w:color w:val="00B050"/>
+          <w:sz w:val="22"/>
+          <w:szCs w:val="22"/>
+        </w:rPr>
+        <w:t xml:space="preserve"> this effort was that the exposure statistics differed not only between exposure condition (between participants) but also differed somewhat from block to block </w:t>
       </w:r>
       <w:r>
         <w:rPr>
@@ -11088,7 +12629,25 @@
           <w:sz w:val="22"/>
           <w:szCs w:val="22"/>
         </w:rPr>
-        <w:t>* Page 17. I really love the use of a model which embraces lapse rates. However, I two minor concerns and a question. Lapse rates capture differences at asymptote, and the authors are right that if you don't capture them you risk getting the boundary wrong. One minor concern is that a lot of readers won't be familiar with the function or the standard parameter names - it would probably be a good idea to define the lapse concept more clearly. But here's the second concern, lapse rate may not be the right term (even though that's the standard term for that variable). The term derives from detection paradigms where you might "miss" a stimulus due to a "lapse" of attention. This miss is expected to be independent of the x axis which is why it affects asymptote. However, in a categorization paradigm, a difference at asymptote might not be a lapse of attention - it may be that people are overall biased to report one category, affecting the asymptote at one category but not that the other), or that nothing sounds like a good /d/ or /t/ to them (affecting both asymptotes equally). It might be helpful to adopt a more neutral term to describe asymptotic differences (even as one wants to acknowledge that the traditional term is lapse). Finally, some psychometric functions would put the lapse rate on only one side of the transition (e.g., for a detection paradigm, people are assumed that they'll always detect the loudest stimuli, but lapses will affect the asymptote for the quiet end). That's obviously It would be helpful to be clear that you used the four-parameter function with lapses on both ends (assuming you did).</w:t>
+        <w:t xml:space="preserve">* Page 17. I really love the use of a model which embraces lapse rates. However, I two minor concerns and a question. Lapse rates capture differences at asymptote, and the authors are right that if you don't capture </w:t>
+      </w:r>
+      <w:proofErr w:type="gramStart"/>
+      <w:r>
+        <w:rPr>
+          <w:rFonts w:ascii="Times New Roman" w:hAnsi="Times New Roman"/>
+          <w:sz w:val="22"/>
+          <w:szCs w:val="22"/>
+        </w:rPr>
+        <w:t>them</w:t>
+      </w:r>
+      <w:proofErr w:type="gramEnd"/>
+      <w:r>
+        <w:rPr>
+          <w:rFonts w:ascii="Times New Roman" w:hAnsi="Times New Roman"/>
+          <w:sz w:val="22"/>
+          <w:szCs w:val="22"/>
+        </w:rPr>
+        <w:t xml:space="preserve"> you risk getting the boundary wrong. One minor concern is that a lot of readers won't be familiar with the function or the standard parameter names - it would probably be a good idea to define the lapse concept more clearly. But here's the second concern, lapse rate may not be the right term (even though that's the standard term for that variable). The term derives from detection paradigms where you might "miss" a stimulus due to a "lapse" of attention. This miss is expected to be independent of the x axis which is why it affects asymptote. However, in a categorization paradigm, a difference at asymptote might not be a lapse of attention - it may be that people are overall biased to report one category, affecting the asymptote at one category but not that the other), or that nothing sounds like a good /d/ or /t/ to them (affecting both asymptotes equally). It might be helpful to adopt a more neutral term to describe asymptotic differences (even as one wants to acknowledge that the traditional term is lapse). Finally, some psychometric functions would put the lapse rate on only one side of the transition (e.g., for a detection paradigm, people are assumed that they'll always detect the loudest stimuli, but lapses will affect the asymptote for the quiet end). That's obviously It would be helpful to be clear that you used the four-parameter function with lapses on both ends (assuming you did).</w:t>
       </w:r>
     </w:p>
     <w:p>
@@ -11235,7 +12794,17 @@
           <w:sz w:val="22"/>
           <w:szCs w:val="22"/>
         </w:rPr>
-        <w:t xml:space="preserve"> to avoid the issues anticipated by the reviewer. In particular, </w:t>
+        <w:t xml:space="preserve"> to avoid the issues anticipated by the reviewer. </w:t>
+      </w:r>
+      <w:proofErr w:type="gramStart"/>
+      <w:r>
+        <w:rPr>
+          <w:rFonts w:ascii="Times New Roman" w:hAnsi="Times New Roman"/>
+          <w:color w:val="00B050"/>
+          <w:sz w:val="22"/>
+          <w:szCs w:val="22"/>
+        </w:rPr>
+        <w:t xml:space="preserve">In particular, </w:t>
       </w:r>
       <w:r>
         <w:rPr>
@@ -11245,7 +12814,18 @@
           <w:szCs w:val="22"/>
           <w:u w:val="single"/>
         </w:rPr>
-        <w:t>we are using a mixture model formulation, not the standard non-linear model formulation that readers of e.g., Wichman &amp; Hill or Prins would be familiar with</w:t>
+        <w:t>we</w:t>
+      </w:r>
+      <w:proofErr w:type="gramEnd"/>
+      <w:r>
+        <w:rPr>
+          <w:rFonts w:ascii="Times New Roman" w:hAnsi="Times New Roman"/>
+          <w:color w:val="00B050"/>
+          <w:sz w:val="22"/>
+          <w:szCs w:val="22"/>
+          <w:u w:val="single"/>
+        </w:rPr>
+        <w:t xml:space="preserve"> are using a mixture model formulation, not the standard non-linear model formulation that readers of e.g., Wichman &amp; Hill or Prins would be familiar with</w:t>
       </w:r>
       <w:r>
         <w:rPr>
@@ -11356,7 +12936,27 @@
           <w:sz w:val="22"/>
           <w:szCs w:val="22"/>
         </w:rPr>
-        <w:t>This mixture formulation is computationally more stable (better convergence) and also more suitable for our purpose in terms of its parameterization. E.g., our lapse rate is indeed a lapse rate. The bias is modeled separately</w:t>
+        <w:t xml:space="preserve">This mixture formulation is computationally more stable (better convergence) </w:t>
+      </w:r>
+      <w:proofErr w:type="gramStart"/>
+      <w:r>
+        <w:rPr>
+          <w:rFonts w:ascii="Times New Roman" w:hAnsi="Times New Roman"/>
+          <w:color w:val="00B050"/>
+          <w:sz w:val="22"/>
+          <w:szCs w:val="22"/>
+        </w:rPr>
+        <w:t>and also</w:t>
+      </w:r>
+      <w:proofErr w:type="gramEnd"/>
+      <w:r>
+        <w:rPr>
+          <w:rFonts w:ascii="Times New Roman" w:hAnsi="Times New Roman"/>
+          <w:color w:val="00B050"/>
+          <w:sz w:val="22"/>
+          <w:szCs w:val="22"/>
+        </w:rPr>
+        <w:t xml:space="preserve"> more suitable for our purpose in terms of its parameterization. E.g., our lapse rate is indeed a lapse rate. The bias is modeled separately</w:t>
       </w:r>
       <w:r>
         <w:rPr>
@@ -11646,7 +13246,25 @@
           <w:sz w:val="22"/>
           <w:szCs w:val="22"/>
         </w:rPr>
-        <w:t xml:space="preserve">* The idealized learner model is really helpful in understanding what the subjects are doing, but it's a bit hard to track because the results are pitched verbally in terms of PSE change and visualized in terms of "accuracy" (which is a less useful construct in this kind of categorization where there is no ground truth). </w:t>
+        <w:t xml:space="preserve">* The idealized learner model is </w:t>
+      </w:r>
+      <w:proofErr w:type="gramStart"/>
+      <w:r>
+        <w:rPr>
+          <w:rFonts w:ascii="Times New Roman" w:hAnsi="Times New Roman"/>
+          <w:sz w:val="22"/>
+          <w:szCs w:val="22"/>
+        </w:rPr>
+        <w:t>really helpful</w:t>
+      </w:r>
+      <w:proofErr w:type="gramEnd"/>
+      <w:r>
+        <w:rPr>
+          <w:rFonts w:ascii="Times New Roman" w:hAnsi="Times New Roman"/>
+          <w:sz w:val="22"/>
+          <w:szCs w:val="22"/>
+        </w:rPr>
+        <w:t xml:space="preserve"> in understanding what the subjects are doing, but it's a bit hard to track because the results are pitched verbally in terms of PSE change and visualized in terms of "accuracy" (which is a less useful construct in this kind of categorization where there is no ground truth). </w:t>
       </w:r>
     </w:p>
     <w:p>
@@ -11965,7 +13583,43 @@
           <w:sz w:val="22"/>
           <w:szCs w:val="22"/>
         </w:rPr>
-        <w:t xml:space="preserve"> really all that widespread. My recollection is that most of the lexically guided retuning work with fricatives, for example, uses natural recordings and techniques like sample averaging to create the stimuli which sound highly natural, and most of the more recent VOT studies do a type of cross-splicing similar to what is done here. In fact, I'm not even sure if any of the existing Klatt synthesizers even work in the latest versions of windows. One can critique all of these stimulus construction techniques on phonetic grounds (sample averaged, in particular, comes with serious issues for this purpose), but </w:t>
+        <w:t xml:space="preserve"> really all that widespread. My recollection is that most of the lexically guided retuning work with fricatives, for example, uses natural recordings and techniques like sample averaging to create the stimuli which sound highly natural, and most of the more recent VOT studies do a type of cross-splicing </w:t>
+      </w:r>
+      <w:proofErr w:type="gramStart"/>
+      <w:r>
+        <w:rPr>
+          <w:rFonts w:ascii="Times New Roman" w:hAnsi="Times New Roman"/>
+          <w:sz w:val="22"/>
+          <w:szCs w:val="22"/>
+        </w:rPr>
+        <w:t>similar to</w:t>
+      </w:r>
+      <w:proofErr w:type="gramEnd"/>
+      <w:r>
+        <w:rPr>
+          <w:rFonts w:ascii="Times New Roman" w:hAnsi="Times New Roman"/>
+          <w:sz w:val="22"/>
+          <w:szCs w:val="22"/>
+        </w:rPr>
+        <w:t xml:space="preserve"> what is done here. In fact, I'm not even sure if any of the existing Klatt synthesizers even work in the latest versions of windows. One can critique </w:t>
+      </w:r>
+      <w:proofErr w:type="gramStart"/>
+      <w:r>
+        <w:rPr>
+          <w:rFonts w:ascii="Times New Roman" w:hAnsi="Times New Roman"/>
+          <w:sz w:val="22"/>
+          <w:szCs w:val="22"/>
+        </w:rPr>
+        <w:t>all of</w:t>
+      </w:r>
+      <w:proofErr w:type="gramEnd"/>
+      <w:r>
+        <w:rPr>
+          <w:rFonts w:ascii="Times New Roman" w:hAnsi="Times New Roman"/>
+          <w:sz w:val="22"/>
+          <w:szCs w:val="22"/>
+        </w:rPr>
+        <w:t xml:space="preserve"> these stimulus construction techniques on phonetic grounds (sample averaged, in particular, comes with serious issues for this purpose), but </w:t>
       </w:r>
       <w:proofErr w:type="spellStart"/>
       <w:r>
@@ -12416,7 +14070,43 @@
           <w:sz w:val="22"/>
           <w:szCs w:val="22"/>
         </w:rPr>
-        <w:t>* I really like the ideal adaptor models but I found it very hard to understand how it is different than the various other ideal Bayesian models that were presented earlier. It would help the reader to have a more explicit compare and contrast - maybe even a diagram.</w:t>
+        <w:t xml:space="preserve">* I really like the ideal adaptor </w:t>
+      </w:r>
+      <w:proofErr w:type="gramStart"/>
+      <w:r>
+        <w:rPr>
+          <w:rFonts w:ascii="Times New Roman" w:hAnsi="Times New Roman"/>
+          <w:sz w:val="22"/>
+          <w:szCs w:val="22"/>
+        </w:rPr>
+        <w:t>models</w:t>
+      </w:r>
+      <w:proofErr w:type="gramEnd"/>
+      <w:r>
+        <w:rPr>
+          <w:rFonts w:ascii="Times New Roman" w:hAnsi="Times New Roman"/>
+          <w:sz w:val="22"/>
+          <w:szCs w:val="22"/>
+        </w:rPr>
+        <w:t xml:space="preserve"> but I found it very hard to understand how it is different than the various other ideal Bayesian models that were presented earlier. It would help the reader to have a more explicit </w:t>
+      </w:r>
+      <w:proofErr w:type="gramStart"/>
+      <w:r>
+        <w:rPr>
+          <w:rFonts w:ascii="Times New Roman" w:hAnsi="Times New Roman"/>
+          <w:sz w:val="22"/>
+          <w:szCs w:val="22"/>
+        </w:rPr>
+        <w:t>compare and contrast</w:t>
+      </w:r>
+      <w:proofErr w:type="gramEnd"/>
+      <w:r>
+        <w:rPr>
+          <w:rFonts w:ascii="Times New Roman" w:hAnsi="Times New Roman"/>
+          <w:sz w:val="22"/>
+          <w:szCs w:val="22"/>
+        </w:rPr>
+        <w:t xml:space="preserve"> - maybe even a diagram.</w:t>
       </w:r>
     </w:p>
     <w:p>
@@ -12895,6 +14585,7 @@
         </w:rPr>
         <w:t xml:space="preserve">Critically, </w:t>
       </w:r>
+      <w:proofErr w:type="gramStart"/>
       <w:r>
         <w:rPr>
           <w:rFonts w:ascii="Times New Roman" w:hAnsi="Times New Roman"/>
@@ -12903,7 +14594,18 @@
           <w:szCs w:val="22"/>
           <w:u w:val="single"/>
         </w:rPr>
-        <w:t xml:space="preserve">all of these </w:t>
+        <w:t>all of</w:t>
+      </w:r>
+      <w:proofErr w:type="gramEnd"/>
+      <w:r>
+        <w:rPr>
+          <w:rFonts w:ascii="Times New Roman" w:hAnsi="Times New Roman"/>
+          <w:color w:val="00B050"/>
+          <w:sz w:val="22"/>
+          <w:szCs w:val="22"/>
+          <w:u w:val="single"/>
+        </w:rPr>
+        <w:t xml:space="preserve"> these </w:t>
       </w:r>
       <w:r>
         <w:rPr>
@@ -13096,7 +14798,43 @@
           <w:sz w:val="22"/>
           <w:szCs w:val="22"/>
         </w:rPr>
-        <w:t>* The authors do a very nice job of evaluating their own statistical models to ensure that the priors aren't creating an effect that isn't there (in particular the premature stopping). But given all this, I wonder if they should consider (as a secondary analysis) a non-Bayesian approach. It seems like that's a big part of the problem. But if they moved to a two parameter logistic (which they admit is probably fine, since the lapse rates were minimal) they could do it in a standard mixed model? Or maybe avoid mixed models all together (there aren't any random items here) and do some kind of curve</w:t>
+        <w:t>* The authors do a very nice job of evaluating their own statistical models to ensure that the priors aren't creating an effect that isn't there (</w:t>
+      </w:r>
+      <w:proofErr w:type="gramStart"/>
+      <w:r>
+        <w:rPr>
+          <w:rFonts w:ascii="Times New Roman" w:hAnsi="Times New Roman"/>
+          <w:sz w:val="22"/>
+          <w:szCs w:val="22"/>
+        </w:rPr>
+        <w:t>in particular the</w:t>
+      </w:r>
+      <w:proofErr w:type="gramEnd"/>
+      <w:r>
+        <w:rPr>
+          <w:rFonts w:ascii="Times New Roman" w:hAnsi="Times New Roman"/>
+          <w:sz w:val="22"/>
+          <w:szCs w:val="22"/>
+        </w:rPr>
+        <w:t xml:space="preserve"> premature stopping). But given all this, I wonder if they should consider (as a secondary analysis) a non-Bayesian approach. It seems like that's a big part of the problem. But if they moved to a </w:t>
+      </w:r>
+      <w:proofErr w:type="gramStart"/>
+      <w:r>
+        <w:rPr>
+          <w:rFonts w:ascii="Times New Roman" w:hAnsi="Times New Roman"/>
+          <w:sz w:val="22"/>
+          <w:szCs w:val="22"/>
+        </w:rPr>
+        <w:t>two parameter</w:t>
+      </w:r>
+      <w:proofErr w:type="gramEnd"/>
+      <w:r>
+        <w:rPr>
+          <w:rFonts w:ascii="Times New Roman" w:hAnsi="Times New Roman"/>
+          <w:sz w:val="22"/>
+          <w:szCs w:val="22"/>
+        </w:rPr>
+        <w:t xml:space="preserve"> logistic (which they admit is probably fine, since the lapse rates were minimal) they could do it in a standard mixed model? Or maybe avoid mixed models all together (there aren't any random items here) and do some kind of curve</w:t>
       </w:r>
       <w:r>
         <w:rPr>
@@ -13221,7 +14959,27 @@
           <w:sz w:val="22"/>
           <w:szCs w:val="22"/>
         </w:rPr>
-        <w:t xml:space="preserve">Given this context, we hope it is ok to say that we see little value in adding frequentist analyses to the paper. First, frequentist models would likely not at all converge with the full random effect structure (the ‘dark secret’ of those models that has prompted dozens of highly cited papers in the psych sciences). Second, while there are some libraries for frequentist psychometric models, they all have limitations with regard to the designs they allow, whereas the </w:t>
+        <w:t xml:space="preserve">Given this context, we hope it is ok to say that we see little value in adding frequentist analyses to the paper. First, frequentist models would likely not at all converge with the full random effect structure (the ‘dark secret’ of those models that has prompted dozens of highly cited papers in the psych sciences). Second, while there are some libraries for frequentist psychometric models, they all have limitations </w:t>
+      </w:r>
+      <w:proofErr w:type="gramStart"/>
+      <w:r>
+        <w:rPr>
+          <w:rFonts w:ascii="Times New Roman" w:hAnsi="Times New Roman"/>
+          <w:color w:val="00B050"/>
+          <w:sz w:val="22"/>
+          <w:szCs w:val="22"/>
+        </w:rPr>
+        <w:t>with regard to</w:t>
+      </w:r>
+      <w:proofErr w:type="gramEnd"/>
+      <w:r>
+        <w:rPr>
+          <w:rFonts w:ascii="Times New Roman" w:hAnsi="Times New Roman"/>
+          <w:color w:val="00B050"/>
+          <w:sz w:val="22"/>
+          <w:szCs w:val="22"/>
+        </w:rPr>
+        <w:t xml:space="preserve"> the designs they allow, whereas the </w:t>
       </w:r>
       <w:proofErr w:type="spellStart"/>
       <w:r>
@@ -13259,7 +15017,27 @@
           <w:sz w:val="22"/>
           <w:szCs w:val="22"/>
         </w:rPr>
-        <w:t xml:space="preserve">Third, we employ hypothesis tests that would be hard to transfer into a frequentist model without refitting the model in many different ways. Finally, we note that there are random effects, both for subject and for items. </w:t>
+        <w:t xml:space="preserve">Third, we employ hypothesis tests that would be hard to transfer into a frequentist model without refitting the model in </w:t>
+      </w:r>
+      <w:proofErr w:type="gramStart"/>
+      <w:r>
+        <w:rPr>
+          <w:rFonts w:ascii="Times New Roman" w:hAnsi="Times New Roman"/>
+          <w:color w:val="00B050"/>
+          <w:sz w:val="22"/>
+          <w:szCs w:val="22"/>
+        </w:rPr>
+        <w:t>many different ways</w:t>
+      </w:r>
+      <w:proofErr w:type="gramEnd"/>
+      <w:r>
+        <w:rPr>
+          <w:rFonts w:ascii="Times New Roman" w:hAnsi="Times New Roman"/>
+          <w:color w:val="00B050"/>
+          <w:sz w:val="22"/>
+          <w:szCs w:val="22"/>
+        </w:rPr>
+        <w:t xml:space="preserve">. Finally, we note that there are random effects, both for subject and for items. </w:t>
       </w:r>
     </w:p>
     <w:p>

</xml_diff>